<commit_message>
Merge changes to Master file - comments
</commit_message>
<xml_diff>
--- a/DBMS 7330 Final term paper.docx
+++ b/DBMS 7330 Final term paper.docx
@@ -1,13 +1,10 @@
 
 <file path=word/document.xml><?xml version="1.0" encoding="utf-8"?>
-<w:document xmlns:wpc="http://schemas.microsoft.com/office/word/2010/wordprocessingCanvas" xmlns:mo="http://schemas.microsoft.com/office/mac/office/2008/main" xmlns:mc="http://schemas.openxmlformats.org/markup-compatibility/2006" xmlns:mv="urn:schemas-microsoft-com:mac:vml" xmlns:o="urn:schemas-microsoft-com:office:office" xmlns:r="http://schemas.openxmlformats.org/officeDocument/2006/relationships" xmlns:m="http://schemas.openxmlformats.org/officeDocument/2006/math" xmlns:v="urn:schemas-microsoft-com:vml" xmlns:wp14="http://schemas.microsoft.com/office/word/2010/wordprocessingDrawing" xmlns:wp="http://schemas.openxmlformats.org/drawingml/2006/wordprocessingDrawing" xmlns:w10="urn:schemas-microsoft-com:office:word" xmlns:w="http://schemas.openxmlformats.org/wordprocessingml/2006/main" xmlns:w14="http://schemas.microsoft.com/office/word/2010/wordml" xmlns:w15="http://schemas.microsoft.com/office/word/2012/wordml" xmlns:wpg="http://schemas.microsoft.com/office/word/2010/wordprocessingGroup" xmlns:wpi="http://schemas.microsoft.com/office/word/2010/wordprocessingInk" xmlns:wne="http://schemas.microsoft.com/office/word/2006/wordml" xmlns:wps="http://schemas.microsoft.com/office/word/2010/wordprocessingShape" mc:Ignorable="w14 w15 wp14">
+<w:document xmlns:wpc="http://schemas.microsoft.com/office/word/2010/wordprocessingCanvas" xmlns:mc="http://schemas.openxmlformats.org/markup-compatibility/2006" xmlns:o="urn:schemas-microsoft-com:office:office" xmlns:r="http://schemas.openxmlformats.org/officeDocument/2006/relationships" xmlns:m="http://schemas.openxmlformats.org/officeDocument/2006/math" xmlns:v="urn:schemas-microsoft-com:vml" xmlns:wp14="http://schemas.microsoft.com/office/word/2010/wordprocessingDrawing" xmlns:wp="http://schemas.openxmlformats.org/drawingml/2006/wordprocessingDrawing" xmlns:w10="urn:schemas-microsoft-com:office:word" xmlns:w="http://schemas.openxmlformats.org/wordprocessingml/2006/main" xmlns:w14="http://schemas.microsoft.com/office/word/2010/wordml" xmlns:wpg="http://schemas.microsoft.com/office/word/2010/wordprocessingGroup" xmlns:wpi="http://schemas.microsoft.com/office/word/2010/wordprocessingInk" xmlns:wne="http://schemas.microsoft.com/office/word/2006/wordml" xmlns:wps="http://schemas.microsoft.com/office/word/2010/wordprocessingShape" mc:Ignorable="w14 wp14">
   <w:body>
     <w:p>
       <w:pPr>
         <w:pStyle w:val="Title"/>
-        <w:rPr>
-          <w:rFonts w:hint="eastAsia"/>
-        </w:rPr>
       </w:pPr>
       <w:r>
         <w:t>In</w:t>
@@ -32,7 +29,7 @@
       <w:pPr>
         <w:jc w:val="center"/>
         <w:rPr>
-          <w:rFonts w:ascii="Times New Roman" w:hAnsi="Times New Roman" w:hint="cs"/>
+          <w:rFonts w:ascii="Times New Roman" w:hAnsi="Times New Roman"/>
           <w:noProof w:val="0"/>
           <w:sz w:val="18"/>
           <w:lang w:eastAsia="en-GB"/>
@@ -43,7 +40,7 @@
       <w:pPr>
         <w:jc w:val="center"/>
         <w:rPr>
-          <w:rFonts w:ascii="Times New Roman" w:hAnsi="Times New Roman" w:hint="eastAsia"/>
+          <w:rFonts w:ascii="Times New Roman" w:hAnsi="Times New Roman"/>
           <w:noProof w:val="0"/>
           <w:color w:val="4472C4"/>
           <w:sz w:val="22"/>
@@ -109,7 +106,7 @@
       <w:pPr>
         <w:jc w:val="center"/>
         <w:rPr>
-          <w:rFonts w:ascii="Times New Roman" w:hAnsi="Times New Roman" w:hint="eastAsia"/>
+          <w:rFonts w:ascii="Times New Roman" w:hAnsi="Times New Roman"/>
           <w:noProof w:val="0"/>
           <w:color w:val="4472C4"/>
           <w:sz w:val="20"/>
@@ -129,7 +126,7 @@
       <w:pPr>
         <w:jc w:val="center"/>
         <w:rPr>
-          <w:rFonts w:ascii="Times New Roman" w:hAnsi="Times New Roman" w:hint="eastAsia"/>
+          <w:rFonts w:ascii="Times New Roman" w:hAnsi="Times New Roman"/>
           <w:noProof w:val="0"/>
           <w:color w:val="4472C4"/>
           <w:sz w:val="20"/>
@@ -149,7 +146,7 @@
       <w:pPr>
         <w:jc w:val="center"/>
         <w:rPr>
-          <w:rFonts w:ascii="Times New Roman" w:hAnsi="Times New Roman" w:hint="eastAsia"/>
+          <w:rFonts w:ascii="Times New Roman" w:hAnsi="Times New Roman"/>
           <w:noProof w:val="0"/>
           <w:color w:val="4472C4"/>
           <w:sz w:val="20"/>
@@ -160,7 +157,7 @@
       <w:pPr>
         <w:jc w:val="center"/>
         <w:rPr>
-          <w:rFonts w:ascii="Times New Roman" w:hAnsi="Times New Roman" w:hint="eastAsia"/>
+          <w:rFonts w:ascii="Times New Roman" w:hAnsi="Times New Roman"/>
           <w:noProof w:val="0"/>
           <w:color w:val="FF0000"/>
           <w:sz w:val="20"/>
@@ -175,7 +172,7 @@
           <w:sz w:val="20"/>
         </w:rPr>
         <w:sectPr>
-          <w:footerReference w:type="default" r:id="rId7"/>
+          <w:footerReference w:type="default" r:id="rId8"/>
           <w:pgSz w:w="11906" w:h="16838" w:code="9"/>
           <w:pgMar w:top="1418" w:right="964" w:bottom="1418" w:left="964" w:header="851" w:footer="851" w:gutter="0"/>
           <w:cols w:space="720"/>
@@ -369,7 +366,7 @@
         </w:rPr>
         <w:t xml:space="preserve"> </w:t>
       </w:r>
-      <w:hyperlink r:id="rId8" w:history="1">
+      <w:hyperlink r:id="rId9" w:history="1">
         <w:r>
           <w:rPr>
             <w:rStyle w:val="Hyperlink"/>
@@ -460,6 +457,37 @@
         <w:rPr>
           <w:rFonts w:ascii="Times New Roman" w:hAnsi="Times New Roman"/>
           <w:noProof w:val="0"/>
+          <w:color w:val="BF8F00" w:themeColor="accent4" w:themeShade="BF"/>
+          <w:sz w:val="20"/>
+        </w:rPr>
+      </w:pPr>
+      <w:r>
+        <w:rPr>
+          <w:rFonts w:ascii="Times New Roman" w:hAnsi="Times New Roman"/>
+          <w:noProof w:val="0"/>
+          <w:color w:val="BF8F00" w:themeColor="accent4" w:themeShade="BF"/>
+          <w:sz w:val="20"/>
+        </w:rPr>
+        <w:t>Developing countries has been growing enormously since the early 1970s. To meet the demand of the exponential growth, developing countries have drastically expanded their debt burdens. With globalization, the impact resulted from inability to pay back no longer limited to the same geographic area. With the international financial system highly interconnected, thus systematic instability caused by a country’s debt crisis will send a ripple effect through the world economy and leads to losses to investor and slow the global economy. An example is the Asian financial crisis in 1997, which started in Thailand as the country had extensively borrowed in U.S. dollars.</w:t>
+      </w:r>
+    </w:p>
+    <w:p>
+      <w:pPr>
+        <w:jc w:val="both"/>
+        <w:rPr>
+          <w:rFonts w:ascii="Times New Roman" w:hAnsi="Times New Roman"/>
+          <w:noProof w:val="0"/>
+          <w:color w:val="BF8F00" w:themeColor="accent4" w:themeShade="BF"/>
+          <w:sz w:val="20"/>
+        </w:rPr>
+      </w:pPr>
+    </w:p>
+    <w:p>
+      <w:pPr>
+        <w:jc w:val="both"/>
+        <w:rPr>
+          <w:rFonts w:ascii="Times New Roman" w:hAnsi="Times New Roman"/>
+          <w:noProof w:val="0"/>
           <w:sz w:val="20"/>
         </w:rPr>
       </w:pPr>
@@ -605,8 +633,352 @@
           <w:noProof w:val="0"/>
           <w:sz w:val="20"/>
         </w:rPr>
-        <w:t xml:space="preserve"> Bluemix and total memory size is,1GB.</w:t>
-      </w:r>
+        <w:t xml:space="preserve"> Bluemix and total memory size is</w:t>
+      </w:r>
+      <w:proofErr w:type="gramStart"/>
+      <w:r>
+        <w:rPr>
+          <w:rFonts w:ascii="Times New Roman" w:hAnsi="Times New Roman"/>
+          <w:noProof w:val="0"/>
+          <w:sz w:val="20"/>
+        </w:rPr>
+        <w:t>,1GB</w:t>
+      </w:r>
+      <w:proofErr w:type="gramEnd"/>
+      <w:r>
+        <w:rPr>
+          <w:rFonts w:ascii="Times New Roman" w:hAnsi="Times New Roman"/>
+          <w:noProof w:val="0"/>
+          <w:sz w:val="20"/>
+        </w:rPr>
+        <w:t>.</w:t>
+      </w:r>
+    </w:p>
+    <w:p>
+      <w:pPr>
+        <w:jc w:val="both"/>
+        <w:rPr>
+          <w:rFonts w:ascii="Times New Roman" w:hAnsi="Times New Roman"/>
+          <w:noProof w:val="0"/>
+          <w:sz w:val="20"/>
+        </w:rPr>
+      </w:pPr>
+    </w:p>
+    <w:p>
+      <w:pPr>
+        <w:tabs>
+          <w:tab w:val="left" w:pos="284"/>
+        </w:tabs>
+        <w:jc w:val="both"/>
+        <w:rPr>
+          <w:rFonts w:ascii="Times New Roman" w:hAnsi="Times New Roman"/>
+          <w:noProof w:val="0"/>
+          <w:color w:val="BF8F00" w:themeColor="accent4" w:themeShade="BF"/>
+          <w:sz w:val="20"/>
+        </w:rPr>
+      </w:pPr>
+      <w:r>
+        <w:rPr>
+          <w:rFonts w:ascii="Times New Roman" w:hAnsi="Times New Roman"/>
+          <w:noProof w:val="0"/>
+          <w:color w:val="BF8F00" w:themeColor="accent4" w:themeShade="BF"/>
+          <w:sz w:val="20"/>
+        </w:rPr>
+        <w:t>The dataset includes 5 tables:</w:t>
+      </w:r>
+    </w:p>
+    <w:p>
+      <w:pPr>
+        <w:tabs>
+          <w:tab w:val="left" w:pos="284"/>
+        </w:tabs>
+        <w:jc w:val="both"/>
+        <w:rPr>
+          <w:rFonts w:ascii="Times New Roman" w:hAnsi="Times New Roman"/>
+          <w:noProof w:val="0"/>
+          <w:color w:val="BF8F00" w:themeColor="accent4" w:themeShade="BF"/>
+          <w:sz w:val="20"/>
+        </w:rPr>
+      </w:pPr>
+    </w:p>
+    <w:p>
+      <w:pPr>
+        <w:numPr>
+          <w:ilvl w:val="0"/>
+          <w:numId w:val="14"/>
+        </w:numPr>
+        <w:tabs>
+          <w:tab w:val="left" w:pos="284"/>
+        </w:tabs>
+        <w:jc w:val="both"/>
+        <w:rPr>
+          <w:rFonts w:ascii="Times New Roman" w:hAnsi="Times New Roman"/>
+          <w:noProof w:val="0"/>
+          <w:color w:val="BF8F00" w:themeColor="accent4" w:themeShade="BF"/>
+          <w:sz w:val="20"/>
+        </w:rPr>
+      </w:pPr>
+      <w:proofErr w:type="spellStart"/>
+      <w:r>
+        <w:rPr>
+          <w:rFonts w:ascii="Times New Roman" w:hAnsi="Times New Roman"/>
+          <w:noProof w:val="0"/>
+          <w:color w:val="BF8F00" w:themeColor="accent4" w:themeShade="BF"/>
+          <w:sz w:val="20"/>
+        </w:rPr>
+        <w:t>country_series_definitions</w:t>
+      </w:r>
+      <w:proofErr w:type="spellEnd"/>
+    </w:p>
+    <w:p>
+      <w:pPr>
+        <w:numPr>
+          <w:ilvl w:val="0"/>
+          <w:numId w:val="14"/>
+        </w:numPr>
+        <w:tabs>
+          <w:tab w:val="left" w:pos="284"/>
+        </w:tabs>
+        <w:jc w:val="both"/>
+        <w:rPr>
+          <w:rFonts w:ascii="Times New Roman" w:hAnsi="Times New Roman"/>
+          <w:noProof w:val="0"/>
+          <w:color w:val="BF8F00" w:themeColor="accent4" w:themeShade="BF"/>
+          <w:sz w:val="20"/>
+        </w:rPr>
+      </w:pPr>
+      <w:proofErr w:type="spellStart"/>
+      <w:r>
+        <w:rPr>
+          <w:rFonts w:ascii="Times New Roman" w:hAnsi="Times New Roman"/>
+          <w:noProof w:val="0"/>
+          <w:color w:val="BF8F00" w:themeColor="accent4" w:themeShade="BF"/>
+          <w:sz w:val="20"/>
+        </w:rPr>
+        <w:t>country_summary</w:t>
+      </w:r>
+      <w:proofErr w:type="spellEnd"/>
+    </w:p>
+    <w:p>
+      <w:pPr>
+        <w:numPr>
+          <w:ilvl w:val="0"/>
+          <w:numId w:val="14"/>
+        </w:numPr>
+        <w:tabs>
+          <w:tab w:val="left" w:pos="284"/>
+        </w:tabs>
+        <w:jc w:val="both"/>
+        <w:rPr>
+          <w:rFonts w:ascii="Times New Roman" w:hAnsi="Times New Roman"/>
+          <w:noProof w:val="0"/>
+          <w:color w:val="BF8F00" w:themeColor="accent4" w:themeShade="BF"/>
+          <w:sz w:val="20"/>
+        </w:rPr>
+      </w:pPr>
+      <w:proofErr w:type="spellStart"/>
+      <w:r>
+        <w:rPr>
+          <w:rFonts w:ascii="Times New Roman" w:hAnsi="Times New Roman"/>
+          <w:noProof w:val="0"/>
+          <w:color w:val="BF8F00" w:themeColor="accent4" w:themeShade="BF"/>
+          <w:sz w:val="20"/>
+        </w:rPr>
+        <w:t>international_debt</w:t>
+      </w:r>
+      <w:proofErr w:type="spellEnd"/>
+    </w:p>
+    <w:p>
+      <w:pPr>
+        <w:numPr>
+          <w:ilvl w:val="0"/>
+          <w:numId w:val="14"/>
+        </w:numPr>
+        <w:tabs>
+          <w:tab w:val="left" w:pos="284"/>
+        </w:tabs>
+        <w:jc w:val="both"/>
+        <w:rPr>
+          <w:rFonts w:ascii="Times New Roman" w:hAnsi="Times New Roman"/>
+          <w:noProof w:val="0"/>
+          <w:color w:val="BF8F00" w:themeColor="accent4" w:themeShade="BF"/>
+          <w:sz w:val="20"/>
+        </w:rPr>
+      </w:pPr>
+      <w:proofErr w:type="spellStart"/>
+      <w:r>
+        <w:rPr>
+          <w:rFonts w:ascii="Times New Roman" w:hAnsi="Times New Roman"/>
+          <w:noProof w:val="0"/>
+          <w:color w:val="BF8F00" w:themeColor="accent4" w:themeShade="BF"/>
+          <w:sz w:val="20"/>
+        </w:rPr>
+        <w:t>series_summary</w:t>
+      </w:r>
+      <w:proofErr w:type="spellEnd"/>
+    </w:p>
+    <w:p>
+      <w:pPr>
+        <w:numPr>
+          <w:ilvl w:val="0"/>
+          <w:numId w:val="14"/>
+        </w:numPr>
+        <w:tabs>
+          <w:tab w:val="left" w:pos="284"/>
+        </w:tabs>
+        <w:jc w:val="both"/>
+        <w:rPr>
+          <w:rFonts w:ascii="Times New Roman" w:hAnsi="Times New Roman"/>
+          <w:b/>
+          <w:noProof w:val="0"/>
+          <w:color w:val="BF8F00" w:themeColor="accent4" w:themeShade="BF"/>
+          <w:sz w:val="22"/>
+          <w:szCs w:val="22"/>
+        </w:rPr>
+      </w:pPr>
+      <w:proofErr w:type="spellStart"/>
+      <w:r>
+        <w:rPr>
+          <w:rFonts w:ascii="Times New Roman" w:hAnsi="Times New Roman"/>
+          <w:noProof w:val="0"/>
+          <w:color w:val="BF8F00" w:themeColor="accent4" w:themeShade="BF"/>
+          <w:sz w:val="20"/>
+        </w:rPr>
+        <w:t>series_times</w:t>
+      </w:r>
+      <w:proofErr w:type="spellEnd"/>
+    </w:p>
+    <w:p>
+      <w:pPr>
+        <w:tabs>
+          <w:tab w:val="left" w:pos="284"/>
+        </w:tabs>
+        <w:jc w:val="both"/>
+        <w:rPr>
+          <w:rFonts w:ascii="Times New Roman" w:hAnsi="Times New Roman"/>
+          <w:noProof w:val="0"/>
+          <w:color w:val="BF8F00" w:themeColor="accent4" w:themeShade="BF"/>
+          <w:sz w:val="20"/>
+        </w:rPr>
+      </w:pPr>
+    </w:p>
+    <w:p>
+      <w:pPr>
+        <w:tabs>
+          <w:tab w:val="left" w:pos="284"/>
+        </w:tabs>
+        <w:jc w:val="both"/>
+        <w:rPr>
+          <w:rFonts w:ascii="Times New Roman" w:hAnsi="Times New Roman"/>
+          <w:b/>
+          <w:noProof w:val="0"/>
+          <w:color w:val="BF8F00" w:themeColor="accent4" w:themeShade="BF"/>
+          <w:sz w:val="22"/>
+          <w:szCs w:val="22"/>
+        </w:rPr>
+      </w:pPr>
+      <w:r>
+        <w:rPr>
+          <w:rFonts w:ascii="Times New Roman" w:hAnsi="Times New Roman"/>
+          <w:noProof w:val="0"/>
+          <w:color w:val="BF8F00" w:themeColor="accent4" w:themeShade="BF"/>
+          <w:sz w:val="20"/>
+        </w:rPr>
+        <w:lastRenderedPageBreak/>
+        <w:t xml:space="preserve">Detailed description of the tables is available at </w:t>
+      </w:r>
+      <w:hyperlink r:id="rId10" w:history="1">
+        <w:r>
+          <w:rPr>
+            <w:rStyle w:val="Hyperlink"/>
+            <w:rFonts w:ascii="Times New Roman" w:hAnsi="Times New Roman"/>
+            <w:noProof w:val="0"/>
+            <w:color w:val="BF8F00" w:themeColor="accent4" w:themeShade="BF"/>
+            <w:sz w:val="20"/>
+          </w:rPr>
+          <w:t>https://bigquery.cloud.google.com/dataset/bigquery-public-data:world_bank_intl_debt</w:t>
+        </w:r>
+      </w:hyperlink>
+    </w:p>
+    <w:p>
+      <w:pPr>
+        <w:tabs>
+          <w:tab w:val="left" w:pos="284"/>
+        </w:tabs>
+        <w:jc w:val="both"/>
+        <w:rPr>
+          <w:rFonts w:ascii="Times New Roman" w:hAnsi="Times New Roman"/>
+          <w:b/>
+          <w:noProof w:val="0"/>
+          <w:snapToGrid w:val="0"/>
+          <w:color w:val="BF8F00" w:themeColor="accent4" w:themeShade="BF"/>
+          <w:sz w:val="20"/>
+          <w:lang w:eastAsia="th-TH"/>
+        </w:rPr>
+      </w:pPr>
+    </w:p>
+    <w:p>
+      <w:pPr>
+        <w:tabs>
+          <w:tab w:val="left" w:pos="284"/>
+        </w:tabs>
+        <w:jc w:val="both"/>
+        <w:rPr>
+          <w:rFonts w:ascii="Times New Roman" w:hAnsi="Times New Roman"/>
+          <w:noProof w:val="0"/>
+          <w:color w:val="BF8F00" w:themeColor="accent4" w:themeShade="BF"/>
+          <w:sz w:val="20"/>
+        </w:rPr>
+      </w:pPr>
+      <w:r>
+        <w:rPr>
+          <w:rFonts w:ascii="Times New Roman" w:hAnsi="Times New Roman"/>
+          <w:noProof w:val="0"/>
+          <w:color w:val="BF8F00" w:themeColor="accent4" w:themeShade="BF"/>
+          <w:sz w:val="20"/>
+        </w:rPr>
+        <w:t xml:space="preserve">The major indicator the analysis focusing on </w:t>
+      </w:r>
+      <w:proofErr w:type="gramStart"/>
+      <w:r>
+        <w:rPr>
+          <w:rFonts w:ascii="Times New Roman" w:hAnsi="Times New Roman"/>
+          <w:noProof w:val="0"/>
+          <w:color w:val="BF8F00" w:themeColor="accent4" w:themeShade="BF"/>
+          <w:sz w:val="20"/>
+        </w:rPr>
+        <w:t>is  DT.DOD.DECT.CD</w:t>
+      </w:r>
+      <w:proofErr w:type="gramEnd"/>
+      <w:r>
+        <w:rPr>
+          <w:rFonts w:ascii="Times New Roman" w:hAnsi="Times New Roman"/>
+          <w:noProof w:val="0"/>
+          <w:color w:val="BF8F00" w:themeColor="accent4" w:themeShade="BF"/>
+          <w:sz w:val="20"/>
+        </w:rPr>
+        <w:t xml:space="preserve"> (External debt stocks, total (DOD, current US$) defined as debt owed to nonresidents repayable in currency, goods, or services. Total external debt is the sum of public, publicly guaranteed, and private nonguaranteed long-term debt, use of IMF credit, and short-term debt. Short-term debt includes all debt having an original maturity of one year or less and interest in arrears on long-term debt. Data are in current U.S. dollars. </w:t>
+      </w:r>
+      <w:r>
+        <w:rPr>
+          <w:rFonts w:ascii="Times New Roman" w:hAnsi="Times New Roman"/>
+          <w:noProof w:val="0"/>
+          <w:color w:val="BF8F00" w:themeColor="accent4" w:themeShade="BF"/>
+          <w:sz w:val="20"/>
+          <w:vertAlign w:val="superscript"/>
+        </w:rPr>
+        <w:t>[1]</w:t>
+      </w:r>
+    </w:p>
+    <w:p>
+      <w:pPr>
+        <w:jc w:val="both"/>
+        <w:rPr>
+          <w:rFonts w:ascii="Times New Roman" w:hAnsi="Times New Roman"/>
+          <w:noProof w:val="0"/>
+          <w:sz w:val="20"/>
+        </w:rPr>
+      </w:pPr>
     </w:p>
     <w:p>
       <w:pPr>
@@ -624,7 +996,27 @@
           <w:sz w:val="20"/>
           <w:highlight w:val="yellow"/>
         </w:rPr>
-        <w:t>(background of your work, why your work or this topic is important)</w:t>
+        <w:t>(</w:t>
+      </w:r>
+      <w:proofErr w:type="gramStart"/>
+      <w:r>
+        <w:rPr>
+          <w:rFonts w:ascii="Times New Roman" w:hAnsi="Times New Roman"/>
+          <w:noProof w:val="0"/>
+          <w:sz w:val="20"/>
+          <w:highlight w:val="yellow"/>
+        </w:rPr>
+        <w:t>background</w:t>
+      </w:r>
+      <w:proofErr w:type="gramEnd"/>
+      <w:r>
+        <w:rPr>
+          <w:rFonts w:ascii="Times New Roman" w:hAnsi="Times New Roman"/>
+          <w:noProof w:val="0"/>
+          <w:sz w:val="20"/>
+          <w:highlight w:val="yellow"/>
+        </w:rPr>
+        <w:t xml:space="preserve"> of your work, why your work or this topic is important)</w:t>
       </w:r>
     </w:p>
     <w:p>
@@ -810,7 +1202,7 @@
           <w:rFonts w:ascii="Times New Roman" w:hAnsi="Times New Roman"/>
           <w:snapToGrid w:val="0"/>
           <w:sz w:val="20"/>
-          <w:lang w:eastAsia="en-US"/>
+          <w:lang w:eastAsia="zh-TW"/>
         </w:rPr>
         <w:drawing>
           <wp:inline distT="0" distB="0" distL="0" distR="0" wp14:anchorId="07ECCDB1" wp14:editId="089CDEE9">
@@ -830,7 +1222,7 @@
                     </pic:cNvPicPr>
                   </pic:nvPicPr>
                   <pic:blipFill>
-                    <a:blip r:embed="rId9" cstate="print">
+                    <a:blip r:embed="rId11" cstate="print">
                       <a:extLst>
                         <a:ext uri="{28A0092B-C50C-407E-A947-70E740481C1C}">
                           <a14:useLocalDpi xmlns:a14="http://schemas.microsoft.com/office/drawing/2010/main" val="0"/>
@@ -967,75 +1359,51 @@
           <w:noProof w:val="0"/>
           <w:sz w:val="20"/>
         </w:rPr>
-        <w:t xml:space="preserve"> data </w:t>
-      </w:r>
-      <w:r>
-        <w:rPr>
-          <w:rFonts w:ascii="Times New Roman" w:hAnsi="Times New Roman"/>
-          <w:noProof w:val="0"/>
-          <w:sz w:val="20"/>
+        <w:t xml:space="preserve"> data available across all countries. So our </w:t>
+      </w:r>
+      <w:r>
+        <w:rPr>
+          <w:rFonts w:ascii="Times New Roman" w:hAnsi="Times New Roman"/>
+          <w:noProof w:val="0"/>
+          <w:sz w:val="20"/>
+        </w:rPr>
+        <w:t>approach</w:t>
+      </w:r>
+      <w:r>
+        <w:rPr>
+          <w:rFonts w:ascii="Times New Roman" w:hAnsi="Times New Roman"/>
+          <w:noProof w:val="0"/>
+          <w:sz w:val="20"/>
+        </w:rPr>
+        <w:t xml:space="preserve"> would be to include only 2016 data to answer our questions of interest. </w:t>
+      </w:r>
+    </w:p>
+    <w:p>
+      <w:pPr>
+        <w:jc w:val="center"/>
+        <w:rPr>
+          <w:rFonts w:ascii="Times New Roman" w:hAnsi="Times New Roman"/>
+          <w:sz w:val="20"/>
+        </w:rPr>
+      </w:pPr>
+      <w:bookmarkStart w:id="0" w:name="_GoBack"/>
+      <w:bookmarkEnd w:id="0"/>
+    </w:p>
+    <w:p>
+      <w:pPr>
+        <w:jc w:val="center"/>
+        <w:rPr>
+          <w:rFonts w:ascii="Times New Roman" w:hAnsi="Times New Roman"/>
+          <w:sz w:val="20"/>
+        </w:rPr>
+      </w:pPr>
+      <w:r>
+        <w:rPr>
+          <w:rFonts w:ascii="Times New Roman" w:hAnsi="Times New Roman"/>
+          <w:sz w:val="20"/>
+          <w:lang w:eastAsia="zh-TW"/>
         </w:rPr>
         <w:lastRenderedPageBreak/>
-        <w:t xml:space="preserve">available across all countries. </w:t>
-      </w:r>
-      <w:proofErr w:type="gramStart"/>
-      <w:r>
-        <w:rPr>
-          <w:rFonts w:ascii="Times New Roman" w:hAnsi="Times New Roman"/>
-          <w:noProof w:val="0"/>
-          <w:sz w:val="20"/>
-        </w:rPr>
-        <w:t>So</w:t>
-      </w:r>
-      <w:proofErr w:type="gramEnd"/>
-      <w:r>
-        <w:rPr>
-          <w:rFonts w:ascii="Times New Roman" w:hAnsi="Times New Roman"/>
-          <w:noProof w:val="0"/>
-          <w:sz w:val="20"/>
-        </w:rPr>
-        <w:t xml:space="preserve"> our </w:t>
-      </w:r>
-      <w:r>
-        <w:rPr>
-          <w:rFonts w:ascii="Times New Roman" w:hAnsi="Times New Roman"/>
-          <w:noProof w:val="0"/>
-          <w:sz w:val="20"/>
-        </w:rPr>
-        <w:t>approach</w:t>
-      </w:r>
-      <w:r>
-        <w:rPr>
-          <w:rFonts w:ascii="Times New Roman" w:hAnsi="Times New Roman"/>
-          <w:noProof w:val="0"/>
-          <w:sz w:val="20"/>
-        </w:rPr>
-        <w:t xml:space="preserve"> would be to include only 2016 data to answer our questions of interest. </w:t>
-      </w:r>
-    </w:p>
-    <w:p>
-      <w:pPr>
-        <w:jc w:val="center"/>
-        <w:rPr>
-          <w:rFonts w:ascii="Times New Roman" w:hAnsi="Times New Roman"/>
-          <w:sz w:val="20"/>
-        </w:rPr>
-      </w:pPr>
-    </w:p>
-    <w:p>
-      <w:pPr>
-        <w:jc w:val="center"/>
-        <w:rPr>
-          <w:rFonts w:ascii="Times New Roman" w:hAnsi="Times New Roman"/>
-          <w:sz w:val="20"/>
-        </w:rPr>
-      </w:pPr>
-      <w:r>
-        <w:rPr>
-          <w:rFonts w:ascii="Times New Roman" w:hAnsi="Times New Roman"/>
-          <w:sz w:val="20"/>
-          <w:lang w:eastAsia="en-US"/>
-        </w:rPr>
         <w:drawing>
           <wp:inline distT="0" distB="0" distL="0" distR="0" wp14:anchorId="3215B4AB" wp14:editId="3FF6A10C">
             <wp:extent cx="3026752" cy="1838411"/>
@@ -1052,7 +1420,7 @@
                     <pic:cNvPicPr/>
                   </pic:nvPicPr>
                   <pic:blipFill>
-                    <a:blip r:embed="rId10" cstate="print">
+                    <a:blip r:embed="rId12" cstate="print">
                       <a:extLst>
                         <a:ext uri="{28A0092B-C50C-407E-A947-70E740481C1C}">
                           <a14:useLocalDpi xmlns:a14="http://schemas.microsoft.com/office/drawing/2010/main" val="0"/>
@@ -1165,7 +1533,7 @@
         <w:rPr>
           <w:rFonts w:ascii="Times New Roman" w:hAnsi="Times New Roman"/>
           <w:sz w:val="20"/>
-          <w:lang w:eastAsia="en-US"/>
+          <w:lang w:eastAsia="zh-TW"/>
         </w:rPr>
         <w:drawing>
           <wp:inline distT="0" distB="0" distL="0" distR="0" wp14:anchorId="3F05195D" wp14:editId="32E54E64">
@@ -1183,7 +1551,7 @@
                     <pic:cNvPicPr/>
                   </pic:nvPicPr>
                   <pic:blipFill>
-                    <a:blip r:embed="rId11" cstate="print">
+                    <a:blip r:embed="rId13" cstate="print">
                       <a:extLst>
                         <a:ext uri="{28A0092B-C50C-407E-A947-70E740481C1C}">
                           <a14:useLocalDpi xmlns:a14="http://schemas.microsoft.com/office/drawing/2010/main" val="0"/>
@@ -1427,78 +1795,6 @@
     </w:p>
     <w:p>
       <w:pPr>
-        <w:jc w:val="both"/>
-        <w:rPr>
-          <w:rFonts w:ascii="Times New Roman" w:hAnsi="Times New Roman"/>
-          <w:sz w:val="20"/>
-        </w:rPr>
-      </w:pPr>
-    </w:p>
-    <w:p>
-      <w:pPr>
-        <w:jc w:val="both"/>
-        <w:rPr>
-          <w:rFonts w:ascii="Times New Roman" w:hAnsi="Times New Roman"/>
-          <w:sz w:val="20"/>
-        </w:rPr>
-      </w:pPr>
-    </w:p>
-    <w:p>
-      <w:pPr>
-        <w:jc w:val="both"/>
-        <w:rPr>
-          <w:rFonts w:ascii="Times New Roman" w:hAnsi="Times New Roman"/>
-          <w:sz w:val="20"/>
-        </w:rPr>
-      </w:pPr>
-    </w:p>
-    <w:p>
-      <w:pPr>
-        <w:jc w:val="both"/>
-        <w:rPr>
-          <w:rFonts w:ascii="Times New Roman" w:hAnsi="Times New Roman"/>
-          <w:sz w:val="20"/>
-        </w:rPr>
-      </w:pPr>
-    </w:p>
-    <w:p>
-      <w:pPr>
-        <w:jc w:val="both"/>
-        <w:rPr>
-          <w:rFonts w:ascii="Times New Roman" w:hAnsi="Times New Roman"/>
-          <w:sz w:val="20"/>
-        </w:rPr>
-      </w:pPr>
-    </w:p>
-    <w:p>
-      <w:pPr>
-        <w:jc w:val="both"/>
-        <w:rPr>
-          <w:rFonts w:ascii="Times New Roman" w:hAnsi="Times New Roman"/>
-          <w:sz w:val="20"/>
-        </w:rPr>
-      </w:pPr>
-    </w:p>
-    <w:p>
-      <w:pPr>
-        <w:jc w:val="both"/>
-        <w:rPr>
-          <w:rFonts w:ascii="Times New Roman" w:hAnsi="Times New Roman"/>
-          <w:sz w:val="20"/>
-        </w:rPr>
-      </w:pPr>
-    </w:p>
-    <w:p>
-      <w:pPr>
-        <w:jc w:val="both"/>
-        <w:rPr>
-          <w:rFonts w:ascii="Times New Roman" w:hAnsi="Times New Roman"/>
-          <w:sz w:val="20"/>
-        </w:rPr>
-      </w:pPr>
-    </w:p>
-    <w:p>
-      <w:pPr>
         <w:jc w:val="center"/>
         <w:rPr>
           <w:rFonts w:ascii="Times New Roman" w:hAnsi="Times New Roman"/>
@@ -1753,21 +2049,138 @@
     </w:p>
     <w:p>
       <w:pPr>
-        <w:jc w:val="center"/>
-        <w:rPr>
-          <w:rFonts w:ascii="Times New Roman" w:hAnsi="Times New Roman"/>
-          <w:noProof w:val="0"/>
-          <w:sz w:val="20"/>
-        </w:rPr>
-      </w:pPr>
-      <w:r>
-        <w:rPr>
-          <w:rFonts w:ascii="Times New Roman" w:hAnsi="Times New Roman"/>
-          <w:sz w:val="20"/>
-          <w:lang w:eastAsia="en-US"/>
-        </w:rPr>
+        <w:jc w:val="both"/>
+        <w:rPr>
+          <w:rFonts w:ascii="Times New Roman" w:hAnsi="Times New Roman"/>
+          <w:noProof w:val="0"/>
+          <w:sz w:val="20"/>
+        </w:rPr>
+      </w:pPr>
+    </w:p>
+    <w:p>
+      <w:pPr>
+        <w:jc w:val="both"/>
+        <w:rPr>
+          <w:rFonts w:ascii="Times New Roman" w:hAnsi="Times New Roman"/>
+          <w:noProof w:val="0"/>
+          <w:color w:val="BF8F00" w:themeColor="accent4" w:themeShade="BF"/>
+          <w:sz w:val="20"/>
+        </w:rPr>
+      </w:pPr>
+      <w:r>
+        <w:rPr>
+          <w:rFonts w:ascii="Times New Roman" w:hAnsi="Times New Roman"/>
+          <w:noProof w:val="0"/>
+          <w:color w:val="BF8F00" w:themeColor="accent4" w:themeShade="BF"/>
+          <w:sz w:val="20"/>
+        </w:rPr>
+        <w:t xml:space="preserve">The findings </w:t>
+      </w:r>
+      <w:r>
+        <w:rPr>
+          <w:rFonts w:ascii="Times New Roman" w:hAnsi="Times New Roman"/>
+          <w:noProof w:val="0"/>
+          <w:color w:val="BF8F00" w:themeColor="accent4" w:themeShade="BF"/>
+          <w:sz w:val="20"/>
+        </w:rPr>
+        <w:t>align</w:t>
+      </w:r>
+      <w:r>
+        <w:rPr>
+          <w:rFonts w:ascii="Times New Roman" w:hAnsi="Times New Roman"/>
+          <w:noProof w:val="0"/>
+          <w:color w:val="BF8F00" w:themeColor="accent4" w:themeShade="BF"/>
+          <w:sz w:val="20"/>
+        </w:rPr>
+        <w:t xml:space="preserve"> with heavy use of credits</w:t>
+      </w:r>
+      <w:r>
+        <w:rPr>
+          <w:rFonts w:ascii="Times New Roman" w:hAnsi="Times New Roman"/>
+          <w:noProof w:val="0"/>
+          <w:color w:val="BF8F00" w:themeColor="accent4" w:themeShade="BF"/>
+          <w:sz w:val="20"/>
+        </w:rPr>
+        <w:t xml:space="preserve"> (due </w:t>
+      </w:r>
+      <w:proofErr w:type="gramStart"/>
+      <w:r>
+        <w:rPr>
+          <w:rFonts w:ascii="Times New Roman" w:hAnsi="Times New Roman"/>
+          <w:noProof w:val="0"/>
+          <w:color w:val="BF8F00" w:themeColor="accent4" w:themeShade="BF"/>
+          <w:sz w:val="20"/>
+        </w:rPr>
+        <w:t xml:space="preserve">to </w:t>
+      </w:r>
+      <w:r>
+        <w:rPr>
+          <w:rFonts w:ascii="Times New Roman" w:hAnsi="Times New Roman"/>
+          <w:noProof w:val="0"/>
+          <w:color w:val="BF8F00" w:themeColor="accent4" w:themeShade="BF"/>
+          <w:sz w:val="20"/>
+        </w:rPr>
+        <w:t xml:space="preserve"> favorable</w:t>
+      </w:r>
+      <w:proofErr w:type="gramEnd"/>
+      <w:r>
+        <w:rPr>
+          <w:rFonts w:ascii="Times New Roman" w:hAnsi="Times New Roman"/>
+          <w:noProof w:val="0"/>
+          <w:color w:val="BF8F00" w:themeColor="accent4" w:themeShade="BF"/>
+          <w:sz w:val="20"/>
+        </w:rPr>
+        <w:t xml:space="preserve"> interest rate</w:t>
+      </w:r>
+      <w:r>
+        <w:rPr>
+          <w:rFonts w:ascii="Times New Roman" w:hAnsi="Times New Roman"/>
+          <w:noProof w:val="0"/>
+          <w:color w:val="BF8F00" w:themeColor="accent4" w:themeShade="BF"/>
+          <w:sz w:val="20"/>
+        </w:rPr>
+        <w:t>)</w:t>
+      </w:r>
+      <w:r>
+        <w:rPr>
+          <w:rFonts w:ascii="Times New Roman" w:hAnsi="Times New Roman"/>
+          <w:noProof w:val="0"/>
+          <w:color w:val="BF8F00" w:themeColor="accent4" w:themeShade="BF"/>
+          <w:sz w:val="20"/>
+        </w:rPr>
+        <w:t xml:space="preserve"> to fuel the rapid growth in China recent years.  The country’s debt has ballooned to almost 250% of GDP.</w:t>
+      </w:r>
+    </w:p>
+    <w:p>
+      <w:pPr>
+        <w:jc w:val="both"/>
+        <w:rPr>
+          <w:rFonts w:ascii="Times New Roman" w:hAnsi="Times New Roman"/>
+          <w:noProof w:val="0"/>
+          <w:color w:val="BF8F00" w:themeColor="accent4" w:themeShade="BF"/>
+          <w:sz w:val="20"/>
+        </w:rPr>
+      </w:pPr>
+    </w:p>
+    <w:p>
+      <w:pPr>
+        <w:jc w:val="both"/>
+        <w:rPr>
+          <w:rFonts w:ascii="Times New Roman" w:hAnsi="Times New Roman"/>
+          <w:noProof w:val="0"/>
+          <w:color w:val="BF8F00" w:themeColor="accent4" w:themeShade="BF"/>
+          <w:sz w:val="20"/>
+        </w:rPr>
+      </w:pPr>
+      <w:r>
+        <w:rPr>
+          <w:rFonts w:ascii="Times New Roman" w:hAnsi="Times New Roman"/>
+          <w:sz w:val="20"/>
+          <w:lang w:eastAsia="zh-TW"/>
+        </w:rPr>
+        <w:lastRenderedPageBreak/>
         <w:drawing>
-          <wp:inline distT="0" distB="0" distL="0" distR="0" wp14:anchorId="621B5BA2" wp14:editId="37323722">
+          <wp:inline distT="0" distB="0" distL="0" distR="0" wp14:anchorId="7FE68F1C" wp14:editId="4B0D1052">
             <wp:extent cx="3060065" cy="1860550"/>
             <wp:effectExtent l="25400" t="25400" r="13335" b="19050"/>
             <wp:docPr id="9" name="Picture 9"/>
@@ -1782,7 +2195,7 @@
                     <pic:cNvPicPr/>
                   </pic:nvPicPr>
                   <pic:blipFill>
-                    <a:blip r:embed="rId12" cstate="print">
+                    <a:blip r:embed="rId14" cstate="print">
                       <a:extLst>
                         <a:ext uri="{28A0092B-C50C-407E-A947-70E740481C1C}">
                           <a14:useLocalDpi xmlns:a14="http://schemas.microsoft.com/office/drawing/2010/main" val="0"/>
@@ -1818,6 +2231,103 @@
     </w:p>
     <w:p>
       <w:pPr>
+        <w:jc w:val="both"/>
+        <w:rPr>
+          <w:rFonts w:ascii="Times New Roman" w:hAnsi="Times New Roman"/>
+          <w:noProof w:val="0"/>
+          <w:color w:val="BF8F00" w:themeColor="accent4" w:themeShade="BF"/>
+          <w:sz w:val="20"/>
+        </w:rPr>
+      </w:pPr>
+    </w:p>
+    <w:p>
+      <w:pPr>
+        <w:jc w:val="both"/>
+        <w:rPr>
+          <w:rFonts w:ascii="Times New Roman" w:hAnsi="Times New Roman"/>
+          <w:noProof w:val="0"/>
+          <w:color w:val="BF8F00" w:themeColor="accent4" w:themeShade="BF"/>
+          <w:sz w:val="20"/>
+        </w:rPr>
+      </w:pPr>
+    </w:p>
+    <w:p>
+      <w:pPr>
+        <w:jc w:val="both"/>
+        <w:rPr>
+          <w:rFonts w:ascii="Times New Roman" w:hAnsi="Times New Roman"/>
+          <w:noProof w:val="0"/>
+          <w:color w:val="BF8F00" w:themeColor="accent4" w:themeShade="BF"/>
+          <w:sz w:val="20"/>
+        </w:rPr>
+      </w:pPr>
+      <w:r>
+        <w:rPr>
+          <w:lang w:eastAsia="zh-TW"/>
+        </w:rPr>
+        <w:drawing>
+          <wp:inline distT="0" distB="0" distL="0" distR="0" wp14:anchorId="27BA9E88" wp14:editId="12B96F99">
+            <wp:extent cx="3060065" cy="1316566"/>
+            <wp:effectExtent l="0" t="0" r="6985" b="0"/>
+            <wp:docPr id="2" name="Picture 2"/>
+            <wp:cNvGraphicFramePr>
+              <a:graphicFrameLocks xmlns:a="http://schemas.openxmlformats.org/drawingml/2006/main" noChangeAspect="1"/>
+            </wp:cNvGraphicFramePr>
+            <a:graphic xmlns:a="http://schemas.openxmlformats.org/drawingml/2006/main">
+              <a:graphicData uri="http://schemas.openxmlformats.org/drawingml/2006/picture">
+                <pic:pic xmlns:pic="http://schemas.openxmlformats.org/drawingml/2006/picture">
+                  <pic:nvPicPr>
+                    <pic:cNvPr id="0" name="Picture 1"/>
+                    <pic:cNvPicPr>
+                      <a:picLocks noChangeAspect="1" noChangeArrowheads="1"/>
+                    </pic:cNvPicPr>
+                  </pic:nvPicPr>
+                  <pic:blipFill>
+                    <a:blip r:embed="rId15" cstate="print">
+                      <a:extLst>
+                        <a:ext uri="{28A0092B-C50C-407E-A947-70E740481C1C}">
+                          <a14:useLocalDpi xmlns:a14="http://schemas.microsoft.com/office/drawing/2010/main" val="0"/>
+                        </a:ext>
+                      </a:extLst>
+                    </a:blip>
+                    <a:srcRect/>
+                    <a:stretch>
+                      <a:fillRect/>
+                    </a:stretch>
+                  </pic:blipFill>
+                  <pic:spPr bwMode="auto">
+                    <a:xfrm>
+                      <a:off x="0" y="0"/>
+                      <a:ext cx="3060065" cy="1316566"/>
+                    </a:xfrm>
+                    <a:prstGeom prst="rect">
+                      <a:avLst/>
+                    </a:prstGeom>
+                    <a:noFill/>
+                    <a:ln>
+                      <a:noFill/>
+                    </a:ln>
+                  </pic:spPr>
+                </pic:pic>
+              </a:graphicData>
+            </a:graphic>
+          </wp:inline>
+        </w:drawing>
+      </w:r>
+    </w:p>
+    <w:p>
+      <w:pPr>
+        <w:jc w:val="both"/>
+        <w:rPr>
+          <w:rFonts w:ascii="Times New Roman" w:hAnsi="Times New Roman"/>
+          <w:b/>
+          <w:noProof w:val="0"/>
+          <w:sz w:val="20"/>
+        </w:rPr>
+      </w:pPr>
+    </w:p>
+    <w:p>
+      <w:pPr>
         <w:jc w:val="center"/>
         <w:rPr>
           <w:rFonts w:ascii="Times New Roman" w:hAnsi="Times New Roman"/>
@@ -1825,13 +2335,31 @@
           <w:sz w:val="20"/>
         </w:rPr>
       </w:pPr>
-      <w:r>
-        <w:rPr>
-          <w:rFonts w:ascii="Times New Roman" w:hAnsi="Times New Roman"/>
-          <w:noProof w:val="0"/>
-          <w:sz w:val="20"/>
-        </w:rPr>
-        <w:t>Figure 4. Debt by Country</w:t>
+      <w:proofErr w:type="gramStart"/>
+      <w:r>
+        <w:rPr>
+          <w:rFonts w:ascii="Times New Roman" w:hAnsi="Times New Roman"/>
+          <w:noProof w:val="0"/>
+          <w:sz w:val="20"/>
+        </w:rPr>
+        <w:t>F</w:t>
+      </w:r>
+      <w:r>
+        <w:rPr>
+          <w:rFonts w:ascii="Times New Roman" w:hAnsi="Times New Roman"/>
+          <w:noProof w:val="0"/>
+          <w:sz w:val="20"/>
+        </w:rPr>
+        <w:t>igure 4.</w:t>
+      </w:r>
+      <w:proofErr w:type="gramEnd"/>
+      <w:r>
+        <w:rPr>
+          <w:rFonts w:ascii="Times New Roman" w:hAnsi="Times New Roman"/>
+          <w:noProof w:val="0"/>
+          <w:sz w:val="20"/>
+        </w:rPr>
+        <w:t xml:space="preserve"> Debt by Country</w:t>
       </w:r>
     </w:p>
     <w:p>
@@ -2220,7 +2748,7 @@
         <w:rPr>
           <w:rFonts w:ascii="Times New Roman" w:hAnsi="Times New Roman"/>
           <w:sz w:val="20"/>
-          <w:lang w:eastAsia="en-US"/>
+          <w:lang w:eastAsia="zh-TW"/>
         </w:rPr>
         <w:drawing>
           <wp:inline distT="0" distB="0" distL="0" distR="0" wp14:anchorId="177AD013" wp14:editId="738D30E8">
@@ -2238,7 +2766,7 @@
                     <pic:cNvPicPr/>
                   </pic:nvPicPr>
                   <pic:blipFill>
-                    <a:blip r:embed="rId13" cstate="print">
+                    <a:blip r:embed="rId16" cstate="print">
                       <a:extLst>
                         <a:ext uri="{28A0092B-C50C-407E-A947-70E740481C1C}">
                           <a14:useLocalDpi xmlns:a14="http://schemas.microsoft.com/office/drawing/2010/main" val="0"/>
@@ -2381,17 +2909,7 @@
           <w:noProof w:val="0"/>
           <w:sz w:val="20"/>
         </w:rPr>
-        <w:t xml:space="preserve"> seems to ha</w:t>
-      </w:r>
-      <w:bookmarkStart w:id="0" w:name="_GoBack"/>
-      <w:bookmarkEnd w:id="0"/>
-      <w:r>
-        <w:rPr>
-          <w:rFonts w:ascii="Times New Roman" w:hAnsi="Times New Roman"/>
-          <w:noProof w:val="0"/>
-          <w:sz w:val="20"/>
-        </w:rPr>
-        <w:t>ve high</w:t>
+        <w:t xml:space="preserve"> seems to have high</w:t>
       </w:r>
       <w:r>
         <w:rPr>
@@ -2407,40 +2925,22 @@
           <w:noProof w:val="0"/>
           <w:sz w:val="20"/>
         </w:rPr>
-        <w:t>st debt under ‘Private Creditors</w:t>
-      </w:r>
-      <w:proofErr w:type="gramStart"/>
-      <w:r>
-        <w:rPr>
-          <w:rFonts w:ascii="Times New Roman" w:hAnsi="Times New Roman"/>
-          <w:noProof w:val="0"/>
-          <w:sz w:val="20"/>
-        </w:rPr>
-        <w:t>’(</w:t>
-      </w:r>
-      <w:proofErr w:type="gramEnd"/>
-      <w:r>
-        <w:rPr>
-          <w:rFonts w:ascii="Times New Roman" w:hAnsi="Times New Roman"/>
-          <w:noProof w:val="0"/>
-          <w:sz w:val="20"/>
-        </w:rPr>
-        <w:t>figure 6).</w:t>
-      </w:r>
-    </w:p>
-    <w:p>
-      <w:pPr>
-        <w:rPr>
-          <w:rFonts w:ascii="Times New Roman" w:hAnsi="Times New Roman"/>
-          <w:noProof w:val="0"/>
-          <w:sz w:val="20"/>
-        </w:rPr>
-      </w:pPr>
-      <w:r>
-        <w:rPr>
-          <w:rFonts w:ascii="Times New Roman" w:hAnsi="Times New Roman"/>
-          <w:sz w:val="20"/>
-          <w:lang w:eastAsia="en-US"/>
+        <w:t>st debt under ‘Private Creditors’(figure 6).</w:t>
+      </w:r>
+    </w:p>
+    <w:p>
+      <w:pPr>
+        <w:rPr>
+          <w:rFonts w:ascii="Times New Roman" w:hAnsi="Times New Roman"/>
+          <w:noProof w:val="0"/>
+          <w:sz w:val="20"/>
+        </w:rPr>
+      </w:pPr>
+      <w:r>
+        <w:rPr>
+          <w:rFonts w:ascii="Times New Roman" w:hAnsi="Times New Roman"/>
+          <w:sz w:val="20"/>
+          <w:lang w:eastAsia="zh-TW"/>
         </w:rPr>
         <w:lastRenderedPageBreak/>
         <w:drawing>
@@ -2459,7 +2959,7 @@
                     <pic:cNvPicPr/>
                   </pic:nvPicPr>
                   <pic:blipFill>
-                    <a:blip r:embed="rId14" cstate="print">
+                    <a:blip r:embed="rId17" cstate="print">
                       <a:extLst>
                         <a:ext uri="{28A0092B-C50C-407E-A947-70E740481C1C}">
                           <a14:useLocalDpi xmlns:a14="http://schemas.microsoft.com/office/drawing/2010/main" val="0"/>
@@ -2512,7 +3012,7 @@
         <w:rPr>
           <w:rFonts w:ascii="Times New Roman" w:hAnsi="Times New Roman"/>
           <w:sz w:val="20"/>
-          <w:lang w:eastAsia="en-US"/>
+          <w:lang w:eastAsia="zh-TW"/>
         </w:rPr>
         <w:drawing>
           <wp:inline distT="0" distB="0" distL="0" distR="0" wp14:anchorId="137F0082" wp14:editId="3FF2AB2E">
@@ -2530,7 +3030,7 @@
                     <pic:cNvPicPr/>
                   </pic:nvPicPr>
                   <pic:blipFill>
-                    <a:blip r:embed="rId15" cstate="print">
+                    <a:blip r:embed="rId18" cstate="print">
                       <a:extLst>
                         <a:ext uri="{28A0092B-C50C-407E-A947-70E740481C1C}">
                           <a14:useLocalDpi xmlns:a14="http://schemas.microsoft.com/office/drawing/2010/main" val="0"/>
@@ -2782,7 +3282,7 @@
           <w:u w:val="single"/>
         </w:rPr>
       </w:pPr>
-      <w:hyperlink r:id="rId16" w:history="1">
+      <w:hyperlink r:id="rId19" w:history="1">
         <w:r>
           <w:rPr>
             <w:rStyle w:val="Hyperlink"/>
@@ -2879,7 +3379,7 @@
           <w:sz w:val="22"/>
         </w:rPr>
       </w:pPr>
-      <w:hyperlink r:id="rId17" w:history="1">
+      <w:hyperlink r:id="rId20" w:history="1">
         <w:r>
           <w:rPr>
             <w:rStyle w:val="Hyperlink"/>
@@ -3162,15 +3662,6 @@
     </w:p>
     <w:p>
       <w:pPr>
-        <w:rPr>
-          <w:rFonts w:ascii="Times New Roman" w:hAnsi="Times New Roman"/>
-          <w:noProof w:val="0"/>
-          <w:sz w:val="20"/>
-        </w:rPr>
-      </w:pPr>
-    </w:p>
-    <w:p>
-      <w:pPr>
         <w:jc w:val="center"/>
         <w:rPr>
           <w:rFonts w:ascii="Times New Roman" w:hAnsi="Times New Roman"/>
@@ -3182,6 +3673,7 @@
     </w:p>
     <w:p>
       <w:pPr>
+        <w:jc w:val="center"/>
         <w:rPr>
           <w:rFonts w:ascii="Times New Roman" w:hAnsi="Times New Roman"/>
           <w:b/>
@@ -3192,6 +3684,18 @@
     </w:p>
     <w:p>
       <w:pPr>
+        <w:jc w:val="center"/>
+        <w:rPr>
+          <w:rFonts w:ascii="Times New Roman" w:hAnsi="Times New Roman"/>
+          <w:b/>
+          <w:noProof w:val="0"/>
+          <w:sz w:val="24"/>
+        </w:rPr>
+      </w:pPr>
+    </w:p>
+    <w:p>
+      <w:pPr>
+        <w:jc w:val="center"/>
         <w:rPr>
           <w:rFonts w:ascii="Times New Roman" w:hAnsi="Times New Roman"/>
           <w:b/>
@@ -3264,7 +3768,7 @@
         </w:rPr>
         <w:t xml:space="preserve">dataset is a public dataset from world bank available at </w:t>
       </w:r>
-      <w:hyperlink r:id="rId18" w:history="1">
+      <w:hyperlink r:id="rId21" w:history="1">
         <w:r>
           <w:rPr>
             <w:rStyle w:val="Hyperlink"/>
@@ -3329,7 +3833,23 @@
           <w:noProof w:val="0"/>
           <w:sz w:val="20"/>
         </w:rPr>
-        <w:t xml:space="preserve">countries. We also venture into a new </w:t>
+        <w:t xml:space="preserve">countries. We also </w:t>
+      </w:r>
+      <w:r>
+        <w:rPr>
+          <w:rFonts w:ascii="Times New Roman" w:hAnsi="Times New Roman"/>
+          <w:noProof w:val="0"/>
+          <w:sz w:val="20"/>
+        </w:rPr>
+        <w:t>exploring new</w:t>
+      </w:r>
+      <w:r>
+        <w:rPr>
+          <w:rFonts w:ascii="Times New Roman" w:hAnsi="Times New Roman"/>
+          <w:noProof w:val="0"/>
+          <w:sz w:val="20"/>
+        </w:rPr>
+        <w:t xml:space="preserve"> </w:t>
       </w:r>
       <w:r>
         <w:rPr>
@@ -3353,7 +3873,41 @@
           <w:noProof w:val="0"/>
           <w:sz w:val="20"/>
         </w:rPr>
-        <w:t xml:space="preserve"> such as debts via official creditors vs private non-guaranteed, income level of the country and distribution of most owned debt categories. This will expand our understanding of what kind of debt instrument were widely used and what income level have access to such instruments. </w:t>
+        <w:t xml:space="preserve"> such as debts via official </w:t>
+      </w:r>
+      <w:r>
+        <w:rPr>
+          <w:rFonts w:ascii="Times New Roman" w:hAnsi="Times New Roman"/>
+          <w:noProof w:val="0"/>
+          <w:sz w:val="20"/>
+        </w:rPr>
+        <w:t>creditors’</w:t>
+      </w:r>
+      <w:r>
+        <w:rPr>
+          <w:rFonts w:ascii="Times New Roman" w:hAnsi="Times New Roman"/>
+          <w:noProof w:val="0"/>
+          <w:sz w:val="20"/>
+        </w:rPr>
+        <w:t xml:space="preserve"> </w:t>
+      </w:r>
+      <w:proofErr w:type="spellStart"/>
+      <w:r>
+        <w:rPr>
+          <w:rFonts w:ascii="Times New Roman" w:hAnsi="Times New Roman"/>
+          <w:noProof w:val="0"/>
+          <w:sz w:val="20"/>
+        </w:rPr>
+        <w:t>vs</w:t>
+      </w:r>
+      <w:proofErr w:type="spellEnd"/>
+      <w:r>
+        <w:rPr>
+          <w:rFonts w:ascii="Times New Roman" w:hAnsi="Times New Roman"/>
+          <w:noProof w:val="0"/>
+          <w:sz w:val="20"/>
+        </w:rPr>
+        <w:t xml:space="preserve"> private non-guaranteed, income level of the country and distribution of most owned debt categories. This will expand our understanding of what kind of debt instrument were widely used and what income level have access to such instruments. </w:t>
       </w:r>
       <w:r>
         <w:rPr>
@@ -3528,25 +4082,7 @@
           <w:noProof w:val="0"/>
           <w:sz w:val="20"/>
         </w:rPr>
-        <w:t xml:space="preserve"> was analyzed and found some important insights. On an average long </w:t>
-      </w:r>
-      <w:proofErr w:type="gramStart"/>
-      <w:r>
-        <w:rPr>
-          <w:rFonts w:ascii="Times New Roman" w:hAnsi="Times New Roman"/>
-          <w:noProof w:val="0"/>
-          <w:sz w:val="20"/>
-        </w:rPr>
-        <w:t>term</w:t>
-      </w:r>
-      <w:proofErr w:type="gramEnd"/>
-      <w:r>
-        <w:rPr>
-          <w:rFonts w:ascii="Times New Roman" w:hAnsi="Times New Roman"/>
-          <w:noProof w:val="0"/>
-          <w:sz w:val="20"/>
-        </w:rPr>
-        <w:t xml:space="preserve"> external debt seems to be highest across all countries. </w:t>
+        <w:t xml:space="preserve"> was analyzed and found some important insights. On an average long term external debt seems to be highest across all countries. </w:t>
       </w:r>
       <w:r>
         <w:rPr>
@@ -3673,7 +4209,7 @@
         </w:rPr>
         <w:t xml:space="preserve">[1] </w:t>
       </w:r>
-      <w:hyperlink r:id="rId19" w:history="1">
+      <w:hyperlink r:id="rId22" w:history="1">
         <w:r>
           <w:rPr>
             <w:rStyle w:val="Hyperlink"/>
@@ -3698,7 +4234,7 @@
         </w:rPr>
         <w:t xml:space="preserve">[2] </w:t>
       </w:r>
-      <w:hyperlink r:id="rId20" w:history="1">
+      <w:hyperlink r:id="rId23" w:history="1">
         <w:r>
           <w:rPr>
             <w:rStyle w:val="Hyperlink"/>
@@ -3722,10 +4258,9 @@
           <w:rFonts w:ascii="Times New Roman" w:hAnsi="Times New Roman"/>
           <w:sz w:val="20"/>
         </w:rPr>
-        <w:lastRenderedPageBreak/>
         <w:t xml:space="preserve">[3] </w:t>
       </w:r>
-      <w:hyperlink r:id="rId21" w:history="1">
+      <w:hyperlink r:id="rId24" w:history="1">
         <w:r>
           <w:rPr>
             <w:rStyle w:val="Hyperlink"/>
@@ -3901,278 +4436,18 @@
         </w:rPr>
       </w:pPr>
     </w:p>
-    <w:p>
-      <w:pPr>
-        <w:rPr>
-          <w:rFonts w:ascii="Times New Roman" w:hAnsi="Times New Roman"/>
-          <w:noProof w:val="0"/>
-          <w:snapToGrid w:val="0"/>
-          <w:sz w:val="20"/>
-          <w:lang w:eastAsia="th-TH"/>
-        </w:rPr>
-      </w:pPr>
-    </w:p>
-    <w:p>
-      <w:pPr>
-        <w:rPr>
-          <w:rFonts w:ascii="Times New Roman" w:hAnsi="Times New Roman"/>
-          <w:noProof w:val="0"/>
-          <w:snapToGrid w:val="0"/>
-          <w:sz w:val="20"/>
-          <w:lang w:eastAsia="th-TH"/>
-        </w:rPr>
-      </w:pPr>
-    </w:p>
-    <w:p>
-      <w:pPr>
-        <w:rPr>
-          <w:rFonts w:ascii="Times New Roman" w:hAnsi="Times New Roman"/>
-          <w:noProof w:val="0"/>
-          <w:snapToGrid w:val="0"/>
-          <w:sz w:val="20"/>
-          <w:lang w:eastAsia="th-TH"/>
-        </w:rPr>
-      </w:pPr>
-    </w:p>
-    <w:p>
-      <w:pPr>
-        <w:rPr>
-          <w:rFonts w:ascii="Times New Roman" w:hAnsi="Times New Roman"/>
-          <w:noProof w:val="0"/>
-          <w:snapToGrid w:val="0"/>
-          <w:sz w:val="20"/>
-          <w:lang w:eastAsia="th-TH"/>
-        </w:rPr>
-      </w:pPr>
-    </w:p>
-    <w:p>
-      <w:pPr>
-        <w:rPr>
-          <w:rFonts w:ascii="Times New Roman" w:hAnsi="Times New Roman"/>
-          <w:noProof w:val="0"/>
-          <w:snapToGrid w:val="0"/>
-          <w:sz w:val="20"/>
-          <w:lang w:eastAsia="th-TH"/>
-        </w:rPr>
-      </w:pPr>
-    </w:p>
-    <w:p>
-      <w:pPr>
-        <w:rPr>
-          <w:rFonts w:ascii="Times New Roman" w:hAnsi="Times New Roman"/>
-          <w:noProof w:val="0"/>
-          <w:snapToGrid w:val="0"/>
-          <w:sz w:val="20"/>
-          <w:lang w:eastAsia="th-TH"/>
-        </w:rPr>
-      </w:pPr>
-    </w:p>
-    <w:p>
-      <w:pPr>
-        <w:rPr>
-          <w:rFonts w:ascii="Times New Roman" w:hAnsi="Times New Roman"/>
-          <w:noProof w:val="0"/>
-          <w:snapToGrid w:val="0"/>
-          <w:sz w:val="20"/>
-          <w:lang w:eastAsia="th-TH"/>
-        </w:rPr>
-      </w:pPr>
-    </w:p>
-    <w:p>
-      <w:pPr>
-        <w:rPr>
-          <w:rFonts w:ascii="Times New Roman" w:hAnsi="Times New Roman"/>
-          <w:noProof w:val="0"/>
-          <w:snapToGrid w:val="0"/>
-          <w:sz w:val="20"/>
-          <w:lang w:eastAsia="th-TH"/>
-        </w:rPr>
-      </w:pPr>
-    </w:p>
-    <w:p>
-      <w:pPr>
-        <w:rPr>
-          <w:rFonts w:ascii="Times New Roman" w:hAnsi="Times New Roman"/>
-          <w:noProof w:val="0"/>
-          <w:snapToGrid w:val="0"/>
-          <w:sz w:val="20"/>
-          <w:lang w:eastAsia="th-TH"/>
-        </w:rPr>
-      </w:pPr>
-    </w:p>
-    <w:p>
-      <w:pPr>
-        <w:rPr>
-          <w:rFonts w:ascii="Times New Roman" w:hAnsi="Times New Roman"/>
-          <w:noProof w:val="0"/>
-          <w:snapToGrid w:val="0"/>
-          <w:sz w:val="20"/>
-          <w:lang w:eastAsia="th-TH"/>
-        </w:rPr>
-      </w:pPr>
-    </w:p>
-    <w:p>
-      <w:pPr>
-        <w:rPr>
-          <w:rFonts w:ascii="Times New Roman" w:hAnsi="Times New Roman"/>
-          <w:noProof w:val="0"/>
-          <w:sz w:val="20"/>
-        </w:rPr>
-      </w:pPr>
-    </w:p>
-    <w:p>
-      <w:pPr>
-        <w:rPr>
-          <w:rFonts w:ascii="Times New Roman" w:hAnsi="Times New Roman"/>
-          <w:noProof w:val="0"/>
-          <w:sz w:val="20"/>
-        </w:rPr>
-      </w:pPr>
-    </w:p>
-    <w:p>
-      <w:pPr>
-        <w:rPr>
-          <w:rFonts w:ascii="Times New Roman" w:hAnsi="Times New Roman"/>
-          <w:noProof w:val="0"/>
-          <w:sz w:val="20"/>
-        </w:rPr>
-      </w:pPr>
-    </w:p>
-    <w:p>
-      <w:pPr>
-        <w:rPr>
-          <w:rFonts w:ascii="Times New Roman" w:hAnsi="Times New Roman"/>
-          <w:noProof w:val="0"/>
-          <w:sz w:val="20"/>
-        </w:rPr>
-      </w:pPr>
-    </w:p>
-    <w:p>
-      <w:pPr>
-        <w:rPr>
-          <w:rFonts w:ascii="Times New Roman" w:hAnsi="Times New Roman"/>
-          <w:noProof w:val="0"/>
-          <w:sz w:val="20"/>
-        </w:rPr>
-      </w:pPr>
-    </w:p>
-    <w:p>
-      <w:pPr>
-        <w:rPr>
-          <w:rFonts w:ascii="Times New Roman" w:hAnsi="Times New Roman"/>
-          <w:noProof w:val="0"/>
-          <w:sz w:val="20"/>
-        </w:rPr>
-      </w:pPr>
-    </w:p>
-    <w:p>
-      <w:pPr>
-        <w:rPr>
-          <w:rFonts w:ascii="Times New Roman" w:hAnsi="Times New Roman"/>
-          <w:noProof w:val="0"/>
-          <w:sz w:val="20"/>
-        </w:rPr>
-      </w:pPr>
-    </w:p>
-    <w:p>
-      <w:pPr>
-        <w:rPr>
-          <w:rFonts w:ascii="Times New Roman" w:hAnsi="Times New Roman"/>
-          <w:noProof w:val="0"/>
-          <w:sz w:val="20"/>
-        </w:rPr>
-      </w:pPr>
-    </w:p>
-    <w:p>
-      <w:pPr>
-        <w:rPr>
-          <w:rFonts w:ascii="Times New Roman" w:hAnsi="Times New Roman"/>
-          <w:noProof w:val="0"/>
-          <w:sz w:val="20"/>
-        </w:rPr>
-      </w:pPr>
-    </w:p>
-    <w:p>
-      <w:pPr>
-        <w:rPr>
-          <w:rFonts w:ascii="Times New Roman" w:hAnsi="Times New Roman"/>
-          <w:noProof w:val="0"/>
-          <w:sz w:val="20"/>
-        </w:rPr>
-      </w:pPr>
-    </w:p>
-    <w:p>
-      <w:pPr>
-        <w:rPr>
-          <w:rFonts w:ascii="Times New Roman" w:hAnsi="Times New Roman"/>
-          <w:noProof w:val="0"/>
-          <w:sz w:val="20"/>
-        </w:rPr>
-      </w:pPr>
-    </w:p>
-    <w:p>
-      <w:pPr>
-        <w:ind w:left="142" w:hanging="142"/>
-        <w:rPr>
-          <w:rFonts w:ascii="Times New Roman" w:hAnsi="Times New Roman"/>
-          <w:sz w:val="20"/>
-        </w:rPr>
-      </w:pPr>
-    </w:p>
-    <w:p>
-      <w:pPr>
-        <w:ind w:left="142" w:hanging="142"/>
-        <w:rPr>
-          <w:rFonts w:ascii="Times New Roman" w:hAnsi="Times New Roman"/>
-          <w:sz w:val="20"/>
-        </w:rPr>
-      </w:pPr>
-    </w:p>
-    <w:p>
-      <w:pPr>
-        <w:ind w:left="142" w:hanging="142"/>
-        <w:rPr>
-          <w:noProof w:val="0"/>
-          <w:sz w:val="22"/>
-        </w:rPr>
-        <w:sectPr>
-          <w:type w:val="continuous"/>
-          <w:pgSz w:w="11906" w:h="16838" w:code="9"/>
-          <w:pgMar w:top="1418" w:right="964" w:bottom="1418" w:left="964" w:header="851" w:footer="851" w:gutter="0"/>
-          <w:cols w:num="2" w:space="340"/>
-        </w:sectPr>
-      </w:pPr>
-      <w:r>
-        <w:rPr>
-          <w:noProof w:val="0"/>
-          <w:sz w:val="22"/>
-        </w:rPr>
-        <w:br w:type="page"/>
-      </w:r>
-    </w:p>
-    <w:p>
-      <w:pPr>
-        <w:pStyle w:val="NormalWeb"/>
-        <w:shd w:val="clear" w:color="auto" w:fill="FFFFFF"/>
-        <w:spacing w:before="0" w:beforeAutospacing="0" w:after="150" w:afterAutospacing="0" w:line="300" w:lineRule="atLeast"/>
-        <w:rPr>
-          <w:rFonts w:hint="eastAsia"/>
-          <w:sz w:val="22"/>
-        </w:rPr>
-      </w:pPr>
-    </w:p>
     <w:sectPr>
       <w:type w:val="continuous"/>
       <w:pgSz w:w="11906" w:h="16838" w:code="9"/>
       <w:pgMar w:top="1418" w:right="964" w:bottom="1418" w:left="964" w:header="851" w:footer="851" w:gutter="0"/>
-      <w:cols w:space="340"/>
+      <w:cols w:num="2" w:space="340"/>
     </w:sectPr>
   </w:body>
 </w:document>
 </file>
 
 <file path=word/endnotes.xml><?xml version="1.0" encoding="utf-8"?>
-<w:endnotes xmlns:wpc="http://schemas.microsoft.com/office/word/2010/wordprocessingCanvas" xmlns:mo="http://schemas.microsoft.com/office/mac/office/2008/main" xmlns:mc="http://schemas.openxmlformats.org/markup-compatibility/2006" xmlns:mv="urn:schemas-microsoft-com:mac:vml" xmlns:o="urn:schemas-microsoft-com:office:office" xmlns:r="http://schemas.openxmlformats.org/officeDocument/2006/relationships" xmlns:m="http://schemas.openxmlformats.org/officeDocument/2006/math" xmlns:v="urn:schemas-microsoft-com:vml" xmlns:wp14="http://schemas.microsoft.com/office/word/2010/wordprocessingDrawing" xmlns:wp="http://schemas.openxmlformats.org/drawingml/2006/wordprocessingDrawing" xmlns:w10="urn:schemas-microsoft-com:office:word" xmlns:w="http://schemas.openxmlformats.org/wordprocessingml/2006/main" xmlns:w14="http://schemas.microsoft.com/office/word/2010/wordml" xmlns:w15="http://schemas.microsoft.com/office/word/2012/wordml" xmlns:wpg="http://schemas.microsoft.com/office/word/2010/wordprocessingGroup" xmlns:wpi="http://schemas.microsoft.com/office/word/2010/wordprocessingInk" xmlns:wne="http://schemas.microsoft.com/office/word/2006/wordml" xmlns:wps="http://schemas.microsoft.com/office/word/2010/wordprocessingShape" mc:Ignorable="w14 w15 wp14">
+<w:endnotes xmlns:wpc="http://schemas.microsoft.com/office/word/2010/wordprocessingCanvas" xmlns:mc="http://schemas.openxmlformats.org/markup-compatibility/2006" xmlns:o="urn:schemas-microsoft-com:office:office" xmlns:r="http://schemas.openxmlformats.org/officeDocument/2006/relationships" xmlns:m="http://schemas.openxmlformats.org/officeDocument/2006/math" xmlns:v="urn:schemas-microsoft-com:vml" xmlns:wp14="http://schemas.microsoft.com/office/word/2010/wordprocessingDrawing" xmlns:wp="http://schemas.openxmlformats.org/drawingml/2006/wordprocessingDrawing" xmlns:w10="urn:schemas-microsoft-com:office:word" xmlns:w="http://schemas.openxmlformats.org/wordprocessingml/2006/main" xmlns:w14="http://schemas.microsoft.com/office/word/2010/wordml" xmlns:wpg="http://schemas.microsoft.com/office/word/2010/wordprocessingGroup" xmlns:wpi="http://schemas.microsoft.com/office/word/2010/wordprocessingInk" xmlns:wne="http://schemas.microsoft.com/office/word/2006/wordml" xmlns:wps="http://schemas.microsoft.com/office/word/2010/wordprocessingShape" mc:Ignorable="w14 wp14">
   <w:endnote w:type="separator" w:id="-1">
     <w:p>
       <w:r>
@@ -4191,7 +4466,7 @@
 </file>
 
 <file path=word/footer1.xml><?xml version="1.0" encoding="utf-8"?>
-<w:ftr xmlns:wpc="http://schemas.microsoft.com/office/word/2010/wordprocessingCanvas" xmlns:mo="http://schemas.microsoft.com/office/mac/office/2008/main" xmlns:mc="http://schemas.openxmlformats.org/markup-compatibility/2006" xmlns:mv="urn:schemas-microsoft-com:mac:vml" xmlns:o="urn:schemas-microsoft-com:office:office" xmlns:r="http://schemas.openxmlformats.org/officeDocument/2006/relationships" xmlns:m="http://schemas.openxmlformats.org/officeDocument/2006/math" xmlns:v="urn:schemas-microsoft-com:vml" xmlns:wp14="http://schemas.microsoft.com/office/word/2010/wordprocessingDrawing" xmlns:wp="http://schemas.openxmlformats.org/drawingml/2006/wordprocessingDrawing" xmlns:w10="urn:schemas-microsoft-com:office:word" xmlns:w="http://schemas.openxmlformats.org/wordprocessingml/2006/main" xmlns:w14="http://schemas.microsoft.com/office/word/2010/wordml" xmlns:w15="http://schemas.microsoft.com/office/word/2012/wordml" xmlns:wpg="http://schemas.microsoft.com/office/word/2010/wordprocessingGroup" xmlns:wpi="http://schemas.microsoft.com/office/word/2010/wordprocessingInk" xmlns:wne="http://schemas.microsoft.com/office/word/2006/wordml" xmlns:wps="http://schemas.microsoft.com/office/word/2010/wordprocessingShape" mc:Ignorable="w14 w15 wp14">
+<w:ftr xmlns:wpc="http://schemas.microsoft.com/office/word/2010/wordprocessingCanvas" xmlns:mc="http://schemas.openxmlformats.org/markup-compatibility/2006" xmlns:o="urn:schemas-microsoft-com:office:office" xmlns:r="http://schemas.openxmlformats.org/officeDocument/2006/relationships" xmlns:m="http://schemas.openxmlformats.org/officeDocument/2006/math" xmlns:v="urn:schemas-microsoft-com:vml" xmlns:wp14="http://schemas.microsoft.com/office/word/2010/wordprocessingDrawing" xmlns:wp="http://schemas.openxmlformats.org/drawingml/2006/wordprocessingDrawing" xmlns:w10="urn:schemas-microsoft-com:office:word" xmlns:w="http://schemas.openxmlformats.org/wordprocessingml/2006/main" xmlns:w14="http://schemas.microsoft.com/office/word/2010/wordml" xmlns:wpg="http://schemas.microsoft.com/office/word/2010/wordprocessingGroup" xmlns:wpi="http://schemas.microsoft.com/office/word/2010/wordprocessingInk" xmlns:wne="http://schemas.microsoft.com/office/word/2006/wordml" xmlns:wps="http://schemas.microsoft.com/office/word/2010/wordprocessingShape" mc:Ignorable="w14 wp14">
   <w:p>
     <w:pPr>
       <w:pStyle w:val="Footer"/>
@@ -4201,7 +4476,7 @@
 </file>
 
 <file path=word/footnotes.xml><?xml version="1.0" encoding="utf-8"?>
-<w:footnotes xmlns:wpc="http://schemas.microsoft.com/office/word/2010/wordprocessingCanvas" xmlns:mo="http://schemas.microsoft.com/office/mac/office/2008/main" xmlns:mc="http://schemas.openxmlformats.org/markup-compatibility/2006" xmlns:mv="urn:schemas-microsoft-com:mac:vml" xmlns:o="urn:schemas-microsoft-com:office:office" xmlns:r="http://schemas.openxmlformats.org/officeDocument/2006/relationships" xmlns:m="http://schemas.openxmlformats.org/officeDocument/2006/math" xmlns:v="urn:schemas-microsoft-com:vml" xmlns:wp14="http://schemas.microsoft.com/office/word/2010/wordprocessingDrawing" xmlns:wp="http://schemas.openxmlformats.org/drawingml/2006/wordprocessingDrawing" xmlns:w10="urn:schemas-microsoft-com:office:word" xmlns:w="http://schemas.openxmlformats.org/wordprocessingml/2006/main" xmlns:w14="http://schemas.microsoft.com/office/word/2010/wordml" xmlns:w15="http://schemas.microsoft.com/office/word/2012/wordml" xmlns:wpg="http://schemas.microsoft.com/office/word/2010/wordprocessingGroup" xmlns:wpi="http://schemas.microsoft.com/office/word/2010/wordprocessingInk" xmlns:wne="http://schemas.microsoft.com/office/word/2006/wordml" xmlns:wps="http://schemas.microsoft.com/office/word/2010/wordprocessingShape" mc:Ignorable="w14 w15 wp14">
+<w:footnotes xmlns:wpc="http://schemas.microsoft.com/office/word/2010/wordprocessingCanvas" xmlns:mc="http://schemas.openxmlformats.org/markup-compatibility/2006" xmlns:o="urn:schemas-microsoft-com:office:office" xmlns:r="http://schemas.openxmlformats.org/officeDocument/2006/relationships" xmlns:m="http://schemas.openxmlformats.org/officeDocument/2006/math" xmlns:v="urn:schemas-microsoft-com:vml" xmlns:wp14="http://schemas.microsoft.com/office/word/2010/wordprocessingDrawing" xmlns:wp="http://schemas.openxmlformats.org/drawingml/2006/wordprocessingDrawing" xmlns:w10="urn:schemas-microsoft-com:office:word" xmlns:w="http://schemas.openxmlformats.org/wordprocessingml/2006/main" xmlns:w14="http://schemas.microsoft.com/office/word/2010/wordml" xmlns:wpg="http://schemas.microsoft.com/office/word/2010/wordprocessingGroup" xmlns:wpi="http://schemas.microsoft.com/office/word/2010/wordprocessingInk" xmlns:wne="http://schemas.microsoft.com/office/word/2006/wordml" xmlns:wps="http://schemas.microsoft.com/office/word/2010/wordprocessingShape" mc:Ignorable="w14 wp14">
   <w:footnote w:type="separator" w:id="-1">
     <w:p>
       <w:r>
@@ -4220,7 +4495,7 @@
 </file>
 
 <file path=word/numbering.xml><?xml version="1.0" encoding="utf-8"?>
-<w:numbering xmlns:wpc="http://schemas.microsoft.com/office/word/2010/wordprocessingCanvas" xmlns:mo="http://schemas.microsoft.com/office/mac/office/2008/main" xmlns:mc="http://schemas.openxmlformats.org/markup-compatibility/2006" xmlns:mv="urn:schemas-microsoft-com:mac:vml" xmlns:o="urn:schemas-microsoft-com:office:office" xmlns:r="http://schemas.openxmlformats.org/officeDocument/2006/relationships" xmlns:m="http://schemas.openxmlformats.org/officeDocument/2006/math" xmlns:v="urn:schemas-microsoft-com:vml" xmlns:wp14="http://schemas.microsoft.com/office/word/2010/wordprocessingDrawing" xmlns:wp="http://schemas.openxmlformats.org/drawingml/2006/wordprocessingDrawing" xmlns:w10="urn:schemas-microsoft-com:office:word" xmlns:w="http://schemas.openxmlformats.org/wordprocessingml/2006/main" xmlns:w14="http://schemas.microsoft.com/office/word/2010/wordml" xmlns:w15="http://schemas.microsoft.com/office/word/2012/wordml" xmlns:wpg="http://schemas.microsoft.com/office/word/2010/wordprocessingGroup" xmlns:wpi="http://schemas.microsoft.com/office/word/2010/wordprocessingInk" xmlns:wne="http://schemas.microsoft.com/office/word/2006/wordml" xmlns:wps="http://schemas.microsoft.com/office/word/2010/wordprocessingShape" mc:Ignorable="w14 w15 wp14">
+<w:numbering xmlns:wpc="http://schemas.microsoft.com/office/word/2010/wordprocessingCanvas" xmlns:mc="http://schemas.openxmlformats.org/markup-compatibility/2006" xmlns:o="urn:schemas-microsoft-com:office:office" xmlns:r="http://schemas.openxmlformats.org/officeDocument/2006/relationships" xmlns:m="http://schemas.openxmlformats.org/officeDocument/2006/math" xmlns:v="urn:schemas-microsoft-com:vml" xmlns:wp14="http://schemas.microsoft.com/office/word/2010/wordprocessingDrawing" xmlns:wp="http://schemas.openxmlformats.org/drawingml/2006/wordprocessingDrawing" xmlns:w10="urn:schemas-microsoft-com:office:word" xmlns:w="http://schemas.openxmlformats.org/wordprocessingml/2006/main" xmlns:w14="http://schemas.microsoft.com/office/word/2010/wordml" xmlns:wpg="http://schemas.microsoft.com/office/word/2010/wordprocessingGroup" xmlns:wpi="http://schemas.microsoft.com/office/word/2010/wordprocessingInk" xmlns:wne="http://schemas.microsoft.com/office/word/2006/wordml" xmlns:wps="http://schemas.microsoft.com/office/word/2010/wordprocessingShape" mc:Ignorable="w14 wp14">
   <w:abstractNum w:abstractNumId="0">
     <w:nsid w:val="04376427"/>
     <w:multiLevelType w:val="hybridMultilevel"/>
@@ -4963,6 +5238,119 @@
     </w:lvl>
   </w:abstractNum>
   <w:abstractNum w:abstractNumId="7">
+    <w:nsid w:val="394E1CED"/>
+    <w:multiLevelType w:val="hybridMultilevel"/>
+    <w:tmpl w:val="EB7A4CA6"/>
+    <w:lvl w:ilvl="0" w:tplc="04090001">
+      <w:start w:val="1"/>
+      <w:numFmt w:val="bullet"/>
+      <w:lvlText w:val=""/>
+      <w:lvlJc w:val="left"/>
+      <w:pPr>
+        <w:ind w:left="720" w:hanging="360"/>
+      </w:pPr>
+      <w:rPr>
+        <w:rFonts w:ascii="Symbol" w:hAnsi="Symbol" w:hint="default"/>
+      </w:rPr>
+    </w:lvl>
+    <w:lvl w:ilvl="1" w:tplc="04090003" w:tentative="1">
+      <w:start w:val="1"/>
+      <w:numFmt w:val="bullet"/>
+      <w:lvlText w:val="o"/>
+      <w:lvlJc w:val="left"/>
+      <w:pPr>
+        <w:ind w:left="1440" w:hanging="360"/>
+      </w:pPr>
+      <w:rPr>
+        <w:rFonts w:ascii="Courier New" w:hAnsi="Courier New" w:cs="Courier New" w:hint="default"/>
+      </w:rPr>
+    </w:lvl>
+    <w:lvl w:ilvl="2" w:tplc="04090005" w:tentative="1">
+      <w:start w:val="1"/>
+      <w:numFmt w:val="bullet"/>
+      <w:lvlText w:val=""/>
+      <w:lvlJc w:val="left"/>
+      <w:pPr>
+        <w:ind w:left="2160" w:hanging="360"/>
+      </w:pPr>
+      <w:rPr>
+        <w:rFonts w:ascii="Wingdings" w:hAnsi="Wingdings" w:hint="default"/>
+      </w:rPr>
+    </w:lvl>
+    <w:lvl w:ilvl="3" w:tplc="04090001" w:tentative="1">
+      <w:start w:val="1"/>
+      <w:numFmt w:val="bullet"/>
+      <w:lvlText w:val=""/>
+      <w:lvlJc w:val="left"/>
+      <w:pPr>
+        <w:ind w:left="2880" w:hanging="360"/>
+      </w:pPr>
+      <w:rPr>
+        <w:rFonts w:ascii="Symbol" w:hAnsi="Symbol" w:hint="default"/>
+      </w:rPr>
+    </w:lvl>
+    <w:lvl w:ilvl="4" w:tplc="04090003" w:tentative="1">
+      <w:start w:val="1"/>
+      <w:numFmt w:val="bullet"/>
+      <w:lvlText w:val="o"/>
+      <w:lvlJc w:val="left"/>
+      <w:pPr>
+        <w:ind w:left="3600" w:hanging="360"/>
+      </w:pPr>
+      <w:rPr>
+        <w:rFonts w:ascii="Courier New" w:hAnsi="Courier New" w:cs="Courier New" w:hint="default"/>
+      </w:rPr>
+    </w:lvl>
+    <w:lvl w:ilvl="5" w:tplc="04090005" w:tentative="1">
+      <w:start w:val="1"/>
+      <w:numFmt w:val="bullet"/>
+      <w:lvlText w:val=""/>
+      <w:lvlJc w:val="left"/>
+      <w:pPr>
+        <w:ind w:left="4320" w:hanging="360"/>
+      </w:pPr>
+      <w:rPr>
+        <w:rFonts w:ascii="Wingdings" w:hAnsi="Wingdings" w:hint="default"/>
+      </w:rPr>
+    </w:lvl>
+    <w:lvl w:ilvl="6" w:tplc="04090001" w:tentative="1">
+      <w:start w:val="1"/>
+      <w:numFmt w:val="bullet"/>
+      <w:lvlText w:val=""/>
+      <w:lvlJc w:val="left"/>
+      <w:pPr>
+        <w:ind w:left="5040" w:hanging="360"/>
+      </w:pPr>
+      <w:rPr>
+        <w:rFonts w:ascii="Symbol" w:hAnsi="Symbol" w:hint="default"/>
+      </w:rPr>
+    </w:lvl>
+    <w:lvl w:ilvl="7" w:tplc="04090003" w:tentative="1">
+      <w:start w:val="1"/>
+      <w:numFmt w:val="bullet"/>
+      <w:lvlText w:val="o"/>
+      <w:lvlJc w:val="left"/>
+      <w:pPr>
+        <w:ind w:left="5760" w:hanging="360"/>
+      </w:pPr>
+      <w:rPr>
+        <w:rFonts w:ascii="Courier New" w:hAnsi="Courier New" w:cs="Courier New" w:hint="default"/>
+      </w:rPr>
+    </w:lvl>
+    <w:lvl w:ilvl="8" w:tplc="04090005" w:tentative="1">
+      <w:start w:val="1"/>
+      <w:numFmt w:val="bullet"/>
+      <w:lvlText w:val=""/>
+      <w:lvlJc w:val="left"/>
+      <w:pPr>
+        <w:ind w:left="6480" w:hanging="360"/>
+      </w:pPr>
+      <w:rPr>
+        <w:rFonts w:ascii="Wingdings" w:hAnsi="Wingdings" w:hint="default"/>
+      </w:rPr>
+    </w:lvl>
+  </w:abstractNum>
+  <w:abstractNum w:abstractNumId="8">
     <w:nsid w:val="3AC0244B"/>
     <w:multiLevelType w:val="hybridMultilevel"/>
     <w:tmpl w:val="5C72F822"/>
@@ -5052,7 +5440,7 @@
       </w:pPr>
     </w:lvl>
   </w:abstractNum>
-  <w:abstractNum w:abstractNumId="8">
+  <w:abstractNum w:abstractNumId="9">
     <w:nsid w:val="49866558"/>
     <w:multiLevelType w:val="hybridMultilevel"/>
     <w:tmpl w:val="5A748280"/>
@@ -5142,7 +5530,7 @@
       </w:pPr>
     </w:lvl>
   </w:abstractNum>
-  <w:abstractNum w:abstractNumId="9">
+  <w:abstractNum w:abstractNumId="10">
     <w:nsid w:val="5C5D1E82"/>
     <w:multiLevelType w:val="singleLevel"/>
     <w:tmpl w:val="041E000F"/>
@@ -5163,7 +5551,7 @@
       </w:rPr>
     </w:lvl>
   </w:abstractNum>
-  <w:abstractNum w:abstractNumId="10">
+  <w:abstractNum w:abstractNumId="11">
     <w:nsid w:val="619970C7"/>
     <w:multiLevelType w:val="singleLevel"/>
     <w:tmpl w:val="041E000F"/>
@@ -5180,7 +5568,7 @@
       </w:pPr>
     </w:lvl>
   </w:abstractNum>
-  <w:abstractNum w:abstractNumId="11">
+  <w:abstractNum w:abstractNumId="12">
     <w:nsid w:val="7A876923"/>
     <w:multiLevelType w:val="singleLevel"/>
     <w:tmpl w:val="041E000F"/>
@@ -5200,7 +5588,7 @@
       </w:rPr>
     </w:lvl>
   </w:abstractNum>
-  <w:abstractNum w:abstractNumId="12">
+  <w:abstractNum w:abstractNumId="13">
     <w:nsid w:val="7C563A39"/>
     <w:multiLevelType w:val="hybridMultilevel"/>
     <w:tmpl w:val="16D09EEE"/>
@@ -5299,13 +5687,13 @@
     <w:abstractNumId w:val="3"/>
   </w:num>
   <w:num w:numId="4">
+    <w:abstractNumId w:val="11"/>
+  </w:num>
+  <w:num w:numId="5">
     <w:abstractNumId w:val="10"/>
   </w:num>
-  <w:num w:numId="5">
-    <w:abstractNumId w:val="9"/>
-  </w:num>
   <w:num w:numId="6">
-    <w:abstractNumId w:val="11"/>
+    <w:abstractNumId w:val="12"/>
   </w:num>
   <w:num w:numId="7">
     <w:abstractNumId w:val="4"/>
@@ -5314,13 +5702,13 @@
     <w:abstractNumId w:val="1"/>
   </w:num>
   <w:num w:numId="9">
-    <w:abstractNumId w:val="7"/>
+    <w:abstractNumId w:val="8"/>
   </w:num>
   <w:num w:numId="10">
-    <w:abstractNumId w:val="8"/>
+    <w:abstractNumId w:val="9"/>
   </w:num>
   <w:num w:numId="11">
-    <w:abstractNumId w:val="12"/>
+    <w:abstractNumId w:val="13"/>
   </w:num>
   <w:num w:numId="12">
     <w:abstractNumId w:val="5"/>
@@ -5328,11 +5716,14 @@
   <w:num w:numId="13">
     <w:abstractNumId w:val="0"/>
   </w:num>
+  <w:num w:numId="14">
+    <w:abstractNumId w:val="7"/>
+  </w:num>
 </w:numbering>
 </file>
 
 <file path=word/styles.xml><?xml version="1.0" encoding="utf-8"?>
-<w:styles xmlns:mc="http://schemas.openxmlformats.org/markup-compatibility/2006" xmlns:r="http://schemas.openxmlformats.org/officeDocument/2006/relationships" xmlns:w="http://schemas.openxmlformats.org/wordprocessingml/2006/main" xmlns:w14="http://schemas.microsoft.com/office/word/2010/wordml" xmlns:w15="http://schemas.microsoft.com/office/word/2012/wordml" mc:Ignorable="w14 w15">
+<w:styles xmlns:mc="http://schemas.openxmlformats.org/markup-compatibility/2006" xmlns:r="http://schemas.openxmlformats.org/officeDocument/2006/relationships" xmlns:w="http://schemas.openxmlformats.org/wordprocessingml/2006/main" xmlns:w14="http://schemas.microsoft.com/office/word/2010/wordml" mc:Ignorable="w14">
   <w:docDefaults>
     <w:rPrDefault>
       <w:rPr>
@@ -5342,389 +5733,144 @@
     </w:rPrDefault>
     <w:pPrDefault/>
   </w:docDefaults>
-  <w:latentStyles w:defLockedState="0" w:defUIPriority="99" w:defSemiHidden="0" w:defUnhideWhenUsed="0" w:defQFormat="0" w:count="382">
-    <w:lsdException w:name="Normal" w:uiPriority="0" w:qFormat="1"/>
-    <w:lsdException w:name="heading 1" w:uiPriority="9" w:qFormat="1"/>
-    <w:lsdException w:name="heading 2" w:uiPriority="9" w:qFormat="1"/>
-    <w:lsdException w:name="heading 3" w:uiPriority="9" w:qFormat="1"/>
-    <w:lsdException w:name="heading 4" w:semiHidden="1" w:uiPriority="9" w:unhideWhenUsed="1" w:qFormat="1"/>
-    <w:lsdException w:name="heading 5" w:semiHidden="1" w:uiPriority="9" w:unhideWhenUsed="1" w:qFormat="1"/>
-    <w:lsdException w:name="heading 6" w:semiHidden="1" w:uiPriority="9" w:unhideWhenUsed="1" w:qFormat="1"/>
-    <w:lsdException w:name="heading 7" w:semiHidden="1" w:uiPriority="9" w:unhideWhenUsed="1" w:qFormat="1"/>
-    <w:lsdException w:name="heading 8" w:semiHidden="1" w:uiPriority="9" w:unhideWhenUsed="1" w:qFormat="1"/>
-    <w:lsdException w:name="heading 9" w:semiHidden="1" w:uiPriority="9" w:unhideWhenUsed="1" w:qFormat="1"/>
-    <w:lsdException w:name="index 1" w:semiHidden="1" w:unhideWhenUsed="1"/>
-    <w:lsdException w:name="index 2" w:semiHidden="1" w:unhideWhenUsed="1"/>
-    <w:lsdException w:name="index 3" w:semiHidden="1" w:unhideWhenUsed="1"/>
-    <w:lsdException w:name="index 4" w:semiHidden="1" w:unhideWhenUsed="1"/>
-    <w:lsdException w:name="index 5" w:semiHidden="1" w:unhideWhenUsed="1"/>
-    <w:lsdException w:name="index 6" w:semiHidden="1" w:unhideWhenUsed="1"/>
-    <w:lsdException w:name="index 7" w:semiHidden="1" w:unhideWhenUsed="1"/>
-    <w:lsdException w:name="index 8" w:semiHidden="1" w:unhideWhenUsed="1"/>
-    <w:lsdException w:name="index 9" w:semiHidden="1" w:unhideWhenUsed="1"/>
-    <w:lsdException w:name="toc 1" w:semiHidden="1" w:uiPriority="39" w:unhideWhenUsed="1"/>
-    <w:lsdException w:name="toc 2" w:semiHidden="1" w:uiPriority="39" w:unhideWhenUsed="1"/>
-    <w:lsdException w:name="toc 3" w:semiHidden="1" w:uiPriority="39" w:unhideWhenUsed="1"/>
-    <w:lsdException w:name="toc 4" w:semiHidden="1" w:uiPriority="39" w:unhideWhenUsed="1"/>
-    <w:lsdException w:name="toc 5" w:semiHidden="1" w:uiPriority="39" w:unhideWhenUsed="1"/>
-    <w:lsdException w:name="toc 6" w:semiHidden="1" w:uiPriority="39" w:unhideWhenUsed="1"/>
-    <w:lsdException w:name="toc 7" w:semiHidden="1" w:uiPriority="39" w:unhideWhenUsed="1"/>
-    <w:lsdException w:name="toc 8" w:semiHidden="1" w:uiPriority="39" w:unhideWhenUsed="1"/>
-    <w:lsdException w:name="toc 9" w:semiHidden="1" w:uiPriority="39" w:unhideWhenUsed="1"/>
-    <w:lsdException w:name="Normal Indent" w:semiHidden="1" w:unhideWhenUsed="1"/>
-    <w:lsdException w:name="footnote text" w:semiHidden="1" w:unhideWhenUsed="1"/>
-    <w:lsdException w:name="annotation text" w:semiHidden="1" w:unhideWhenUsed="1"/>
-    <w:lsdException w:name="header" w:semiHidden="1" w:unhideWhenUsed="1"/>
-    <w:lsdException w:name="footer" w:semiHidden="1" w:unhideWhenUsed="1"/>
-    <w:lsdException w:name="index heading" w:semiHidden="1" w:unhideWhenUsed="1"/>
-    <w:lsdException w:name="caption" w:semiHidden="1" w:uiPriority="35" w:unhideWhenUsed="1" w:qFormat="1"/>
-    <w:lsdException w:name="table of figures" w:semiHidden="1" w:unhideWhenUsed="1"/>
-    <w:lsdException w:name="envelope address" w:semiHidden="1" w:unhideWhenUsed="1"/>
-    <w:lsdException w:name="envelope return" w:semiHidden="1" w:unhideWhenUsed="1"/>
-    <w:lsdException w:name="footnote reference" w:semiHidden="1" w:unhideWhenUsed="1"/>
-    <w:lsdException w:name="annotation reference" w:semiHidden="1" w:unhideWhenUsed="1"/>
-    <w:lsdException w:name="line number" w:semiHidden="1" w:unhideWhenUsed="1"/>
-    <w:lsdException w:name="page number" w:semiHidden="1" w:unhideWhenUsed="1"/>
-    <w:lsdException w:name="endnote reference" w:semiHidden="1" w:unhideWhenUsed="1"/>
-    <w:lsdException w:name="endnote text" w:semiHidden="1" w:unhideWhenUsed="1"/>
-    <w:lsdException w:name="table of authorities" w:semiHidden="1" w:unhideWhenUsed="1"/>
-    <w:lsdException w:name="macro" w:semiHidden="1" w:unhideWhenUsed="1"/>
-    <w:lsdException w:name="toa heading" w:semiHidden="1" w:unhideWhenUsed="1"/>
-    <w:lsdException w:name="List" w:semiHidden="1" w:unhideWhenUsed="1"/>
-    <w:lsdException w:name="List Bullet" w:semiHidden="1" w:unhideWhenUsed="1"/>
-    <w:lsdException w:name="List Number" w:semiHidden="1" w:unhideWhenUsed="1"/>
-    <w:lsdException w:name="List 2" w:semiHidden="1" w:unhideWhenUsed="1"/>
-    <w:lsdException w:name="List 3" w:semiHidden="1" w:unhideWhenUsed="1"/>
-    <w:lsdException w:name="List 4" w:semiHidden="1" w:unhideWhenUsed="1"/>
-    <w:lsdException w:name="List 5" w:semiHidden="1" w:unhideWhenUsed="1"/>
-    <w:lsdException w:name="List Bullet 2" w:semiHidden="1" w:unhideWhenUsed="1"/>
-    <w:lsdException w:name="List Bullet 3" w:semiHidden="1" w:unhideWhenUsed="1"/>
-    <w:lsdException w:name="List Bullet 4" w:semiHidden="1" w:unhideWhenUsed="1"/>
-    <w:lsdException w:name="List Bullet 5" w:semiHidden="1" w:unhideWhenUsed="1"/>
-    <w:lsdException w:name="List Number 2" w:semiHidden="1" w:unhideWhenUsed="1"/>
-    <w:lsdException w:name="List Number 3" w:semiHidden="1" w:unhideWhenUsed="1"/>
-    <w:lsdException w:name="List Number 4" w:semiHidden="1" w:unhideWhenUsed="1"/>
-    <w:lsdException w:name="List Number 5" w:semiHidden="1" w:unhideWhenUsed="1"/>
-    <w:lsdException w:name="Title" w:uiPriority="10" w:qFormat="1"/>
-    <w:lsdException w:name="Closing" w:semiHidden="1" w:unhideWhenUsed="1"/>
-    <w:lsdException w:name="Signature" w:semiHidden="1" w:unhideWhenUsed="1"/>
-    <w:lsdException w:name="Default Paragraph Font" w:semiHidden="1" w:uiPriority="1" w:unhideWhenUsed="1"/>
-    <w:lsdException w:name="Body Text" w:semiHidden="1" w:unhideWhenUsed="1"/>
-    <w:lsdException w:name="Body Text Indent" w:semiHidden="1" w:unhideWhenUsed="1"/>
-    <w:lsdException w:name="List Continue" w:semiHidden="1" w:unhideWhenUsed="1"/>
-    <w:lsdException w:name="List Continue 2" w:semiHidden="1" w:unhideWhenUsed="1"/>
-    <w:lsdException w:name="List Continue 3" w:semiHidden="1" w:unhideWhenUsed="1"/>
-    <w:lsdException w:name="List Continue 4" w:semiHidden="1" w:unhideWhenUsed="1"/>
-    <w:lsdException w:name="List Continue 5" w:semiHidden="1" w:unhideWhenUsed="1"/>
-    <w:lsdException w:name="Message Header" w:semiHidden="1" w:unhideWhenUsed="1"/>
-    <w:lsdException w:name="Subtitle" w:uiPriority="11" w:qFormat="1"/>
-    <w:lsdException w:name="Salutation" w:semiHidden="1" w:unhideWhenUsed="1"/>
-    <w:lsdException w:name="Date" w:semiHidden="1" w:unhideWhenUsed="1"/>
-    <w:lsdException w:name="Body Text First Indent" w:semiHidden="1" w:unhideWhenUsed="1"/>
-    <w:lsdException w:name="Body Text First Indent 2" w:semiHidden="1" w:unhideWhenUsed="1"/>
-    <w:lsdException w:name="Note Heading" w:semiHidden="1" w:unhideWhenUsed="1"/>
-    <w:lsdException w:name="Body Text 2" w:semiHidden="1" w:unhideWhenUsed="1"/>
-    <w:lsdException w:name="Body Text 3" w:semiHidden="1" w:unhideWhenUsed="1"/>
-    <w:lsdException w:name="Body Text Indent 2" w:semiHidden="1" w:unhideWhenUsed="1"/>
-    <w:lsdException w:name="Body Text Indent 3" w:semiHidden="1" w:unhideWhenUsed="1"/>
-    <w:lsdException w:name="Block Text" w:semiHidden="1" w:unhideWhenUsed="1"/>
-    <w:lsdException w:name="Hyperlink" w:semiHidden="1" w:unhideWhenUsed="1"/>
-    <w:lsdException w:name="FollowedHyperlink" w:semiHidden="1" w:unhideWhenUsed="1"/>
-    <w:lsdException w:name="Strong" w:uiPriority="22" w:qFormat="1"/>
-    <w:lsdException w:name="Emphasis" w:uiPriority="20" w:qFormat="1"/>
-    <w:lsdException w:name="Document Map" w:semiHidden="1" w:unhideWhenUsed="1"/>
-    <w:lsdException w:name="Plain Text" w:semiHidden="1" w:unhideWhenUsed="1"/>
-    <w:lsdException w:name="E-mail Signature" w:semiHidden="1" w:unhideWhenUsed="1"/>
-    <w:lsdException w:name="HTML Top of Form" w:semiHidden="1" w:unhideWhenUsed="1"/>
-    <w:lsdException w:name="HTML Bottom of Form" w:semiHidden="1" w:unhideWhenUsed="1"/>
-    <w:lsdException w:name="Normal (Web)" w:semiHidden="1" w:unhideWhenUsed="1"/>
-    <w:lsdException w:name="HTML Acronym" w:semiHidden="1" w:unhideWhenUsed="1"/>
-    <w:lsdException w:name="HTML Address" w:semiHidden="1" w:unhideWhenUsed="1"/>
-    <w:lsdException w:name="HTML Cite" w:semiHidden="1" w:unhideWhenUsed="1"/>
-    <w:lsdException w:name="HTML Code" w:semiHidden="1" w:unhideWhenUsed="1"/>
-    <w:lsdException w:name="HTML Definition" w:semiHidden="1" w:unhideWhenUsed="1"/>
-    <w:lsdException w:name="HTML Keyboard" w:semiHidden="1" w:unhideWhenUsed="1"/>
-    <w:lsdException w:name="HTML Preformatted" w:semiHidden="1" w:unhideWhenUsed="1"/>
-    <w:lsdException w:name="HTML Sample" w:semiHidden="1" w:unhideWhenUsed="1"/>
-    <w:lsdException w:name="HTML Typewriter" w:semiHidden="1" w:unhideWhenUsed="1"/>
-    <w:lsdException w:name="HTML Variable" w:semiHidden="1" w:unhideWhenUsed="1"/>
-    <w:lsdException w:name="Normal Table" w:semiHidden="1" w:unhideWhenUsed="1"/>
-    <w:lsdException w:name="annotation subject" w:semiHidden="1" w:unhideWhenUsed="1"/>
-    <w:lsdException w:name="No List" w:semiHidden="1" w:unhideWhenUsed="1"/>
-    <w:lsdException w:name="Outline List 1" w:semiHidden="1" w:unhideWhenUsed="1"/>
-    <w:lsdException w:name="Outline List 2" w:semiHidden="1" w:unhideWhenUsed="1"/>
-    <w:lsdException w:name="Outline List 3" w:semiHidden="1" w:unhideWhenUsed="1"/>
-    <w:lsdException w:name="Table Simple 1" w:semiHidden="1" w:unhideWhenUsed="1"/>
-    <w:lsdException w:name="Table Simple 2" w:semiHidden="1" w:unhideWhenUsed="1"/>
-    <w:lsdException w:name="Table Simple 3" w:semiHidden="1" w:unhideWhenUsed="1"/>
-    <w:lsdException w:name="Table Classic 1" w:semiHidden="1" w:unhideWhenUsed="1"/>
-    <w:lsdException w:name="Table Classic 2" w:semiHidden="1" w:unhideWhenUsed="1"/>
-    <w:lsdException w:name="Table Classic 3" w:semiHidden="1" w:unhideWhenUsed="1"/>
-    <w:lsdException w:name="Table Classic 4" w:semiHidden="1" w:unhideWhenUsed="1"/>
-    <w:lsdException w:name="Table Colorful 1" w:semiHidden="1" w:unhideWhenUsed="1"/>
-    <w:lsdException w:name="Table Colorful 2" w:semiHidden="1" w:unhideWhenUsed="1"/>
-    <w:lsdException w:name="Table Colorful 3" w:semiHidden="1" w:unhideWhenUsed="1"/>
-    <w:lsdException w:name="Table Columns 1" w:semiHidden="1" w:unhideWhenUsed="1"/>
-    <w:lsdException w:name="Table Columns 2" w:semiHidden="1" w:unhideWhenUsed="1"/>
-    <w:lsdException w:name="Table Columns 3" w:semiHidden="1" w:unhideWhenUsed="1"/>
-    <w:lsdException w:name="Table Columns 4" w:semiHidden="1" w:unhideWhenUsed="1"/>
-    <w:lsdException w:name="Table Columns 5" w:semiHidden="1" w:unhideWhenUsed="1"/>
-    <w:lsdException w:name="Table Grid 1" w:semiHidden="1" w:unhideWhenUsed="1"/>
-    <w:lsdException w:name="Table Grid 2" w:semiHidden="1" w:unhideWhenUsed="1"/>
-    <w:lsdException w:name="Table Grid 3" w:semiHidden="1" w:unhideWhenUsed="1"/>
-    <w:lsdException w:name="Table Grid 4" w:semiHidden="1" w:unhideWhenUsed="1"/>
-    <w:lsdException w:name="Table Grid 5" w:semiHidden="1" w:unhideWhenUsed="1"/>
-    <w:lsdException w:name="Table Grid 6" w:semiHidden="1" w:unhideWhenUsed="1"/>
-    <w:lsdException w:name="Table Grid 7" w:semiHidden="1" w:unhideWhenUsed="1"/>
-    <w:lsdException w:name="Table Grid 8" w:semiHidden="1" w:unhideWhenUsed="1"/>
-    <w:lsdException w:name="Table List 1" w:semiHidden="1" w:unhideWhenUsed="1"/>
-    <w:lsdException w:name="Table List 2" w:semiHidden="1" w:unhideWhenUsed="1"/>
-    <w:lsdException w:name="Table List 3" w:semiHidden="1" w:unhideWhenUsed="1"/>
-    <w:lsdException w:name="Table List 4" w:semiHidden="1" w:unhideWhenUsed="1"/>
-    <w:lsdException w:name="Table List 5" w:semiHidden="1" w:unhideWhenUsed="1"/>
-    <w:lsdException w:name="Table List 6" w:semiHidden="1" w:unhideWhenUsed="1"/>
-    <w:lsdException w:name="Table List 7" w:semiHidden="1" w:unhideWhenUsed="1"/>
-    <w:lsdException w:name="Table List 8" w:semiHidden="1" w:unhideWhenUsed="1"/>
-    <w:lsdException w:name="Table 3D effects 1" w:semiHidden="1" w:unhideWhenUsed="1"/>
-    <w:lsdException w:name="Table 3D effects 2" w:semiHidden="1" w:unhideWhenUsed="1"/>
-    <w:lsdException w:name="Table 3D effects 3" w:semiHidden="1" w:unhideWhenUsed="1"/>
-    <w:lsdException w:name="Table Contemporary" w:semiHidden="1" w:unhideWhenUsed="1"/>
-    <w:lsdException w:name="Table Elegant" w:semiHidden="1" w:unhideWhenUsed="1"/>
-    <w:lsdException w:name="Table Professional" w:semiHidden="1" w:unhideWhenUsed="1"/>
-    <w:lsdException w:name="Table Subtle 1" w:semiHidden="1" w:unhideWhenUsed="1"/>
-    <w:lsdException w:name="Table Subtle 2" w:semiHidden="1" w:unhideWhenUsed="1"/>
-    <w:lsdException w:name="Table Web 1" w:semiHidden="1" w:unhideWhenUsed="1"/>
-    <w:lsdException w:name="Table Web 2" w:semiHidden="1" w:unhideWhenUsed="1"/>
-    <w:lsdException w:name="Table Web 3" w:semiHidden="1" w:unhideWhenUsed="1"/>
-    <w:lsdException w:name="Balloon Text" w:semiHidden="1" w:unhideWhenUsed="1"/>
-    <w:lsdException w:name="Table Grid" w:uiPriority="39"/>
-    <w:lsdException w:name="Table Theme" w:semiHidden="1" w:unhideWhenUsed="1"/>
-    <w:lsdException w:name="Note Level 1" w:semiHidden="1" w:unhideWhenUsed="1"/>
-    <w:lsdException w:name="Note Level 2" w:semiHidden="1" w:unhideWhenUsed="1"/>
-    <w:lsdException w:name="Note Level 3" w:semiHidden="1" w:unhideWhenUsed="1"/>
-    <w:lsdException w:name="Note Level 4" w:semiHidden="1" w:unhideWhenUsed="1"/>
-    <w:lsdException w:name="Note Level 5" w:semiHidden="1" w:unhideWhenUsed="1"/>
-    <w:lsdException w:name="Note Level 6" w:semiHidden="1" w:unhideWhenUsed="1"/>
-    <w:lsdException w:name="Note Level 7" w:semiHidden="1" w:unhideWhenUsed="1"/>
-    <w:lsdException w:name="Note Level 8" w:semiHidden="1" w:unhideWhenUsed="1"/>
-    <w:lsdException w:name="Note Level 9" w:semiHidden="1" w:unhideWhenUsed="1"/>
-    <w:lsdException w:name="Placeholder Text" w:semiHidden="1"/>
-    <w:lsdException w:name="No Spacing" w:uiPriority="1" w:qFormat="1"/>
-    <w:lsdException w:name="Light Shading" w:uiPriority="60"/>
-    <w:lsdException w:name="Light List" w:uiPriority="61"/>
-    <w:lsdException w:name="Light Grid" w:uiPriority="62"/>
-    <w:lsdException w:name="Medium Shading 1" w:uiPriority="63"/>
-    <w:lsdException w:name="Medium Shading 2" w:uiPriority="64"/>
-    <w:lsdException w:name="Medium List 1" w:uiPriority="65"/>
-    <w:lsdException w:name="Medium List 2" w:uiPriority="66"/>
-    <w:lsdException w:name="Medium Grid 1" w:uiPriority="67"/>
-    <w:lsdException w:name="Medium Grid 2" w:uiPriority="68"/>
-    <w:lsdException w:name="Medium Grid 3" w:uiPriority="69"/>
-    <w:lsdException w:name="Dark List" w:uiPriority="70"/>
-    <w:lsdException w:name="Colorful Shading" w:uiPriority="71"/>
-    <w:lsdException w:name="Colorful List" w:uiPriority="72"/>
-    <w:lsdException w:name="Colorful Grid" w:uiPriority="73"/>
-    <w:lsdException w:name="Light Shading Accent 1" w:uiPriority="60"/>
-    <w:lsdException w:name="Light List Accent 1" w:uiPriority="61"/>
-    <w:lsdException w:name="Light Grid Accent 1" w:uiPriority="62"/>
-    <w:lsdException w:name="Medium Shading 1 Accent 1" w:uiPriority="63"/>
-    <w:lsdException w:name="Medium Shading 2 Accent 1" w:uiPriority="64"/>
-    <w:lsdException w:name="Medium List 1 Accent 1" w:uiPriority="65"/>
-    <w:lsdException w:name="Revision" w:semiHidden="1"/>
-    <w:lsdException w:name="List Paragraph" w:uiPriority="34" w:qFormat="1"/>
-    <w:lsdException w:name="Quote" w:uiPriority="29" w:qFormat="1"/>
-    <w:lsdException w:name="Intense Quote" w:uiPriority="30" w:qFormat="1"/>
-    <w:lsdException w:name="Medium List 2 Accent 1" w:uiPriority="66"/>
-    <w:lsdException w:name="Medium Grid 1 Accent 1" w:uiPriority="67"/>
-    <w:lsdException w:name="Medium Grid 2 Accent 1" w:uiPriority="68"/>
-    <w:lsdException w:name="Medium Grid 3 Accent 1" w:uiPriority="69"/>
-    <w:lsdException w:name="Dark List Accent 1" w:uiPriority="70"/>
-    <w:lsdException w:name="Colorful Shading Accent 1" w:uiPriority="71"/>
-    <w:lsdException w:name="Colorful List Accent 1" w:uiPriority="72"/>
-    <w:lsdException w:name="Colorful Grid Accent 1" w:uiPriority="73"/>
-    <w:lsdException w:name="Light Shading Accent 2" w:uiPriority="60"/>
-    <w:lsdException w:name="Light List Accent 2" w:uiPriority="61"/>
-    <w:lsdException w:name="Light Grid Accent 2" w:uiPriority="62"/>
-    <w:lsdException w:name="Medium Shading 1 Accent 2" w:uiPriority="63"/>
-    <w:lsdException w:name="Medium Shading 2 Accent 2" w:uiPriority="64"/>
-    <w:lsdException w:name="Medium List 1 Accent 2" w:uiPriority="65"/>
-    <w:lsdException w:name="Medium List 2 Accent 2" w:uiPriority="66"/>
-    <w:lsdException w:name="Medium Grid 1 Accent 2" w:uiPriority="67"/>
-    <w:lsdException w:name="Medium Grid 2 Accent 2" w:uiPriority="68"/>
-    <w:lsdException w:name="Medium Grid 3 Accent 2" w:uiPriority="69"/>
-    <w:lsdException w:name="Dark List Accent 2" w:uiPriority="70"/>
-    <w:lsdException w:name="Colorful Shading Accent 2" w:uiPriority="71"/>
-    <w:lsdException w:name="Colorful List Accent 2" w:uiPriority="72"/>
-    <w:lsdException w:name="Colorful Grid Accent 2" w:uiPriority="73"/>
-    <w:lsdException w:name="Light Shading Accent 3" w:uiPriority="60"/>
-    <w:lsdException w:name="Light List Accent 3" w:uiPriority="61"/>
-    <w:lsdException w:name="Light Grid Accent 3" w:uiPriority="62"/>
-    <w:lsdException w:name="Medium Shading 1 Accent 3" w:uiPriority="63"/>
-    <w:lsdException w:name="Medium Shading 2 Accent 3" w:uiPriority="64"/>
-    <w:lsdException w:name="Medium List 1 Accent 3" w:uiPriority="65"/>
-    <w:lsdException w:name="Medium List 2 Accent 3" w:uiPriority="66"/>
-    <w:lsdException w:name="Medium Grid 1 Accent 3" w:uiPriority="67"/>
-    <w:lsdException w:name="Medium Grid 2 Accent 3" w:uiPriority="68"/>
-    <w:lsdException w:name="Medium Grid 3 Accent 3" w:uiPriority="69"/>
-    <w:lsdException w:name="Dark List Accent 3" w:uiPriority="70"/>
-    <w:lsdException w:name="Colorful Shading Accent 3" w:uiPriority="71"/>
-    <w:lsdException w:name="Colorful List Accent 3" w:uiPriority="72"/>
-    <w:lsdException w:name="Colorful Grid Accent 3" w:uiPriority="73"/>
-    <w:lsdException w:name="Light Shading Accent 4" w:uiPriority="60"/>
-    <w:lsdException w:name="Light List Accent 4" w:uiPriority="61"/>
-    <w:lsdException w:name="Light Grid Accent 4" w:uiPriority="62"/>
-    <w:lsdException w:name="Medium Shading 1 Accent 4" w:uiPriority="63"/>
-    <w:lsdException w:name="Medium Shading 2 Accent 4" w:uiPriority="64"/>
-    <w:lsdException w:name="Medium List 1 Accent 4" w:uiPriority="65"/>
-    <w:lsdException w:name="Medium List 2 Accent 4" w:uiPriority="66"/>
-    <w:lsdException w:name="Medium Grid 1 Accent 4" w:uiPriority="67"/>
-    <w:lsdException w:name="Medium Grid 2 Accent 4" w:uiPriority="68"/>
-    <w:lsdException w:name="Medium Grid 3 Accent 4" w:uiPriority="69"/>
-    <w:lsdException w:name="Dark List Accent 4" w:uiPriority="70"/>
-    <w:lsdException w:name="Colorful Shading Accent 4" w:uiPriority="71"/>
-    <w:lsdException w:name="Colorful List Accent 4" w:uiPriority="72"/>
-    <w:lsdException w:name="Colorful Grid Accent 4" w:uiPriority="73"/>
-    <w:lsdException w:name="Light Shading Accent 5" w:uiPriority="60"/>
-    <w:lsdException w:name="Light List Accent 5" w:uiPriority="61"/>
-    <w:lsdException w:name="Light Grid Accent 5" w:uiPriority="62"/>
-    <w:lsdException w:name="Medium Shading 1 Accent 5" w:uiPriority="63"/>
-    <w:lsdException w:name="Medium Shading 2 Accent 5" w:uiPriority="64"/>
-    <w:lsdException w:name="Medium List 1 Accent 5" w:uiPriority="65"/>
-    <w:lsdException w:name="Medium List 2 Accent 5" w:uiPriority="66"/>
-    <w:lsdException w:name="Medium Grid 1 Accent 5" w:uiPriority="67"/>
-    <w:lsdException w:name="Medium Grid 2 Accent 5" w:uiPriority="68"/>
-    <w:lsdException w:name="Medium Grid 3 Accent 5" w:uiPriority="69"/>
-    <w:lsdException w:name="Dark List Accent 5" w:uiPriority="70"/>
-    <w:lsdException w:name="Colorful Shading Accent 5" w:uiPriority="71"/>
-    <w:lsdException w:name="Colorful List Accent 5" w:uiPriority="72"/>
-    <w:lsdException w:name="Colorful Grid Accent 5" w:uiPriority="73"/>
-    <w:lsdException w:name="Light Shading Accent 6" w:uiPriority="60"/>
-    <w:lsdException w:name="Light List Accent 6" w:uiPriority="61"/>
-    <w:lsdException w:name="Light Grid Accent 6" w:uiPriority="62"/>
-    <w:lsdException w:name="Medium Shading 1 Accent 6" w:uiPriority="63"/>
-    <w:lsdException w:name="Medium Shading 2 Accent 6" w:uiPriority="64"/>
-    <w:lsdException w:name="Medium List 1 Accent 6" w:uiPriority="65"/>
-    <w:lsdException w:name="Medium List 2 Accent 6" w:uiPriority="66"/>
-    <w:lsdException w:name="Medium Grid 1 Accent 6" w:uiPriority="67"/>
-    <w:lsdException w:name="Medium Grid 2 Accent 6" w:uiPriority="68"/>
-    <w:lsdException w:name="Medium Grid 3 Accent 6" w:uiPriority="69"/>
-    <w:lsdException w:name="Dark List Accent 6" w:uiPriority="70"/>
-    <w:lsdException w:name="Colorful Shading Accent 6" w:uiPriority="71"/>
-    <w:lsdException w:name="Colorful List Accent 6" w:uiPriority="72"/>
-    <w:lsdException w:name="Colorful Grid Accent 6" w:uiPriority="73"/>
-    <w:lsdException w:name="Subtle Emphasis" w:uiPriority="19" w:qFormat="1"/>
-    <w:lsdException w:name="Intense Emphasis" w:uiPriority="21" w:qFormat="1"/>
-    <w:lsdException w:name="Subtle Reference" w:uiPriority="31" w:qFormat="1"/>
-    <w:lsdException w:name="Intense Reference" w:uiPriority="32" w:qFormat="1"/>
-    <w:lsdException w:name="Book Title" w:uiPriority="33" w:qFormat="1"/>
-    <w:lsdException w:name="Bibliography" w:semiHidden="1" w:uiPriority="37" w:unhideWhenUsed="1"/>
-    <w:lsdException w:name="TOC Heading" w:semiHidden="1" w:uiPriority="39" w:unhideWhenUsed="1" w:qFormat="1"/>
-    <w:lsdException w:name="Plain Table 1" w:uiPriority="41"/>
-    <w:lsdException w:name="Plain Table 2" w:uiPriority="42"/>
-    <w:lsdException w:name="Plain Table 3" w:uiPriority="43"/>
-    <w:lsdException w:name="Plain Table 4" w:uiPriority="44"/>
-    <w:lsdException w:name="Plain Table 5" w:uiPriority="45"/>
-    <w:lsdException w:name="Grid Table Light" w:uiPriority="40"/>
-    <w:lsdException w:name="Grid Table 1 Light" w:uiPriority="46"/>
-    <w:lsdException w:name="Grid Table 2" w:uiPriority="47"/>
-    <w:lsdException w:name="Grid Table 3" w:uiPriority="48"/>
-    <w:lsdException w:name="Grid Table 4" w:uiPriority="49"/>
-    <w:lsdException w:name="Grid Table 5 Dark" w:uiPriority="50"/>
-    <w:lsdException w:name="Grid Table 6 Colorful" w:uiPriority="51"/>
-    <w:lsdException w:name="Grid Table 7 Colorful" w:uiPriority="52"/>
-    <w:lsdException w:name="Grid Table 1 Light Accent 1" w:uiPriority="46"/>
-    <w:lsdException w:name="Grid Table 2 Accent 1" w:uiPriority="47"/>
-    <w:lsdException w:name="Grid Table 3 Accent 1" w:uiPriority="48"/>
-    <w:lsdException w:name="Grid Table 4 Accent 1" w:uiPriority="49"/>
-    <w:lsdException w:name="Grid Table 5 Dark Accent 1" w:uiPriority="50"/>
-    <w:lsdException w:name="Grid Table 6 Colorful Accent 1" w:uiPriority="51"/>
-    <w:lsdException w:name="Grid Table 7 Colorful Accent 1" w:uiPriority="52"/>
-    <w:lsdException w:name="Grid Table 1 Light Accent 2" w:uiPriority="46"/>
-    <w:lsdException w:name="Grid Table 2 Accent 2" w:uiPriority="47"/>
-    <w:lsdException w:name="Grid Table 3 Accent 2" w:uiPriority="48"/>
-    <w:lsdException w:name="Grid Table 4 Accent 2" w:uiPriority="49"/>
-    <w:lsdException w:name="Grid Table 5 Dark Accent 2" w:uiPriority="50"/>
-    <w:lsdException w:name="Grid Table 6 Colorful Accent 2" w:uiPriority="51"/>
-    <w:lsdException w:name="Grid Table 7 Colorful Accent 2" w:uiPriority="52"/>
-    <w:lsdException w:name="Grid Table 1 Light Accent 3" w:uiPriority="46"/>
-    <w:lsdException w:name="Grid Table 2 Accent 3" w:uiPriority="47"/>
-    <w:lsdException w:name="Grid Table 3 Accent 3" w:uiPriority="48"/>
-    <w:lsdException w:name="Grid Table 4 Accent 3" w:uiPriority="49"/>
-    <w:lsdException w:name="Grid Table 5 Dark Accent 3" w:uiPriority="50"/>
-    <w:lsdException w:name="Grid Table 6 Colorful Accent 3" w:uiPriority="51"/>
-    <w:lsdException w:name="Grid Table 7 Colorful Accent 3" w:uiPriority="52"/>
-    <w:lsdException w:name="Grid Table 1 Light Accent 4" w:uiPriority="46"/>
-    <w:lsdException w:name="Grid Table 2 Accent 4" w:uiPriority="47"/>
-    <w:lsdException w:name="Grid Table 3 Accent 4" w:uiPriority="48"/>
-    <w:lsdException w:name="Grid Table 4 Accent 4" w:uiPriority="49"/>
-    <w:lsdException w:name="Grid Table 5 Dark Accent 4" w:uiPriority="50"/>
-    <w:lsdException w:name="Grid Table 6 Colorful Accent 4" w:uiPriority="51"/>
-    <w:lsdException w:name="Grid Table 7 Colorful Accent 4" w:uiPriority="52"/>
-    <w:lsdException w:name="Grid Table 1 Light Accent 5" w:uiPriority="46"/>
-    <w:lsdException w:name="Grid Table 2 Accent 5" w:uiPriority="47"/>
-    <w:lsdException w:name="Grid Table 3 Accent 5" w:uiPriority="48"/>
-    <w:lsdException w:name="Grid Table 4 Accent 5" w:uiPriority="49"/>
-    <w:lsdException w:name="Grid Table 5 Dark Accent 5" w:uiPriority="50"/>
-    <w:lsdException w:name="Grid Table 6 Colorful Accent 5" w:uiPriority="51"/>
-    <w:lsdException w:name="Grid Table 7 Colorful Accent 5" w:uiPriority="52"/>
-    <w:lsdException w:name="Grid Table 1 Light Accent 6" w:uiPriority="46"/>
-    <w:lsdException w:name="Grid Table 2 Accent 6" w:uiPriority="47"/>
-    <w:lsdException w:name="Grid Table 3 Accent 6" w:uiPriority="48"/>
-    <w:lsdException w:name="Grid Table 4 Accent 6" w:uiPriority="49"/>
-    <w:lsdException w:name="Grid Table 5 Dark Accent 6" w:uiPriority="50"/>
-    <w:lsdException w:name="Grid Table 6 Colorful Accent 6" w:uiPriority="51"/>
-    <w:lsdException w:name="Grid Table 7 Colorful Accent 6" w:uiPriority="52"/>
-    <w:lsdException w:name="List Table 1 Light" w:uiPriority="46"/>
-    <w:lsdException w:name="List Table 2" w:uiPriority="47"/>
-    <w:lsdException w:name="List Table 3" w:uiPriority="48"/>
-    <w:lsdException w:name="List Table 4" w:uiPriority="49"/>
-    <w:lsdException w:name="List Table 5 Dark" w:uiPriority="50"/>
-    <w:lsdException w:name="List Table 6 Colorful" w:uiPriority="51"/>
-    <w:lsdException w:name="List Table 7 Colorful" w:uiPriority="52"/>
-    <w:lsdException w:name="List Table 1 Light Accent 1" w:uiPriority="46"/>
-    <w:lsdException w:name="List Table 2 Accent 1" w:uiPriority="47"/>
-    <w:lsdException w:name="List Table 3 Accent 1" w:uiPriority="48"/>
-    <w:lsdException w:name="List Table 4 Accent 1" w:uiPriority="49"/>
-    <w:lsdException w:name="List Table 5 Dark Accent 1" w:uiPriority="50"/>
-    <w:lsdException w:name="List Table 6 Colorful Accent 1" w:uiPriority="51"/>
-    <w:lsdException w:name="List Table 7 Colorful Accent 1" w:uiPriority="52"/>
-    <w:lsdException w:name="List Table 1 Light Accent 2" w:uiPriority="46"/>
-    <w:lsdException w:name="List Table 2 Accent 2" w:uiPriority="47"/>
-    <w:lsdException w:name="List Table 3 Accent 2" w:uiPriority="48"/>
-    <w:lsdException w:name="List Table 4 Accent 2" w:uiPriority="49"/>
-    <w:lsdException w:name="List Table 5 Dark Accent 2" w:uiPriority="50"/>
-    <w:lsdException w:name="List Table 6 Colorful Accent 2" w:uiPriority="51"/>
-    <w:lsdException w:name="List Table 7 Colorful Accent 2" w:uiPriority="52"/>
-    <w:lsdException w:name="List Table 1 Light Accent 3" w:uiPriority="46"/>
-    <w:lsdException w:name="List Table 2 Accent 3" w:uiPriority="47"/>
-    <w:lsdException w:name="List Table 3 Accent 3" w:uiPriority="48"/>
-    <w:lsdException w:name="List Table 4 Accent 3" w:uiPriority="49"/>
-    <w:lsdException w:name="List Table 5 Dark Accent 3" w:uiPriority="50"/>
-    <w:lsdException w:name="List Table 6 Colorful Accent 3" w:uiPriority="51"/>
-    <w:lsdException w:name="List Table 7 Colorful Accent 3" w:uiPriority="52"/>
-    <w:lsdException w:name="List Table 1 Light Accent 4" w:uiPriority="46"/>
-    <w:lsdException w:name="List Table 2 Accent 4" w:uiPriority="47"/>
-    <w:lsdException w:name="List Table 3 Accent 4" w:uiPriority="48"/>
-    <w:lsdException w:name="List Table 4 Accent 4" w:uiPriority="49"/>
-    <w:lsdException w:name="List Table 5 Dark Accent 4" w:uiPriority="50"/>
-    <w:lsdException w:name="List Table 6 Colorful Accent 4" w:uiPriority="51"/>
-    <w:lsdException w:name="List Table 7 Colorful Accent 4" w:uiPriority="52"/>
-    <w:lsdException w:name="List Table 1 Light Accent 5" w:uiPriority="46"/>
-    <w:lsdException w:name="List Table 2 Accent 5" w:uiPriority="47"/>
-    <w:lsdException w:name="List Table 3 Accent 5" w:uiPriority="48"/>
-    <w:lsdException w:name="List Table 4 Accent 5" w:uiPriority="49"/>
-    <w:lsdException w:name="List Table 5 Dark Accent 5" w:uiPriority="50"/>
-    <w:lsdException w:name="List Table 6 Colorful Accent 5" w:uiPriority="51"/>
-    <w:lsdException w:name="List Table 7 Colorful Accent 5" w:uiPriority="52"/>
-    <w:lsdException w:name="List Table 1 Light Accent 6" w:uiPriority="46"/>
-    <w:lsdException w:name="List Table 2 Accent 6" w:uiPriority="47"/>
-    <w:lsdException w:name="List Table 3 Accent 6" w:uiPriority="48"/>
-    <w:lsdException w:name="List Table 4 Accent 6" w:uiPriority="49"/>
-    <w:lsdException w:name="List Table 5 Dark Accent 6" w:uiPriority="50"/>
-    <w:lsdException w:name="List Table 6 Colorful Accent 6" w:uiPriority="51"/>
-    <w:lsdException w:name="List Table 7 Colorful Accent 6" w:uiPriority="52"/>
-    <w:lsdException w:name="Mention" w:semiHidden="1" w:unhideWhenUsed="1"/>
-    <w:lsdException w:name="Smart Hyperlink" w:semiHidden="1" w:unhideWhenUsed="1"/>
+  <w:latentStyles w:defLockedState="0" w:defUIPriority="99" w:defSemiHidden="1" w:defUnhideWhenUsed="1" w:defQFormat="0" w:count="267">
+    <w:lsdException w:name="Normal" w:semiHidden="0" w:uiPriority="0" w:unhideWhenUsed="0" w:qFormat="1"/>
+    <w:lsdException w:name="heading 1" w:semiHidden="0" w:uiPriority="9" w:unhideWhenUsed="0" w:qFormat="1"/>
+    <w:lsdException w:name="heading 2" w:semiHidden="0" w:uiPriority="9" w:unhideWhenUsed="0" w:qFormat="1"/>
+    <w:lsdException w:name="heading 3" w:semiHidden="0" w:uiPriority="9" w:unhideWhenUsed="0" w:qFormat="1"/>
+    <w:lsdException w:name="heading 4" w:uiPriority="9" w:qFormat="1"/>
+    <w:lsdException w:name="heading 5" w:uiPriority="9" w:qFormat="1"/>
+    <w:lsdException w:name="heading 6" w:uiPriority="9" w:qFormat="1"/>
+    <w:lsdException w:name="heading 7" w:uiPriority="9" w:qFormat="1"/>
+    <w:lsdException w:name="heading 8" w:uiPriority="9" w:qFormat="1"/>
+    <w:lsdException w:name="heading 9" w:uiPriority="9" w:qFormat="1"/>
+    <w:lsdException w:name="toc 1" w:uiPriority="39"/>
+    <w:lsdException w:name="toc 2" w:uiPriority="39"/>
+    <w:lsdException w:name="toc 3" w:uiPriority="39"/>
+    <w:lsdException w:name="toc 4" w:uiPriority="39"/>
+    <w:lsdException w:name="toc 5" w:uiPriority="39"/>
+    <w:lsdException w:name="toc 6" w:uiPriority="39"/>
+    <w:lsdException w:name="toc 7" w:uiPriority="39"/>
+    <w:lsdException w:name="toc 8" w:uiPriority="39"/>
+    <w:lsdException w:name="toc 9" w:uiPriority="39"/>
+    <w:lsdException w:name="caption" w:uiPriority="35" w:qFormat="1"/>
+    <w:lsdException w:name="Title" w:semiHidden="0" w:uiPriority="10" w:unhideWhenUsed="0" w:qFormat="1"/>
+    <w:lsdException w:name="Default Paragraph Font" w:uiPriority="1"/>
+    <w:lsdException w:name="Subtitle" w:semiHidden="0" w:uiPriority="11" w:unhideWhenUsed="0" w:qFormat="1"/>
+    <w:lsdException w:name="Strong" w:semiHidden="0" w:uiPriority="22" w:unhideWhenUsed="0" w:qFormat="1"/>
+    <w:lsdException w:name="Emphasis" w:semiHidden="0" w:uiPriority="20" w:unhideWhenUsed="0" w:qFormat="1"/>
+    <w:lsdException w:name="Table Grid" w:semiHidden="0" w:uiPriority="39" w:unhideWhenUsed="0"/>
+    <w:lsdException w:name="Placeholder Text" w:unhideWhenUsed="0"/>
+    <w:lsdException w:name="No Spacing" w:semiHidden="0" w:uiPriority="1" w:unhideWhenUsed="0" w:qFormat="1"/>
+    <w:lsdException w:name="Light Shading" w:semiHidden="0" w:uiPriority="60" w:unhideWhenUsed="0"/>
+    <w:lsdException w:name="Light List" w:semiHidden="0" w:uiPriority="61" w:unhideWhenUsed="0"/>
+    <w:lsdException w:name="Light Grid" w:semiHidden="0" w:uiPriority="62" w:unhideWhenUsed="0"/>
+    <w:lsdException w:name="Medium Shading 1" w:semiHidden="0" w:uiPriority="63" w:unhideWhenUsed="0"/>
+    <w:lsdException w:name="Medium Shading 2" w:semiHidden="0" w:uiPriority="64" w:unhideWhenUsed="0"/>
+    <w:lsdException w:name="Medium List 1" w:semiHidden="0" w:uiPriority="65" w:unhideWhenUsed="0"/>
+    <w:lsdException w:name="Medium List 2" w:semiHidden="0" w:uiPriority="66" w:unhideWhenUsed="0"/>
+    <w:lsdException w:name="Medium Grid 1" w:semiHidden="0" w:uiPriority="67" w:unhideWhenUsed="0"/>
+    <w:lsdException w:name="Medium Grid 2" w:semiHidden="0" w:uiPriority="68" w:unhideWhenUsed="0"/>
+    <w:lsdException w:name="Medium Grid 3" w:semiHidden="0" w:uiPriority="69" w:unhideWhenUsed="0"/>
+    <w:lsdException w:name="Dark List" w:semiHidden="0" w:uiPriority="70" w:unhideWhenUsed="0"/>
+    <w:lsdException w:name="Colorful Shading" w:semiHidden="0" w:uiPriority="71" w:unhideWhenUsed="0"/>
+    <w:lsdException w:name="Colorful List" w:semiHidden="0" w:uiPriority="72" w:unhideWhenUsed="0"/>
+    <w:lsdException w:name="Colorful Grid" w:semiHidden="0" w:uiPriority="73" w:unhideWhenUsed="0"/>
+    <w:lsdException w:name="Light Shading Accent 1" w:semiHidden="0" w:uiPriority="60" w:unhideWhenUsed="0"/>
+    <w:lsdException w:name="Light List Accent 1" w:semiHidden="0" w:uiPriority="61" w:unhideWhenUsed="0"/>
+    <w:lsdException w:name="Light Grid Accent 1" w:semiHidden="0" w:uiPriority="62" w:unhideWhenUsed="0"/>
+    <w:lsdException w:name="Medium Shading 1 Accent 1" w:semiHidden="0" w:uiPriority="63" w:unhideWhenUsed="0"/>
+    <w:lsdException w:name="Medium Shading 2 Accent 1" w:semiHidden="0" w:uiPriority="64" w:unhideWhenUsed="0"/>
+    <w:lsdException w:name="Medium List 1 Accent 1" w:semiHidden="0" w:uiPriority="65" w:unhideWhenUsed="0"/>
+    <w:lsdException w:name="Revision" w:unhideWhenUsed="0"/>
+    <w:lsdException w:name="List Paragraph" w:semiHidden="0" w:uiPriority="34" w:unhideWhenUsed="0" w:qFormat="1"/>
+    <w:lsdException w:name="Quote" w:semiHidden="0" w:uiPriority="29" w:unhideWhenUsed="0" w:qFormat="1"/>
+    <w:lsdException w:name="Intense Quote" w:semiHidden="0" w:uiPriority="30" w:unhideWhenUsed="0" w:qFormat="1"/>
+    <w:lsdException w:name="Medium List 2 Accent 1" w:semiHidden="0" w:uiPriority="66" w:unhideWhenUsed="0"/>
+    <w:lsdException w:name="Medium Grid 1 Accent 1" w:semiHidden="0" w:uiPriority="67" w:unhideWhenUsed="0"/>
+    <w:lsdException w:name="Medium Grid 2 Accent 1" w:semiHidden="0" w:uiPriority="68" w:unhideWhenUsed="0"/>
+    <w:lsdException w:name="Medium Grid 3 Accent 1" w:semiHidden="0" w:uiPriority="69" w:unhideWhenUsed="0"/>
+    <w:lsdException w:name="Dark List Accent 1" w:semiHidden="0" w:uiPriority="70" w:unhideWhenUsed="0"/>
+    <w:lsdException w:name="Colorful Shading Accent 1" w:semiHidden="0" w:uiPriority="71" w:unhideWhenUsed="0"/>
+    <w:lsdException w:name="Colorful List Accent 1" w:semiHidden="0" w:uiPriority="72" w:unhideWhenUsed="0"/>
+    <w:lsdException w:name="Colorful Grid Accent 1" w:semiHidden="0" w:uiPriority="73" w:unhideWhenUsed="0"/>
+    <w:lsdException w:name="Light Shading Accent 2" w:semiHidden="0" w:uiPriority="60" w:unhideWhenUsed="0"/>
+    <w:lsdException w:name="Light List Accent 2" w:semiHidden="0" w:uiPriority="61" w:unhideWhenUsed="0"/>
+    <w:lsdException w:name="Light Grid Accent 2" w:semiHidden="0" w:uiPriority="62" w:unhideWhenUsed="0"/>
+    <w:lsdException w:name="Medium Shading 1 Accent 2" w:semiHidden="0" w:uiPriority="63" w:unhideWhenUsed="0"/>
+    <w:lsdException w:name="Medium Shading 2 Accent 2" w:semiHidden="0" w:uiPriority="64" w:unhideWhenUsed="0"/>
+    <w:lsdException w:name="Medium List 1 Accent 2" w:semiHidden="0" w:uiPriority="65" w:unhideWhenUsed="0"/>
+    <w:lsdException w:name="Medium List 2 Accent 2" w:semiHidden="0" w:uiPriority="66" w:unhideWhenUsed="0"/>
+    <w:lsdException w:name="Medium Grid 1 Accent 2" w:semiHidden="0" w:uiPriority="67" w:unhideWhenUsed="0"/>
+    <w:lsdException w:name="Medium Grid 2 Accent 2" w:semiHidden="0" w:uiPriority="68" w:unhideWhenUsed="0"/>
+    <w:lsdException w:name="Medium Grid 3 Accent 2" w:semiHidden="0" w:uiPriority="69" w:unhideWhenUsed="0"/>
+    <w:lsdException w:name="Dark List Accent 2" w:semiHidden="0" w:uiPriority="70" w:unhideWhenUsed="0"/>
+    <w:lsdException w:name="Colorful Shading Accent 2" w:semiHidden="0" w:uiPriority="71" w:unhideWhenUsed="0"/>
+    <w:lsdException w:name="Colorful List Accent 2" w:semiHidden="0" w:uiPriority="72" w:unhideWhenUsed="0"/>
+    <w:lsdException w:name="Colorful Grid Accent 2" w:semiHidden="0" w:uiPriority="73" w:unhideWhenUsed="0"/>
+    <w:lsdException w:name="Light Shading Accent 3" w:semiHidden="0" w:uiPriority="60" w:unhideWhenUsed="0"/>
+    <w:lsdException w:name="Light List Accent 3" w:semiHidden="0" w:uiPriority="61" w:unhideWhenUsed="0"/>
+    <w:lsdException w:name="Light Grid Accent 3" w:semiHidden="0" w:uiPriority="62" w:unhideWhenUsed="0"/>
+    <w:lsdException w:name="Medium Shading 1 Accent 3" w:semiHidden="0" w:uiPriority="63" w:unhideWhenUsed="0"/>
+    <w:lsdException w:name="Medium Shading 2 Accent 3" w:semiHidden="0" w:uiPriority="64" w:unhideWhenUsed="0"/>
+    <w:lsdException w:name="Medium List 1 Accent 3" w:semiHidden="0" w:uiPriority="65" w:unhideWhenUsed="0"/>
+    <w:lsdException w:name="Medium List 2 Accent 3" w:semiHidden="0" w:uiPriority="66" w:unhideWhenUsed="0"/>
+    <w:lsdException w:name="Medium Grid 1 Accent 3" w:semiHidden="0" w:uiPriority="67" w:unhideWhenUsed="0"/>
+    <w:lsdException w:name="Medium Grid 2 Accent 3" w:semiHidden="0" w:uiPriority="68" w:unhideWhenUsed="0"/>
+    <w:lsdException w:name="Medium Grid 3 Accent 3" w:semiHidden="0" w:uiPriority="69" w:unhideWhenUsed="0"/>
+    <w:lsdException w:name="Dark List Accent 3" w:semiHidden="0" w:uiPriority="70" w:unhideWhenUsed="0"/>
+    <w:lsdException w:name="Colorful Shading Accent 3" w:semiHidden="0" w:uiPriority="71" w:unhideWhenUsed="0"/>
+    <w:lsdException w:name="Colorful List Accent 3" w:semiHidden="0" w:uiPriority="72" w:unhideWhenUsed="0"/>
+    <w:lsdException w:name="Colorful Grid Accent 3" w:semiHidden="0" w:uiPriority="73" w:unhideWhenUsed="0"/>
+    <w:lsdException w:name="Light Shading Accent 4" w:semiHidden="0" w:uiPriority="60" w:unhideWhenUsed="0"/>
+    <w:lsdException w:name="Light List Accent 4" w:semiHidden="0" w:uiPriority="61" w:unhideWhenUsed="0"/>
+    <w:lsdException w:name="Light Grid Accent 4" w:semiHidden="0" w:uiPriority="62" w:unhideWhenUsed="0"/>
+    <w:lsdException w:name="Medium Shading 1 Accent 4" w:semiHidden="0" w:uiPriority="63" w:unhideWhenUsed="0"/>
+    <w:lsdException w:name="Medium Shading 2 Accent 4" w:semiHidden="0" w:uiPriority="64" w:unhideWhenUsed="0"/>
+    <w:lsdException w:name="Medium List 1 Accent 4" w:semiHidden="0" w:uiPriority="65" w:unhideWhenUsed="0"/>
+    <w:lsdException w:name="Medium List 2 Accent 4" w:semiHidden="0" w:uiPriority="66" w:unhideWhenUsed="0"/>
+    <w:lsdException w:name="Medium Grid 1 Accent 4" w:semiHidden="0" w:uiPriority="67" w:unhideWhenUsed="0"/>
+    <w:lsdException w:name="Medium Grid 2 Accent 4" w:semiHidden="0" w:uiPriority="68" w:unhideWhenUsed="0"/>
+    <w:lsdException w:name="Medium Grid 3 Accent 4" w:semiHidden="0" w:uiPriority="69" w:unhideWhenUsed="0"/>
+    <w:lsdException w:name="Dark List Accent 4" w:semiHidden="0" w:uiPriority="70" w:unhideWhenUsed="0"/>
+    <w:lsdException w:name="Colorful Shading Accent 4" w:semiHidden="0" w:uiPriority="71" w:unhideWhenUsed="0"/>
+    <w:lsdException w:name="Colorful List Accent 4" w:semiHidden="0" w:uiPriority="72" w:unhideWhenUsed="0"/>
+    <w:lsdException w:name="Colorful Grid Accent 4" w:semiHidden="0" w:uiPriority="73" w:unhideWhenUsed="0"/>
+    <w:lsdException w:name="Light Shading Accent 5" w:semiHidden="0" w:uiPriority="60" w:unhideWhenUsed="0"/>
+    <w:lsdException w:name="Light List Accent 5" w:semiHidden="0" w:uiPriority="61" w:unhideWhenUsed="0"/>
+    <w:lsdException w:name="Light Grid Accent 5" w:semiHidden="0" w:uiPriority="62" w:unhideWhenUsed="0"/>
+    <w:lsdException w:name="Medium Shading 1 Accent 5" w:semiHidden="0" w:uiPriority="63" w:unhideWhenUsed="0"/>
+    <w:lsdException w:name="Medium Shading 2 Accent 5" w:semiHidden="0" w:uiPriority="64" w:unhideWhenUsed="0"/>
+    <w:lsdException w:name="Medium List 1 Accent 5" w:semiHidden="0" w:uiPriority="65" w:unhideWhenUsed="0"/>
+    <w:lsdException w:name="Medium List 2 Accent 5" w:semiHidden="0" w:uiPriority="66" w:unhideWhenUsed="0"/>
+    <w:lsdException w:name="Medium Grid 1 Accent 5" w:semiHidden="0" w:uiPriority="67" w:unhideWhenUsed="0"/>
+    <w:lsdException w:name="Medium Grid 2 Accent 5" w:semiHidden="0" w:uiPriority="68" w:unhideWhenUsed="0"/>
+    <w:lsdException w:name="Medium Grid 3 Accent 5" w:semiHidden="0" w:uiPriority="69" w:unhideWhenUsed="0"/>
+    <w:lsdException w:name="Dark List Accent 5" w:semiHidden="0" w:uiPriority="70" w:unhideWhenUsed="0"/>
+    <w:lsdException w:name="Colorful Shading Accent 5" w:semiHidden="0" w:uiPriority="71" w:unhideWhenUsed="0"/>
+    <w:lsdException w:name="Colorful List Accent 5" w:semiHidden="0" w:uiPriority="72" w:unhideWhenUsed="0"/>
+    <w:lsdException w:name="Colorful Grid Accent 5" w:semiHidden="0" w:uiPriority="73" w:unhideWhenUsed="0"/>
+    <w:lsdException w:name="Light Shading Accent 6" w:semiHidden="0" w:uiPriority="60" w:unhideWhenUsed="0"/>
+    <w:lsdException w:name="Light List Accent 6" w:semiHidden="0" w:uiPriority="61" w:unhideWhenUsed="0"/>
+    <w:lsdException w:name="Light Grid Accent 6" w:semiHidden="0" w:uiPriority="62" w:unhideWhenUsed="0"/>
+    <w:lsdException w:name="Medium Shading 1 Accent 6" w:semiHidden="0" w:uiPriority="63" w:unhideWhenUsed="0"/>
+    <w:lsdException w:name="Medium Shading 2 Accent 6" w:semiHidden="0" w:uiPriority="64" w:unhideWhenUsed="0"/>
+    <w:lsdException w:name="Medium List 1 Accent 6" w:semiHidden="0" w:uiPriority="65" w:unhideWhenUsed="0"/>
+    <w:lsdException w:name="Medium List 2 Accent 6" w:semiHidden="0" w:uiPriority="66" w:unhideWhenUsed="0"/>
+    <w:lsdException w:name="Medium Grid 1 Accent 6" w:semiHidden="0" w:uiPriority="67" w:unhideWhenUsed="0"/>
+    <w:lsdException w:name="Medium Grid 2 Accent 6" w:semiHidden="0" w:uiPriority="68" w:unhideWhenUsed="0"/>
+    <w:lsdException w:name="Medium Grid 3 Accent 6" w:semiHidden="0" w:uiPriority="69" w:unhideWhenUsed="0"/>
+    <w:lsdException w:name="Dark List Accent 6" w:semiHidden="0" w:uiPriority="70" w:unhideWhenUsed="0"/>
+    <w:lsdException w:name="Colorful Shading Accent 6" w:semiHidden="0" w:uiPriority="71" w:unhideWhenUsed="0"/>
+    <w:lsdException w:name="Colorful List Accent 6" w:semiHidden="0" w:uiPriority="72" w:unhideWhenUsed="0"/>
+    <w:lsdException w:name="Colorful Grid Accent 6" w:semiHidden="0" w:uiPriority="73" w:unhideWhenUsed="0"/>
+    <w:lsdException w:name="Subtle Emphasis" w:semiHidden="0" w:uiPriority="19" w:unhideWhenUsed="0" w:qFormat="1"/>
+    <w:lsdException w:name="Intense Emphasis" w:semiHidden="0" w:uiPriority="21" w:unhideWhenUsed="0" w:qFormat="1"/>
+    <w:lsdException w:name="Subtle Reference" w:semiHidden="0" w:uiPriority="31" w:unhideWhenUsed="0" w:qFormat="1"/>
+    <w:lsdException w:name="Intense Reference" w:semiHidden="0" w:uiPriority="32" w:unhideWhenUsed="0" w:qFormat="1"/>
+    <w:lsdException w:name="Book Title" w:semiHidden="0" w:uiPriority="33" w:unhideWhenUsed="0" w:qFormat="1"/>
+    <w:lsdException w:name="Bibliography" w:uiPriority="37"/>
+    <w:lsdException w:name="TOC Heading" w:uiPriority="39" w:qFormat="1"/>
   </w:latentStyles>
   <w:style w:type="paragraph" w:default="1" w:styleId="Normal">
     <w:name w:val="Normal"/>
@@ -5787,11 +5933,15 @@
   </w:style>
   <w:style w:type="character" w:default="1" w:styleId="DefaultParagraphFont">
     <w:name w:val="Default Paragraph Font"/>
+    <w:uiPriority w:val="1"/>
     <w:semiHidden/>
+    <w:unhideWhenUsed/>
   </w:style>
   <w:style w:type="table" w:default="1" w:styleId="TableNormal">
     <w:name w:val="Normal Table"/>
+    <w:uiPriority w:val="99"/>
     <w:semiHidden/>
+    <w:unhideWhenUsed/>
     <w:tblPr>
       <w:tblInd w:w="0" w:type="dxa"/>
       <w:tblCellMar>
@@ -5804,7 +5954,9 @@
   </w:style>
   <w:style w:type="numbering" w:default="1" w:styleId="NoList">
     <w:name w:val="No List"/>
+    <w:uiPriority w:val="99"/>
     <w:semiHidden/>
+    <w:unhideWhenUsed/>
   </w:style>
   <w:style w:type="paragraph" w:styleId="Title">
     <w:name w:val="Title"/>
@@ -5887,7 +6039,6 @@
     <w:uiPriority w:val="39"/>
     <w:rsid w:val="009427D2"/>
     <w:tblPr>
-      <w:tblInd w:w="0" w:type="dxa"/>
       <w:tblBorders>
         <w:top w:val="single" w:sz="4" w:space="0" w:color="auto"/>
         <w:left w:val="single" w:sz="4" w:space="0" w:color="auto"/>
@@ -5896,12 +6047,6 @@
         <w:insideH w:val="single" w:sz="4" w:space="0" w:color="auto"/>
         <w:insideV w:val="single" w:sz="4" w:space="0" w:color="auto"/>
       </w:tblBorders>
-      <w:tblCellMar>
-        <w:top w:w="0" w:type="dxa"/>
-        <w:left w:w="108" w:type="dxa"/>
-        <w:bottom w:w="0" w:type="dxa"/>
-        <w:right w:w="108" w:type="dxa"/>
-      </w:tblCellMar>
     </w:tblPr>
   </w:style>
   <w:style w:type="paragraph" w:styleId="NormalWeb">
@@ -6008,6 +6153,501 @@
     <w:rPr>
       <w:noProof/>
       <w:sz w:val="28"/>
+      <w:lang w:eastAsia="ko-KR"/>
+    </w:rPr>
+  </w:style>
+  <w:style w:type="paragraph" w:styleId="BalloonText">
+    <w:name w:val="Balloon Text"/>
+    <w:basedOn w:val="Normal"/>
+    <w:link w:val="BalloonTextChar"/>
+    <w:uiPriority w:val="99"/>
+    <w:semiHidden/>
+    <w:unhideWhenUsed/>
+    <w:rsid w:val="00C90304"/>
+    <w:rPr>
+      <w:rFonts w:ascii="Tahoma" w:hAnsi="Tahoma" w:cs="Tahoma"/>
+      <w:sz w:val="16"/>
+      <w:szCs w:val="16"/>
+    </w:rPr>
+  </w:style>
+  <w:style w:type="character" w:customStyle="1" w:styleId="BalloonTextChar">
+    <w:name w:val="Balloon Text Char"/>
+    <w:basedOn w:val="DefaultParagraphFont"/>
+    <w:link w:val="BalloonText"/>
+    <w:uiPriority w:val="99"/>
+    <w:semiHidden/>
+    <w:rsid w:val="00C90304"/>
+    <w:rPr>
+      <w:rFonts w:ascii="Tahoma" w:hAnsi="Tahoma" w:cs="Tahoma"/>
+      <w:noProof/>
+      <w:sz w:val="16"/>
+      <w:szCs w:val="16"/>
+      <w:lang w:eastAsia="ko-KR"/>
+    </w:rPr>
+  </w:style>
+</w:styles>
+</file>
+
+<file path=word/stylesWithEffects.xml><?xml version="1.0" encoding="utf-8"?>
+<w:styles xmlns:wpc="http://schemas.microsoft.com/office/word/2010/wordprocessingCanvas" xmlns:mc="http://schemas.openxmlformats.org/markup-compatibility/2006" xmlns:o="urn:schemas-microsoft-com:office:office" xmlns:r="http://schemas.openxmlformats.org/officeDocument/2006/relationships" xmlns:m="http://schemas.openxmlformats.org/officeDocument/2006/math" xmlns:v="urn:schemas-microsoft-com:vml" xmlns:wp14="http://schemas.microsoft.com/office/word/2010/wordprocessingDrawing" xmlns:wp="http://schemas.openxmlformats.org/drawingml/2006/wordprocessingDrawing" xmlns:w10="urn:schemas-microsoft-com:office:word" xmlns:w="http://schemas.openxmlformats.org/wordprocessingml/2006/main" xmlns:w14="http://schemas.microsoft.com/office/word/2010/wordml" xmlns:wpg="http://schemas.microsoft.com/office/word/2010/wordprocessingGroup" xmlns:wpi="http://schemas.microsoft.com/office/word/2010/wordprocessingInk" xmlns:wne="http://schemas.microsoft.com/office/word/2006/wordml" xmlns:wps="http://schemas.microsoft.com/office/word/2010/wordprocessingShape" mc:Ignorable="w14 wp14">
+  <w:docDefaults>
+    <w:rPrDefault>
+      <w:rPr>
+        <w:rFonts w:ascii="Cordia New" w:eastAsia="Batang" w:hAnsi="Cordia New" w:cs="Times New Roman"/>
+        <w:lang w:val="en-US" w:eastAsia="en-US" w:bidi="ar-SA"/>
+      </w:rPr>
+    </w:rPrDefault>
+    <w:pPrDefault/>
+  </w:docDefaults>
+  <w:latentStyles w:defLockedState="0" w:defUIPriority="99" w:defSemiHidden="1" w:defUnhideWhenUsed="1" w:defQFormat="0" w:count="267">
+    <w:lsdException w:name="Normal" w:semiHidden="0" w:uiPriority="0" w:unhideWhenUsed="0" w:qFormat="1"/>
+    <w:lsdException w:name="heading 1" w:semiHidden="0" w:uiPriority="9" w:unhideWhenUsed="0" w:qFormat="1"/>
+    <w:lsdException w:name="heading 2" w:semiHidden="0" w:uiPriority="9" w:unhideWhenUsed="0" w:qFormat="1"/>
+    <w:lsdException w:name="heading 3" w:semiHidden="0" w:uiPriority="9" w:unhideWhenUsed="0" w:qFormat="1"/>
+    <w:lsdException w:name="heading 4" w:uiPriority="9" w:qFormat="1"/>
+    <w:lsdException w:name="heading 5" w:uiPriority="9" w:qFormat="1"/>
+    <w:lsdException w:name="heading 6" w:uiPriority="9" w:qFormat="1"/>
+    <w:lsdException w:name="heading 7" w:uiPriority="9" w:qFormat="1"/>
+    <w:lsdException w:name="heading 8" w:uiPriority="9" w:qFormat="1"/>
+    <w:lsdException w:name="heading 9" w:uiPriority="9" w:qFormat="1"/>
+    <w:lsdException w:name="toc 1" w:uiPriority="39"/>
+    <w:lsdException w:name="toc 2" w:uiPriority="39"/>
+    <w:lsdException w:name="toc 3" w:uiPriority="39"/>
+    <w:lsdException w:name="toc 4" w:uiPriority="39"/>
+    <w:lsdException w:name="toc 5" w:uiPriority="39"/>
+    <w:lsdException w:name="toc 6" w:uiPriority="39"/>
+    <w:lsdException w:name="toc 7" w:uiPriority="39"/>
+    <w:lsdException w:name="toc 8" w:uiPriority="39"/>
+    <w:lsdException w:name="toc 9" w:uiPriority="39"/>
+    <w:lsdException w:name="caption" w:uiPriority="35" w:qFormat="1"/>
+    <w:lsdException w:name="Title" w:semiHidden="0" w:uiPriority="10" w:unhideWhenUsed="0" w:qFormat="1"/>
+    <w:lsdException w:name="Default Paragraph Font" w:uiPriority="1"/>
+    <w:lsdException w:name="Subtitle" w:semiHidden="0" w:uiPriority="11" w:unhideWhenUsed="0" w:qFormat="1"/>
+    <w:lsdException w:name="Strong" w:semiHidden="0" w:uiPriority="22" w:unhideWhenUsed="0" w:qFormat="1"/>
+    <w:lsdException w:name="Emphasis" w:semiHidden="0" w:uiPriority="20" w:unhideWhenUsed="0" w:qFormat="1"/>
+    <w:lsdException w:name="Table Grid" w:semiHidden="0" w:uiPriority="39" w:unhideWhenUsed="0"/>
+    <w:lsdException w:name="Placeholder Text" w:unhideWhenUsed="0"/>
+    <w:lsdException w:name="No Spacing" w:semiHidden="0" w:uiPriority="1" w:unhideWhenUsed="0" w:qFormat="1"/>
+    <w:lsdException w:name="Light Shading" w:semiHidden="0" w:uiPriority="60" w:unhideWhenUsed="0"/>
+    <w:lsdException w:name="Light List" w:semiHidden="0" w:uiPriority="61" w:unhideWhenUsed="0"/>
+    <w:lsdException w:name="Light Grid" w:semiHidden="0" w:uiPriority="62" w:unhideWhenUsed="0"/>
+    <w:lsdException w:name="Medium Shading 1" w:semiHidden="0" w:uiPriority="63" w:unhideWhenUsed="0"/>
+    <w:lsdException w:name="Medium Shading 2" w:semiHidden="0" w:uiPriority="64" w:unhideWhenUsed="0"/>
+    <w:lsdException w:name="Medium List 1" w:semiHidden="0" w:uiPriority="65" w:unhideWhenUsed="0"/>
+    <w:lsdException w:name="Medium List 2" w:semiHidden="0" w:uiPriority="66" w:unhideWhenUsed="0"/>
+    <w:lsdException w:name="Medium Grid 1" w:semiHidden="0" w:uiPriority="67" w:unhideWhenUsed="0"/>
+    <w:lsdException w:name="Medium Grid 2" w:semiHidden="0" w:uiPriority="68" w:unhideWhenUsed="0"/>
+    <w:lsdException w:name="Medium Grid 3" w:semiHidden="0" w:uiPriority="69" w:unhideWhenUsed="0"/>
+    <w:lsdException w:name="Dark List" w:semiHidden="0" w:uiPriority="70" w:unhideWhenUsed="0"/>
+    <w:lsdException w:name="Colorful Shading" w:semiHidden="0" w:uiPriority="71" w:unhideWhenUsed="0"/>
+    <w:lsdException w:name="Colorful List" w:semiHidden="0" w:uiPriority="72" w:unhideWhenUsed="0"/>
+    <w:lsdException w:name="Colorful Grid" w:semiHidden="0" w:uiPriority="73" w:unhideWhenUsed="0"/>
+    <w:lsdException w:name="Light Shading Accent 1" w:semiHidden="0" w:uiPriority="60" w:unhideWhenUsed="0"/>
+    <w:lsdException w:name="Light List Accent 1" w:semiHidden="0" w:uiPriority="61" w:unhideWhenUsed="0"/>
+    <w:lsdException w:name="Light Grid Accent 1" w:semiHidden="0" w:uiPriority="62" w:unhideWhenUsed="0"/>
+    <w:lsdException w:name="Medium Shading 1 Accent 1" w:semiHidden="0" w:uiPriority="63" w:unhideWhenUsed="0"/>
+    <w:lsdException w:name="Medium Shading 2 Accent 1" w:semiHidden="0" w:uiPriority="64" w:unhideWhenUsed="0"/>
+    <w:lsdException w:name="Medium List 1 Accent 1" w:semiHidden="0" w:uiPriority="65" w:unhideWhenUsed="0"/>
+    <w:lsdException w:name="Revision" w:unhideWhenUsed="0"/>
+    <w:lsdException w:name="List Paragraph" w:semiHidden="0" w:uiPriority="34" w:unhideWhenUsed="0" w:qFormat="1"/>
+    <w:lsdException w:name="Quote" w:semiHidden="0" w:uiPriority="29" w:unhideWhenUsed="0" w:qFormat="1"/>
+    <w:lsdException w:name="Intense Quote" w:semiHidden="0" w:uiPriority="30" w:unhideWhenUsed="0" w:qFormat="1"/>
+    <w:lsdException w:name="Medium List 2 Accent 1" w:semiHidden="0" w:uiPriority="66" w:unhideWhenUsed="0"/>
+    <w:lsdException w:name="Medium Grid 1 Accent 1" w:semiHidden="0" w:uiPriority="67" w:unhideWhenUsed="0"/>
+    <w:lsdException w:name="Medium Grid 2 Accent 1" w:semiHidden="0" w:uiPriority="68" w:unhideWhenUsed="0"/>
+    <w:lsdException w:name="Medium Grid 3 Accent 1" w:semiHidden="0" w:uiPriority="69" w:unhideWhenUsed="0"/>
+    <w:lsdException w:name="Dark List Accent 1" w:semiHidden="0" w:uiPriority="70" w:unhideWhenUsed="0"/>
+    <w:lsdException w:name="Colorful Shading Accent 1" w:semiHidden="0" w:uiPriority="71" w:unhideWhenUsed="0"/>
+    <w:lsdException w:name="Colorful List Accent 1" w:semiHidden="0" w:uiPriority="72" w:unhideWhenUsed="0"/>
+    <w:lsdException w:name="Colorful Grid Accent 1" w:semiHidden="0" w:uiPriority="73" w:unhideWhenUsed="0"/>
+    <w:lsdException w:name="Light Shading Accent 2" w:semiHidden="0" w:uiPriority="60" w:unhideWhenUsed="0"/>
+    <w:lsdException w:name="Light List Accent 2" w:semiHidden="0" w:uiPriority="61" w:unhideWhenUsed="0"/>
+    <w:lsdException w:name="Light Grid Accent 2" w:semiHidden="0" w:uiPriority="62" w:unhideWhenUsed="0"/>
+    <w:lsdException w:name="Medium Shading 1 Accent 2" w:semiHidden="0" w:uiPriority="63" w:unhideWhenUsed="0"/>
+    <w:lsdException w:name="Medium Shading 2 Accent 2" w:semiHidden="0" w:uiPriority="64" w:unhideWhenUsed="0"/>
+    <w:lsdException w:name="Medium List 1 Accent 2" w:semiHidden="0" w:uiPriority="65" w:unhideWhenUsed="0"/>
+    <w:lsdException w:name="Medium List 2 Accent 2" w:semiHidden="0" w:uiPriority="66" w:unhideWhenUsed="0"/>
+    <w:lsdException w:name="Medium Grid 1 Accent 2" w:semiHidden="0" w:uiPriority="67" w:unhideWhenUsed="0"/>
+    <w:lsdException w:name="Medium Grid 2 Accent 2" w:semiHidden="0" w:uiPriority="68" w:unhideWhenUsed="0"/>
+    <w:lsdException w:name="Medium Grid 3 Accent 2" w:semiHidden="0" w:uiPriority="69" w:unhideWhenUsed="0"/>
+    <w:lsdException w:name="Dark List Accent 2" w:semiHidden="0" w:uiPriority="70" w:unhideWhenUsed="0"/>
+    <w:lsdException w:name="Colorful Shading Accent 2" w:semiHidden="0" w:uiPriority="71" w:unhideWhenUsed="0"/>
+    <w:lsdException w:name="Colorful List Accent 2" w:semiHidden="0" w:uiPriority="72" w:unhideWhenUsed="0"/>
+    <w:lsdException w:name="Colorful Grid Accent 2" w:semiHidden="0" w:uiPriority="73" w:unhideWhenUsed="0"/>
+    <w:lsdException w:name="Light Shading Accent 3" w:semiHidden="0" w:uiPriority="60" w:unhideWhenUsed="0"/>
+    <w:lsdException w:name="Light List Accent 3" w:semiHidden="0" w:uiPriority="61" w:unhideWhenUsed="0"/>
+    <w:lsdException w:name="Light Grid Accent 3" w:semiHidden="0" w:uiPriority="62" w:unhideWhenUsed="0"/>
+    <w:lsdException w:name="Medium Shading 1 Accent 3" w:semiHidden="0" w:uiPriority="63" w:unhideWhenUsed="0"/>
+    <w:lsdException w:name="Medium Shading 2 Accent 3" w:semiHidden="0" w:uiPriority="64" w:unhideWhenUsed="0"/>
+    <w:lsdException w:name="Medium List 1 Accent 3" w:semiHidden="0" w:uiPriority="65" w:unhideWhenUsed="0"/>
+    <w:lsdException w:name="Medium List 2 Accent 3" w:semiHidden="0" w:uiPriority="66" w:unhideWhenUsed="0"/>
+    <w:lsdException w:name="Medium Grid 1 Accent 3" w:semiHidden="0" w:uiPriority="67" w:unhideWhenUsed="0"/>
+    <w:lsdException w:name="Medium Grid 2 Accent 3" w:semiHidden="0" w:uiPriority="68" w:unhideWhenUsed="0"/>
+    <w:lsdException w:name="Medium Grid 3 Accent 3" w:semiHidden="0" w:uiPriority="69" w:unhideWhenUsed="0"/>
+    <w:lsdException w:name="Dark List Accent 3" w:semiHidden="0" w:uiPriority="70" w:unhideWhenUsed="0"/>
+    <w:lsdException w:name="Colorful Shading Accent 3" w:semiHidden="0" w:uiPriority="71" w:unhideWhenUsed="0"/>
+    <w:lsdException w:name="Colorful List Accent 3" w:semiHidden="0" w:uiPriority="72" w:unhideWhenUsed="0"/>
+    <w:lsdException w:name="Colorful Grid Accent 3" w:semiHidden="0" w:uiPriority="73" w:unhideWhenUsed="0"/>
+    <w:lsdException w:name="Light Shading Accent 4" w:semiHidden="0" w:uiPriority="60" w:unhideWhenUsed="0"/>
+    <w:lsdException w:name="Light List Accent 4" w:semiHidden="0" w:uiPriority="61" w:unhideWhenUsed="0"/>
+    <w:lsdException w:name="Light Grid Accent 4" w:semiHidden="0" w:uiPriority="62" w:unhideWhenUsed="0"/>
+    <w:lsdException w:name="Medium Shading 1 Accent 4" w:semiHidden="0" w:uiPriority="63" w:unhideWhenUsed="0"/>
+    <w:lsdException w:name="Medium Shading 2 Accent 4" w:semiHidden="0" w:uiPriority="64" w:unhideWhenUsed="0"/>
+    <w:lsdException w:name="Medium List 1 Accent 4" w:semiHidden="0" w:uiPriority="65" w:unhideWhenUsed="0"/>
+    <w:lsdException w:name="Medium List 2 Accent 4" w:semiHidden="0" w:uiPriority="66" w:unhideWhenUsed="0"/>
+    <w:lsdException w:name="Medium Grid 1 Accent 4" w:semiHidden="0" w:uiPriority="67" w:unhideWhenUsed="0"/>
+    <w:lsdException w:name="Medium Grid 2 Accent 4" w:semiHidden="0" w:uiPriority="68" w:unhideWhenUsed="0"/>
+    <w:lsdException w:name="Medium Grid 3 Accent 4" w:semiHidden="0" w:uiPriority="69" w:unhideWhenUsed="0"/>
+    <w:lsdException w:name="Dark List Accent 4" w:semiHidden="0" w:uiPriority="70" w:unhideWhenUsed="0"/>
+    <w:lsdException w:name="Colorful Shading Accent 4" w:semiHidden="0" w:uiPriority="71" w:unhideWhenUsed="0"/>
+    <w:lsdException w:name="Colorful List Accent 4" w:semiHidden="0" w:uiPriority="72" w:unhideWhenUsed="0"/>
+    <w:lsdException w:name="Colorful Grid Accent 4" w:semiHidden="0" w:uiPriority="73" w:unhideWhenUsed="0"/>
+    <w:lsdException w:name="Light Shading Accent 5" w:semiHidden="0" w:uiPriority="60" w:unhideWhenUsed="0"/>
+    <w:lsdException w:name="Light List Accent 5" w:semiHidden="0" w:uiPriority="61" w:unhideWhenUsed="0"/>
+    <w:lsdException w:name="Light Grid Accent 5" w:semiHidden="0" w:uiPriority="62" w:unhideWhenUsed="0"/>
+    <w:lsdException w:name="Medium Shading 1 Accent 5" w:semiHidden="0" w:uiPriority="63" w:unhideWhenUsed="0"/>
+    <w:lsdException w:name="Medium Shading 2 Accent 5" w:semiHidden="0" w:uiPriority="64" w:unhideWhenUsed="0"/>
+    <w:lsdException w:name="Medium List 1 Accent 5" w:semiHidden="0" w:uiPriority="65" w:unhideWhenUsed="0"/>
+    <w:lsdException w:name="Medium List 2 Accent 5" w:semiHidden="0" w:uiPriority="66" w:unhideWhenUsed="0"/>
+    <w:lsdException w:name="Medium Grid 1 Accent 5" w:semiHidden="0" w:uiPriority="67" w:unhideWhenUsed="0"/>
+    <w:lsdException w:name="Medium Grid 2 Accent 5" w:semiHidden="0" w:uiPriority="68" w:unhideWhenUsed="0"/>
+    <w:lsdException w:name="Medium Grid 3 Accent 5" w:semiHidden="0" w:uiPriority="69" w:unhideWhenUsed="0"/>
+    <w:lsdException w:name="Dark List Accent 5" w:semiHidden="0" w:uiPriority="70" w:unhideWhenUsed="0"/>
+    <w:lsdException w:name="Colorful Shading Accent 5" w:semiHidden="0" w:uiPriority="71" w:unhideWhenUsed="0"/>
+    <w:lsdException w:name="Colorful List Accent 5" w:semiHidden="0" w:uiPriority="72" w:unhideWhenUsed="0"/>
+    <w:lsdException w:name="Colorful Grid Accent 5" w:semiHidden="0" w:uiPriority="73" w:unhideWhenUsed="0"/>
+    <w:lsdException w:name="Light Shading Accent 6" w:semiHidden="0" w:uiPriority="60" w:unhideWhenUsed="0"/>
+    <w:lsdException w:name="Light List Accent 6" w:semiHidden="0" w:uiPriority="61" w:unhideWhenUsed="0"/>
+    <w:lsdException w:name="Light Grid Accent 6" w:semiHidden="0" w:uiPriority="62" w:unhideWhenUsed="0"/>
+    <w:lsdException w:name="Medium Shading 1 Accent 6" w:semiHidden="0" w:uiPriority="63" w:unhideWhenUsed="0"/>
+    <w:lsdException w:name="Medium Shading 2 Accent 6" w:semiHidden="0" w:uiPriority="64" w:unhideWhenUsed="0"/>
+    <w:lsdException w:name="Medium List 1 Accent 6" w:semiHidden="0" w:uiPriority="65" w:unhideWhenUsed="0"/>
+    <w:lsdException w:name="Medium List 2 Accent 6" w:semiHidden="0" w:uiPriority="66" w:unhideWhenUsed="0"/>
+    <w:lsdException w:name="Medium Grid 1 Accent 6" w:semiHidden="0" w:uiPriority="67" w:unhideWhenUsed="0"/>
+    <w:lsdException w:name="Medium Grid 2 Accent 6" w:semiHidden="0" w:uiPriority="68" w:unhideWhenUsed="0"/>
+    <w:lsdException w:name="Medium Grid 3 Accent 6" w:semiHidden="0" w:uiPriority="69" w:unhideWhenUsed="0"/>
+    <w:lsdException w:name="Dark List Accent 6" w:semiHidden="0" w:uiPriority="70" w:unhideWhenUsed="0"/>
+    <w:lsdException w:name="Colorful Shading Accent 6" w:semiHidden="0" w:uiPriority="71" w:unhideWhenUsed="0"/>
+    <w:lsdException w:name="Colorful List Accent 6" w:semiHidden="0" w:uiPriority="72" w:unhideWhenUsed="0"/>
+    <w:lsdException w:name="Colorful Grid Accent 6" w:semiHidden="0" w:uiPriority="73" w:unhideWhenUsed="0"/>
+    <w:lsdException w:name="Subtle Emphasis" w:semiHidden="0" w:uiPriority="19" w:unhideWhenUsed="0" w:qFormat="1"/>
+    <w:lsdException w:name="Intense Emphasis" w:semiHidden="0" w:uiPriority="21" w:unhideWhenUsed="0" w:qFormat="1"/>
+    <w:lsdException w:name="Subtle Reference" w:semiHidden="0" w:uiPriority="31" w:unhideWhenUsed="0" w:qFormat="1"/>
+    <w:lsdException w:name="Intense Reference" w:semiHidden="0" w:uiPriority="32" w:unhideWhenUsed="0" w:qFormat="1"/>
+    <w:lsdException w:name="Book Title" w:semiHidden="0" w:uiPriority="33" w:unhideWhenUsed="0" w:qFormat="1"/>
+    <w:lsdException w:name="Bibliography" w:uiPriority="37"/>
+    <w:lsdException w:name="TOC Heading" w:uiPriority="39" w:qFormat="1"/>
+  </w:latentStyles>
+  <w:style w:type="paragraph" w:default="1" w:styleId="Normal">
+    <w:name w:val="Normal"/>
+    <w:qFormat/>
+    <w:rsid w:val="003026D1"/>
+    <w:rPr>
+      <w:noProof/>
+      <w:sz w:val="28"/>
+      <w:lang w:eastAsia="ko-KR"/>
+    </w:rPr>
+  </w:style>
+  <w:style w:type="paragraph" w:styleId="Heading1">
+    <w:name w:val="heading 1"/>
+    <w:basedOn w:val="Normal"/>
+    <w:next w:val="Normal"/>
+    <w:qFormat/>
+    <w:pPr>
+      <w:keepNext/>
+      <w:tabs>
+        <w:tab w:val="num" w:pos="360"/>
+      </w:tabs>
+      <w:jc w:val="center"/>
+      <w:outlineLvl w:val="0"/>
+    </w:pPr>
+    <w:rPr>
+      <w:rFonts w:ascii="Times New Roman" w:hAnsi="Times New Roman"/>
+      <w:b/>
+      <w:sz w:val="22"/>
+    </w:rPr>
+  </w:style>
+  <w:style w:type="paragraph" w:styleId="Heading2">
+    <w:name w:val="heading 2"/>
+    <w:basedOn w:val="Normal"/>
+    <w:next w:val="Normal"/>
+    <w:qFormat/>
+    <w:pPr>
+      <w:keepNext/>
+      <w:outlineLvl w:val="1"/>
+    </w:pPr>
+    <w:rPr>
+      <w:rFonts w:ascii="Times New Roman" w:hAnsi="Times New Roman"/>
+      <w:b/>
+      <w:sz w:val="22"/>
+    </w:rPr>
+  </w:style>
+  <w:style w:type="paragraph" w:styleId="Heading3">
+    <w:name w:val="heading 3"/>
+    <w:basedOn w:val="Normal"/>
+    <w:next w:val="Normal"/>
+    <w:qFormat/>
+    <w:pPr>
+      <w:keepNext/>
+      <w:outlineLvl w:val="2"/>
+    </w:pPr>
+    <w:rPr>
+      <w:rFonts w:ascii="Times New Roman" w:hAnsi="Times New Roman"/>
+      <w:b/>
+      <w:sz w:val="24"/>
+    </w:rPr>
+  </w:style>
+  <w:style w:type="character" w:default="1" w:styleId="DefaultParagraphFont">
+    <w:name w:val="Default Paragraph Font"/>
+    <w:uiPriority w:val="1"/>
+    <w:semiHidden/>
+    <w:unhideWhenUsed/>
+  </w:style>
+  <w:style w:type="table" w:default="1" w:styleId="TableNormal">
+    <w:name w:val="Normal Table"/>
+    <w:uiPriority w:val="99"/>
+    <w:semiHidden/>
+    <w:unhideWhenUsed/>
+    <w:tblPr>
+      <w:tblInd w:w="0" w:type="dxa"/>
+      <w:tblCellMar>
+        <w:top w:w="0" w:type="dxa"/>
+        <w:left w:w="108" w:type="dxa"/>
+        <w:bottom w:w="0" w:type="dxa"/>
+        <w:right w:w="108" w:type="dxa"/>
+      </w:tblCellMar>
+    </w:tblPr>
+  </w:style>
+  <w:style w:type="numbering" w:default="1" w:styleId="NoList">
+    <w:name w:val="No List"/>
+    <w:uiPriority w:val="99"/>
+    <w:semiHidden/>
+    <w:unhideWhenUsed/>
+  </w:style>
+  <w:style w:type="paragraph" w:styleId="Title">
+    <w:name w:val="Title"/>
+    <w:basedOn w:val="Normal"/>
+    <w:qFormat/>
+    <w:pPr>
+      <w:jc w:val="center"/>
+    </w:pPr>
+    <w:rPr>
+      <w:rFonts w:ascii="Times New Roman" w:hAnsi="Times New Roman"/>
+      <w:b/>
+    </w:rPr>
+  </w:style>
+  <w:style w:type="character" w:styleId="Hyperlink">
+    <w:name w:val="Hyperlink"/>
+    <w:rPr>
+      <w:color w:val="0000FF"/>
+      <w:u w:val="single"/>
+    </w:rPr>
+  </w:style>
+  <w:style w:type="paragraph" w:styleId="BodyText">
+    <w:name w:val="Body Text"/>
+    <w:basedOn w:val="Normal"/>
+    <w:rPr>
+      <w:rFonts w:ascii="Times New Roman" w:hAnsi="Times New Roman"/>
+      <w:sz w:val="22"/>
+    </w:rPr>
+  </w:style>
+  <w:style w:type="paragraph" w:customStyle="1" w:styleId="SectionHeading">
+    <w:name w:val="Section Heading"/>
+    <w:autoRedefine/>
+    <w:pPr>
+      <w:jc w:val="center"/>
+    </w:pPr>
+    <w:rPr>
+      <w:rFonts w:ascii="Times New Roman" w:hAnsi="Times New Roman"/>
+      <w:b/>
+      <w:sz w:val="24"/>
+      <w:lang w:eastAsia="ko-KR"/>
+    </w:rPr>
+  </w:style>
+  <w:style w:type="paragraph" w:styleId="FootnoteText">
+    <w:name w:val="footnote text"/>
+    <w:basedOn w:val="Normal"/>
+    <w:semiHidden/>
+  </w:style>
+  <w:style w:type="character" w:styleId="FootnoteReference">
+    <w:name w:val="footnote reference"/>
+    <w:semiHidden/>
+    <w:rPr>
+      <w:vertAlign w:val="superscript"/>
+    </w:rPr>
+  </w:style>
+  <w:style w:type="paragraph" w:styleId="BodyText2">
+    <w:name w:val="Body Text 2"/>
+    <w:basedOn w:val="Normal"/>
+    <w:pPr>
+      <w:jc w:val="both"/>
+    </w:pPr>
+    <w:rPr>
+      <w:rFonts w:ascii="Times New Roman" w:hAnsi="Times New Roman"/>
+      <w:sz w:val="22"/>
+    </w:rPr>
+  </w:style>
+  <w:style w:type="paragraph" w:styleId="BodyTextIndent">
+    <w:name w:val="Body Text Indent"/>
+    <w:basedOn w:val="Normal"/>
+    <w:pPr>
+      <w:ind w:leftChars="71" w:left="283" w:hangingChars="42" w:hanging="84"/>
+      <w:jc w:val="both"/>
+    </w:pPr>
+    <w:rPr>
+      <w:rFonts w:ascii="Times New Roman" w:hAnsi="Times New Roman"/>
+      <w:sz w:val="20"/>
+    </w:rPr>
+  </w:style>
+  <w:style w:type="table" w:styleId="TableGrid">
+    <w:name w:val="Table Grid"/>
+    <w:basedOn w:val="TableNormal"/>
+    <w:uiPriority w:val="39"/>
+    <w:rsid w:val="009427D2"/>
+    <w:tblPr>
+      <w:tblBorders>
+        <w:top w:val="single" w:sz="4" w:space="0" w:color="auto"/>
+        <w:left w:val="single" w:sz="4" w:space="0" w:color="auto"/>
+        <w:bottom w:val="single" w:sz="4" w:space="0" w:color="auto"/>
+        <w:right w:val="single" w:sz="4" w:space="0" w:color="auto"/>
+        <w:insideH w:val="single" w:sz="4" w:space="0" w:color="auto"/>
+        <w:insideV w:val="single" w:sz="4" w:space="0" w:color="auto"/>
+      </w:tblBorders>
+    </w:tblPr>
+  </w:style>
+  <w:style w:type="paragraph" w:styleId="NormalWeb">
+    <w:name w:val="Normal (Web)"/>
+    <w:basedOn w:val="Normal"/>
+    <w:uiPriority w:val="99"/>
+    <w:unhideWhenUsed/>
+    <w:rsid w:val="00230ED9"/>
+    <w:pPr>
+      <w:spacing w:before="100" w:beforeAutospacing="1" w:after="100" w:afterAutospacing="1"/>
+    </w:pPr>
+    <w:rPr>
+      <w:rFonts w:ascii="Times New Roman" w:eastAsia="Times New Roman" w:hAnsi="Times New Roman"/>
+      <w:noProof w:val="0"/>
+      <w:sz w:val="24"/>
+      <w:szCs w:val="24"/>
+      <w:lang w:eastAsia="ja-JP"/>
+    </w:rPr>
+  </w:style>
+  <w:style w:type="paragraph" w:styleId="ListParagraph">
+    <w:name w:val="List Paragraph"/>
+    <w:basedOn w:val="Normal"/>
+    <w:uiPriority w:val="34"/>
+    <w:qFormat/>
+    <w:rsid w:val="00230ED9"/>
+    <w:pPr>
+      <w:spacing w:after="160" w:line="259" w:lineRule="auto"/>
+      <w:ind w:left="720"/>
+      <w:contextualSpacing/>
+    </w:pPr>
+    <w:rPr>
+      <w:rFonts w:ascii="Calibri" w:eastAsia="Malgun Gothic" w:hAnsi="Calibri"/>
+      <w:noProof w:val="0"/>
+      <w:sz w:val="22"/>
+      <w:szCs w:val="22"/>
+    </w:rPr>
+  </w:style>
+  <w:style w:type="character" w:customStyle="1" w:styleId="UnresolvedMention">
+    <w:name w:val="Unresolved Mention"/>
+    <w:uiPriority w:val="99"/>
+    <w:semiHidden/>
+    <w:unhideWhenUsed/>
+    <w:rsid w:val="00955F33"/>
+    <w:rPr>
+      <w:color w:val="808080"/>
+      <w:shd w:val="clear" w:color="auto" w:fill="E6E6E6"/>
+    </w:rPr>
+  </w:style>
+  <w:style w:type="character" w:styleId="FollowedHyperlink">
+    <w:name w:val="FollowedHyperlink"/>
+    <w:uiPriority w:val="99"/>
+    <w:semiHidden/>
+    <w:unhideWhenUsed/>
+    <w:rsid w:val="00D76FC7"/>
+    <w:rPr>
+      <w:color w:val="954F72"/>
+      <w:u w:val="single"/>
+    </w:rPr>
+  </w:style>
+  <w:style w:type="paragraph" w:styleId="Header">
+    <w:name w:val="header"/>
+    <w:basedOn w:val="Normal"/>
+    <w:link w:val="HeaderChar"/>
+    <w:uiPriority w:val="99"/>
+    <w:unhideWhenUsed/>
+    <w:rsid w:val="00360BD1"/>
+    <w:pPr>
+      <w:tabs>
+        <w:tab w:val="center" w:pos="4680"/>
+        <w:tab w:val="right" w:pos="9360"/>
+      </w:tabs>
+    </w:pPr>
+  </w:style>
+  <w:style w:type="character" w:customStyle="1" w:styleId="HeaderChar">
+    <w:name w:val="Header Char"/>
+    <w:link w:val="Header"/>
+    <w:uiPriority w:val="99"/>
+    <w:rsid w:val="00360BD1"/>
+    <w:rPr>
+      <w:noProof/>
+      <w:sz w:val="28"/>
+      <w:lang w:eastAsia="ko-KR"/>
+    </w:rPr>
+  </w:style>
+  <w:style w:type="paragraph" w:styleId="Footer">
+    <w:name w:val="footer"/>
+    <w:basedOn w:val="Normal"/>
+    <w:link w:val="FooterChar"/>
+    <w:uiPriority w:val="99"/>
+    <w:unhideWhenUsed/>
+    <w:rsid w:val="00360BD1"/>
+    <w:pPr>
+      <w:tabs>
+        <w:tab w:val="center" w:pos="4680"/>
+        <w:tab w:val="right" w:pos="9360"/>
+      </w:tabs>
+    </w:pPr>
+  </w:style>
+  <w:style w:type="character" w:customStyle="1" w:styleId="FooterChar">
+    <w:name w:val="Footer Char"/>
+    <w:link w:val="Footer"/>
+    <w:uiPriority w:val="99"/>
+    <w:rsid w:val="00360BD1"/>
+    <w:rPr>
+      <w:noProof/>
+      <w:sz w:val="28"/>
+      <w:lang w:eastAsia="ko-KR"/>
+    </w:rPr>
+  </w:style>
+  <w:style w:type="paragraph" w:styleId="BalloonText">
+    <w:name w:val="Balloon Text"/>
+    <w:basedOn w:val="Normal"/>
+    <w:link w:val="BalloonTextChar"/>
+    <w:uiPriority w:val="99"/>
+    <w:semiHidden/>
+    <w:unhideWhenUsed/>
+    <w:rsid w:val="00C90304"/>
+    <w:rPr>
+      <w:rFonts w:ascii="Tahoma" w:hAnsi="Tahoma" w:cs="Tahoma"/>
+      <w:sz w:val="16"/>
+      <w:szCs w:val="16"/>
+    </w:rPr>
+  </w:style>
+  <w:style w:type="character" w:customStyle="1" w:styleId="BalloonTextChar">
+    <w:name w:val="Balloon Text Char"/>
+    <w:basedOn w:val="DefaultParagraphFont"/>
+    <w:link w:val="BalloonText"/>
+    <w:uiPriority w:val="99"/>
+    <w:semiHidden/>
+    <w:rsid w:val="00C90304"/>
+    <w:rPr>
+      <w:rFonts w:ascii="Tahoma" w:hAnsi="Tahoma" w:cs="Tahoma"/>
+      <w:noProof/>
+      <w:sz w:val="16"/>
+      <w:szCs w:val="16"/>
       <w:lang w:eastAsia="ko-KR"/>
     </w:rPr>
   </w:style>
@@ -6269,7 +6909,7 @@
   <a:extraClrSchemeLst/>
   <a:extLst>
     <a:ext uri="{05A4C25C-085E-4340-85A3-A5531E510DB2}">
-      <thm15:themeFamily xmlns:thm15="http://schemas.microsoft.com/office/thememl/2012/main" name="Office Theme" id="{62F939B6-93AF-4DB8-9C6B-D6C7DFDC589F}" vid="{4A3C46E8-61CC-4603-A589-7422A47A8E4A}"/>
+      <thm15:themeFamily xmlns:thm15="http://schemas.microsoft.com/office/thememl/2012/main" xmlns="" name="Office Theme" id="{62F939B6-93AF-4DB8-9C6B-D6C7DFDC589F}" vid="{4A3C46E8-61CC-4603-A589-7422A47A8E4A}"/>
     </a:ext>
   </a:extLst>
 </a:theme>

</xml_diff>

<commit_message>
Added Tableau dashboard public link
</commit_message>
<xml_diff>
--- a/DBMS 7330 Final term paper.docx
+++ b/DBMS 7330 Final term paper.docx
@@ -922,7 +922,23 @@
           <w:noProof w:val="0"/>
           <w:sz w:val="20"/>
         </w:rPr>
-        <w:t xml:space="preserve"> (as per figure 2)</w:t>
+        <w:t xml:space="preserve"> (as per figure 2</w:t>
+      </w:r>
+      <w:r>
+        <w:rPr>
+          <w:rFonts w:ascii="Times New Roman" w:hAnsi="Times New Roman"/>
+          <w:noProof w:val="0"/>
+          <w:sz w:val="20"/>
+        </w:rPr>
+        <w:t>, ref 5.</w:t>
+      </w:r>
+      <w:r>
+        <w:rPr>
+          <w:rFonts w:ascii="Times New Roman" w:hAnsi="Times New Roman"/>
+          <w:noProof w:val="0"/>
+          <w:sz w:val="20"/>
+        </w:rPr>
+        <w:t>)</w:t>
       </w:r>
       <w:r>
         <w:rPr>
@@ -962,7 +978,7 @@
           <w:noProof w:val="0"/>
           <w:sz w:val="20"/>
         </w:rPr>
-        <w:t xml:space="preserve"> data </w:t>
+        <w:t xml:space="preserve"> </w:t>
       </w:r>
       <w:r>
         <w:rPr>
@@ -971,18 +987,16 @@
           <w:sz w:val="20"/>
         </w:rPr>
         <w:lastRenderedPageBreak/>
-        <w:t xml:space="preserve">available across all countries. </w:t>
-      </w:r>
-      <w:proofErr w:type="gramStart"/>
-      <w:r>
-        <w:rPr>
-          <w:rFonts w:ascii="Times New Roman" w:hAnsi="Times New Roman"/>
-          <w:noProof w:val="0"/>
-          <w:sz w:val="20"/>
-        </w:rPr>
-        <w:t>So</w:t>
-      </w:r>
-      <w:proofErr w:type="gramEnd"/>
+        <w:t xml:space="preserve">data available across all countries. </w:t>
+      </w:r>
+      <w:r>
+        <w:rPr>
+          <w:rFonts w:ascii="Times New Roman" w:hAnsi="Times New Roman"/>
+          <w:noProof w:val="0"/>
+          <w:sz w:val="20"/>
+        </w:rPr>
+        <w:t>So,</w:t>
+      </w:r>
       <w:r>
         <w:rPr>
           <w:rFonts w:ascii="Times New Roman" w:hAnsi="Times New Roman"/>
@@ -1458,15 +1472,6 @@
     </w:p>
     <w:p>
       <w:pPr>
-        <w:jc w:val="both"/>
-        <w:rPr>
-          <w:rFonts w:ascii="Times New Roman" w:hAnsi="Times New Roman"/>
-          <w:sz w:val="20"/>
-        </w:rPr>
-      </w:pPr>
-    </w:p>
-    <w:p>
-      <w:pPr>
         <w:rPr>
           <w:rFonts w:ascii="Times New Roman" w:hAnsi="Times New Roman"/>
           <w:sz w:val="20"/>
@@ -1483,6 +1488,8 @@
           <w:sz w:val="24"/>
         </w:rPr>
       </w:pPr>
+      <w:bookmarkStart w:id="0" w:name="_GoBack"/>
+      <w:bookmarkEnd w:id="0"/>
       <w:r>
         <w:rPr>
           <w:rFonts w:ascii="Times New Roman" w:hAnsi="Times New Roman"/>
@@ -1935,7 +1942,7 @@
           <w:rFonts w:ascii="Times New Roman" w:hAnsi="Times New Roman"/>
           <w:b/>
           <w:noProof w:val="0"/>
-          <w:color w:val="FF0000"/>
+          <w:color w:val="000000" w:themeColor="text1"/>
           <w:sz w:val="20"/>
         </w:rPr>
         <w:t>$</w:t>
@@ -1945,7 +1952,7 @@
           <w:rFonts w:ascii="Times New Roman" w:hAnsi="Times New Roman"/>
           <w:b/>
           <w:noProof w:val="0"/>
-          <w:color w:val="FF0000"/>
+          <w:color w:val="000000" w:themeColor="text1"/>
           <w:sz w:val="20"/>
         </w:rPr>
         <w:t>0.</w:t>
@@ -1955,7 +1962,7 @@
           <w:rFonts w:ascii="Times New Roman" w:hAnsi="Times New Roman"/>
           <w:b/>
           <w:noProof w:val="0"/>
-          <w:color w:val="FF0000"/>
+          <w:color w:val="000000" w:themeColor="text1"/>
           <w:sz w:val="20"/>
         </w:rPr>
         <w:t>16</w:t>
@@ -1964,7 +1971,7 @@
         <w:rPr>
           <w:rFonts w:ascii="Times New Roman" w:hAnsi="Times New Roman"/>
           <w:noProof w:val="0"/>
-          <w:color w:val="FF0000"/>
+          <w:color w:val="000000" w:themeColor="text1"/>
           <w:sz w:val="20"/>
         </w:rPr>
         <w:t xml:space="preserve"> </w:t>
@@ -1974,7 +1981,7 @@
           <w:rFonts w:ascii="Times New Roman" w:hAnsi="Times New Roman"/>
           <w:b/>
           <w:noProof w:val="0"/>
-          <w:color w:val="FF0000"/>
+          <w:color w:val="000000" w:themeColor="text1"/>
           <w:sz w:val="20"/>
         </w:rPr>
         <w:t>B</w:t>
@@ -1984,7 +1991,7 @@
           <w:rFonts w:ascii="Times New Roman" w:hAnsi="Times New Roman"/>
           <w:b/>
           <w:noProof w:val="0"/>
-          <w:color w:val="FF0000"/>
+          <w:color w:val="000000" w:themeColor="text1"/>
           <w:sz w:val="20"/>
         </w:rPr>
         <w:t>illion</w:t>
@@ -1993,9 +2000,18 @@
         <w:rPr>
           <w:rFonts w:ascii="Times New Roman" w:hAnsi="Times New Roman"/>
           <w:noProof w:val="0"/>
-          <w:sz w:val="20"/>
-        </w:rPr>
-        <w:t xml:space="preserve"> across all</w:t>
+          <w:color w:val="000000" w:themeColor="text1"/>
+          <w:sz w:val="20"/>
+        </w:rPr>
+        <w:t xml:space="preserve"> </w:t>
+      </w:r>
+      <w:r>
+        <w:rPr>
+          <w:rFonts w:ascii="Times New Roman" w:hAnsi="Times New Roman"/>
+          <w:noProof w:val="0"/>
+          <w:sz w:val="20"/>
+        </w:rPr>
+        <w:t>across all</w:t>
       </w:r>
       <w:r>
         <w:rPr>
@@ -2993,39 +3009,7 @@
           <w:noProof w:val="0"/>
           <w:sz w:val="20"/>
         </w:rPr>
-        <w:t xml:space="preserve">Figure </w:t>
-      </w:r>
-      <w:r>
-        <w:rPr>
-          <w:rFonts w:ascii="Times New Roman" w:hAnsi="Times New Roman"/>
-          <w:noProof w:val="0"/>
-          <w:sz w:val="20"/>
-        </w:rPr>
-        <w:t>8</w:t>
-      </w:r>
-      <w:r>
-        <w:rPr>
-          <w:rFonts w:ascii="Times New Roman" w:hAnsi="Times New Roman"/>
-          <w:noProof w:val="0"/>
-          <w:sz w:val="20"/>
-        </w:rPr>
-        <w:t>. Linear Regression (</w:t>
-      </w:r>
-      <w:r>
-        <w:rPr>
-          <w:rFonts w:ascii="Times New Roman" w:hAnsi="Times New Roman"/>
-          <w:noProof w:val="0"/>
-          <w:sz w:val="20"/>
-        </w:rPr>
-        <w:t>excluding</w:t>
-      </w:r>
-      <w:r>
-        <w:rPr>
-          <w:rFonts w:ascii="Times New Roman" w:hAnsi="Times New Roman"/>
-          <w:noProof w:val="0"/>
-          <w:sz w:val="20"/>
-        </w:rPr>
-        <w:t xml:space="preserve"> China)</w:t>
+        <w:t>Figure 8. Linear Regression (excluding China)</w:t>
       </w:r>
     </w:p>
     <w:p>
@@ -3348,16 +3332,6 @@
         <w:jc w:val="both"/>
         <w:rPr>
           <w:rFonts w:ascii="Times New Roman" w:hAnsi="Times New Roman"/>
-          <w:noProof w:val="0"/>
-          <w:sz w:val="20"/>
-        </w:rPr>
-      </w:pPr>
-    </w:p>
-    <w:p>
-      <w:pPr>
-        <w:jc w:val="both"/>
-        <w:rPr>
-          <w:rFonts w:ascii="Times New Roman" w:hAnsi="Times New Roman"/>
           <w:b/>
           <w:noProof w:val="0"/>
           <w:sz w:val="24"/>
@@ -3659,54 +3633,43 @@
     <w:p>
       <w:pPr>
         <w:ind w:rightChars="100" w:right="280"/>
+        <w:jc w:val="center"/>
+        <w:rPr>
+          <w:rFonts w:ascii="Times New Roman" w:hAnsi="Times New Roman"/>
+          <w:b/>
+          <w:sz w:val="24"/>
+        </w:rPr>
+      </w:pPr>
+      <w:r>
+        <w:rPr>
+          <w:rFonts w:ascii="Times New Roman" w:hAnsi="Times New Roman"/>
+          <w:b/>
+          <w:sz w:val="24"/>
+        </w:rPr>
+        <w:t>5</w:t>
+      </w:r>
+      <w:r>
+        <w:rPr>
+          <w:rFonts w:ascii="Times New Roman" w:hAnsi="Times New Roman" w:hint="eastAsia"/>
+          <w:b/>
+          <w:sz w:val="24"/>
+        </w:rPr>
+        <w:t xml:space="preserve">. </w:t>
+      </w:r>
+      <w:r>
+        <w:rPr>
+          <w:rFonts w:ascii="Times New Roman" w:hAnsi="Times New Roman"/>
+          <w:b/>
+          <w:sz w:val="24"/>
+        </w:rPr>
+        <w:t>Conclusion</w:t>
+      </w:r>
+    </w:p>
+    <w:p>
+      <w:pPr>
         <w:jc w:val="both"/>
         <w:rPr>
           <w:rFonts w:ascii="Times New Roman" w:hAnsi="Times New Roman"/>
-          <w:b/>
-          <w:sz w:val="24"/>
-        </w:rPr>
-      </w:pPr>
-    </w:p>
-    <w:p>
-      <w:pPr>
-        <w:ind w:rightChars="100" w:right="280"/>
-        <w:jc w:val="center"/>
-        <w:rPr>
-          <w:rFonts w:ascii="Times New Roman" w:hAnsi="Times New Roman"/>
-          <w:b/>
-          <w:sz w:val="24"/>
-        </w:rPr>
-      </w:pPr>
-      <w:r>
-        <w:rPr>
-          <w:rFonts w:ascii="Times New Roman" w:hAnsi="Times New Roman"/>
-          <w:b/>
-          <w:sz w:val="24"/>
-        </w:rPr>
-        <w:t>5</w:t>
-      </w:r>
-      <w:r>
-        <w:rPr>
-          <w:rFonts w:ascii="Times New Roman" w:hAnsi="Times New Roman" w:hint="eastAsia"/>
-          <w:b/>
-          <w:sz w:val="24"/>
-        </w:rPr>
-        <w:t xml:space="preserve">. </w:t>
-      </w:r>
-      <w:r>
-        <w:rPr>
-          <w:rFonts w:ascii="Times New Roman" w:hAnsi="Times New Roman"/>
-          <w:b/>
-          <w:sz w:val="24"/>
-        </w:rPr>
-        <w:t>Conclusion</w:t>
-      </w:r>
-    </w:p>
-    <w:p>
-      <w:pPr>
-        <w:jc w:val="both"/>
-        <w:rPr>
-          <w:rFonts w:ascii="Times New Roman" w:hAnsi="Times New Roman"/>
           <w:noProof w:val="0"/>
           <w:sz w:val="20"/>
         </w:rPr>
@@ -3818,99 +3781,107 @@
           <w:noProof w:val="0"/>
           <w:sz w:val="20"/>
         </w:rPr>
+        <w:t>Tonga</w:t>
+      </w:r>
+      <w:r>
+        <w:rPr>
+          <w:rFonts w:ascii="Times New Roman" w:hAnsi="Times New Roman"/>
+          <w:noProof w:val="0"/>
+          <w:sz w:val="20"/>
+        </w:rPr>
+        <w:t xml:space="preserve"> (</w:t>
+      </w:r>
+      <w:r>
+        <w:rPr>
+          <w:rFonts w:ascii="Times New Roman" w:hAnsi="Times New Roman"/>
+          <w:noProof w:val="0"/>
+          <w:sz w:val="20"/>
+        </w:rPr>
+        <w:t>a Polynesian island)</w:t>
+      </w:r>
+      <w:r>
+        <w:rPr>
+          <w:rFonts w:ascii="Times New Roman" w:hAnsi="Times New Roman"/>
+          <w:noProof w:val="0"/>
+          <w:sz w:val="20"/>
+        </w:rPr>
+        <w:t xml:space="preserve"> seems to have </w:t>
+      </w:r>
+      <w:r>
+        <w:rPr>
+          <w:rFonts w:ascii="Times New Roman" w:hAnsi="Times New Roman"/>
+          <w:b/>
+          <w:noProof w:val="0"/>
+          <w:sz w:val="20"/>
+        </w:rPr>
+        <w:t>lowest</w:t>
+      </w:r>
+      <w:r>
+        <w:rPr>
+          <w:rFonts w:ascii="Times New Roman" w:hAnsi="Times New Roman"/>
+          <w:noProof w:val="0"/>
+          <w:sz w:val="20"/>
+        </w:rPr>
+        <w:t xml:space="preserve"> external debt across all </w:t>
+      </w:r>
+      <w:r>
+        <w:rPr>
+          <w:rFonts w:ascii="Times New Roman" w:hAnsi="Times New Roman"/>
+          <w:noProof w:val="0"/>
+          <w:sz w:val="20"/>
+        </w:rPr>
+        <w:t xml:space="preserve">countries. On an average </w:t>
+      </w:r>
+      <w:r>
+        <w:rPr>
+          <w:rFonts w:ascii="Times New Roman" w:hAnsi="Times New Roman"/>
+          <w:b/>
+          <w:noProof w:val="0"/>
+          <w:sz w:val="20"/>
+        </w:rPr>
+        <w:t>long-term external debt</w:t>
+      </w:r>
+      <w:r>
+        <w:rPr>
+          <w:rFonts w:ascii="Times New Roman" w:hAnsi="Times New Roman"/>
+          <w:noProof w:val="0"/>
+          <w:sz w:val="20"/>
+        </w:rPr>
+        <w:t xml:space="preserve"> seems to be </w:t>
+      </w:r>
+      <w:r>
+        <w:rPr>
+          <w:rFonts w:ascii="Times New Roman" w:hAnsi="Times New Roman"/>
+          <w:b/>
+          <w:noProof w:val="0"/>
+          <w:sz w:val="20"/>
+        </w:rPr>
+        <w:t>highest</w:t>
+      </w:r>
+      <w:r>
+        <w:rPr>
+          <w:rFonts w:ascii="Times New Roman" w:hAnsi="Times New Roman"/>
+          <w:noProof w:val="0"/>
+          <w:sz w:val="20"/>
+        </w:rPr>
+        <w:t xml:space="preserve"> across all countries</w:t>
+      </w:r>
+      <w:r>
+        <w:rPr>
+          <w:rFonts w:ascii="Times New Roman" w:hAnsi="Times New Roman"/>
+          <w:noProof w:val="0"/>
+          <w:sz w:val="20"/>
+        </w:rPr>
+        <w:t xml:space="preserve">. Within the </w:t>
+      </w:r>
+      <w:r>
+        <w:rPr>
+          <w:rFonts w:ascii="Times New Roman" w:hAnsi="Times New Roman"/>
+          <w:noProof w:val="0"/>
+          <w:sz w:val="20"/>
+        </w:rPr>
         <w:lastRenderedPageBreak/>
-        <w:t>Tonga</w:t>
-      </w:r>
-      <w:r>
-        <w:rPr>
-          <w:rFonts w:ascii="Times New Roman" w:hAnsi="Times New Roman"/>
-          <w:noProof w:val="0"/>
-          <w:sz w:val="20"/>
-        </w:rPr>
-        <w:t xml:space="preserve"> (</w:t>
-      </w:r>
-      <w:r>
-        <w:rPr>
-          <w:rFonts w:ascii="Times New Roman" w:hAnsi="Times New Roman"/>
-          <w:noProof w:val="0"/>
-          <w:sz w:val="20"/>
-        </w:rPr>
-        <w:t>a Polynesian island)</w:t>
-      </w:r>
-      <w:r>
-        <w:rPr>
-          <w:rFonts w:ascii="Times New Roman" w:hAnsi="Times New Roman"/>
-          <w:noProof w:val="0"/>
-          <w:sz w:val="20"/>
-        </w:rPr>
-        <w:t xml:space="preserve"> seems to have </w:t>
-      </w:r>
-      <w:r>
-        <w:rPr>
-          <w:rFonts w:ascii="Times New Roman" w:hAnsi="Times New Roman"/>
-          <w:b/>
-          <w:noProof w:val="0"/>
-          <w:sz w:val="20"/>
-        </w:rPr>
-        <w:t>lowest</w:t>
-      </w:r>
-      <w:r>
-        <w:rPr>
-          <w:rFonts w:ascii="Times New Roman" w:hAnsi="Times New Roman"/>
-          <w:noProof w:val="0"/>
-          <w:sz w:val="20"/>
-        </w:rPr>
-        <w:t xml:space="preserve"> external debt across all </w:t>
-      </w:r>
-      <w:r>
-        <w:rPr>
-          <w:rFonts w:ascii="Times New Roman" w:hAnsi="Times New Roman"/>
-          <w:noProof w:val="0"/>
-          <w:sz w:val="20"/>
-        </w:rPr>
-        <w:t xml:space="preserve">countries. On an average </w:t>
-      </w:r>
-      <w:r>
-        <w:rPr>
-          <w:rFonts w:ascii="Times New Roman" w:hAnsi="Times New Roman"/>
-          <w:b/>
-          <w:noProof w:val="0"/>
-          <w:sz w:val="20"/>
-        </w:rPr>
-        <w:t>long-term external debt</w:t>
-      </w:r>
-      <w:r>
-        <w:rPr>
-          <w:rFonts w:ascii="Times New Roman" w:hAnsi="Times New Roman"/>
-          <w:noProof w:val="0"/>
-          <w:sz w:val="20"/>
-        </w:rPr>
-        <w:t xml:space="preserve"> seems to be </w:t>
-      </w:r>
-      <w:r>
-        <w:rPr>
-          <w:rFonts w:ascii="Times New Roman" w:hAnsi="Times New Roman"/>
-          <w:b/>
-          <w:noProof w:val="0"/>
-          <w:sz w:val="20"/>
-        </w:rPr>
-        <w:t>highest</w:t>
-      </w:r>
-      <w:r>
-        <w:rPr>
-          <w:rFonts w:ascii="Times New Roman" w:hAnsi="Times New Roman"/>
-          <w:noProof w:val="0"/>
-          <w:sz w:val="20"/>
-        </w:rPr>
-        <w:t xml:space="preserve"> across all countries</w:t>
-      </w:r>
-      <w:r>
-        <w:rPr>
-          <w:rFonts w:ascii="Times New Roman" w:hAnsi="Times New Roman"/>
-          <w:noProof w:val="0"/>
-          <w:sz w:val="20"/>
-        </w:rPr>
-        <w:t xml:space="preserve">. Within the long-term debt, </w:t>
+        <w:t xml:space="preserve">long-term debt, </w:t>
       </w:r>
       <w:r>
         <w:rPr>
@@ -4311,7 +4282,21 @@
           <w:rFonts w:ascii="Times New Roman" w:hAnsi="Times New Roman"/>
           <w:sz w:val="20"/>
         </w:rPr>
-        <w:t xml:space="preserve">[1] </w:t>
+        <w:t>[1]</w:t>
+      </w:r>
+      <w:r>
+        <w:rPr>
+          <w:rFonts w:ascii="Times New Roman" w:hAnsi="Times New Roman"/>
+          <w:sz w:val="20"/>
+        </w:rPr>
+        <w:t xml:space="preserve"> Data source</w:t>
+      </w:r>
+      <w:r>
+        <w:rPr>
+          <w:rFonts w:ascii="Times New Roman" w:hAnsi="Times New Roman"/>
+          <w:sz w:val="20"/>
+        </w:rPr>
+        <w:t xml:space="preserve"> </w:t>
       </w:r>
       <w:hyperlink r:id="rId21" w:history="1">
         <w:r>
@@ -4338,6 +4323,13 @@
         </w:rPr>
         <w:t xml:space="preserve">[2] </w:t>
       </w:r>
+      <w:r>
+        <w:rPr>
+          <w:rFonts w:ascii="Times New Roman" w:hAnsi="Times New Roman"/>
+          <w:sz w:val="20"/>
+        </w:rPr>
+        <w:t xml:space="preserve">Data source </w:t>
+      </w:r>
       <w:hyperlink r:id="rId22" w:history="1">
         <w:r>
           <w:rPr>
@@ -4366,39 +4358,31 @@
         <w:t xml:space="preserve">[3] </w:t>
       </w:r>
       <w:r>
-        <w:fldChar w:fldCharType="begin"/>
-      </w:r>
-      <w:r>
-        <w:instrText xml:space="preserve"> HYPERLINK "http://databank.worldbank.org/data/download/site-content/IDS-2018.pdf" </w:instrText>
-      </w:r>
-      <w:r>
-        <w:fldChar w:fldCharType="separate"/>
-      </w:r>
-      <w:r>
+        <w:rPr>
+          <w:rFonts w:ascii="Times New Roman" w:hAnsi="Times New Roman"/>
+          <w:sz w:val="20"/>
+        </w:rPr>
+        <w:t xml:space="preserve">Data dictionary </w:t>
+      </w:r>
+      <w:hyperlink r:id="rId23" w:history="1">
+        <w:r>
+          <w:rPr>
+            <w:rStyle w:val="Hyperlink"/>
+            <w:rFonts w:ascii="Times New Roman" w:hAnsi="Times New Roman"/>
+            <w:sz w:val="20"/>
+          </w:rPr>
+          <w:t>http://databank.worldbank.org/data/download/site-content/IDS-2018.pdf</w:t>
+        </w:r>
+      </w:hyperlink>
+    </w:p>
+    <w:p>
+      <w:pPr>
+        <w:ind w:left="142" w:hanging="142"/>
         <w:rPr>
           <w:rStyle w:val="Hyperlink"/>
           <w:rFonts w:ascii="Times New Roman" w:hAnsi="Times New Roman"/>
           <w:sz w:val="20"/>
         </w:rPr>
-        <w:t>http://databank.worldbank.org/data/download/site-content/IDS-2018.pdf</w:t>
-      </w:r>
-      <w:r>
-        <w:rPr>
-          <w:rStyle w:val="Hyperlink"/>
-          <w:rFonts w:ascii="Times New Roman" w:hAnsi="Times New Roman"/>
-          <w:sz w:val="20"/>
-        </w:rPr>
-        <w:fldChar w:fldCharType="end"/>
-      </w:r>
-    </w:p>
-    <w:p>
-      <w:pPr>
-        <w:ind w:left="142" w:hanging="142"/>
-        <w:jc w:val="both"/>
-        <w:rPr>
-          <w:rFonts w:ascii="Times New Roman" w:hAnsi="Times New Roman"/>
-          <w:sz w:val="20"/>
-        </w:rPr>
       </w:pPr>
       <w:r>
         <w:rPr>
@@ -4407,7 +4391,14 @@
         </w:rPr>
         <w:t>[4]</w:t>
       </w:r>
-      <w:hyperlink r:id="rId23" w:history="1">
+      <w:r>
+        <w:rPr>
+          <w:rFonts w:ascii="Times New Roman" w:hAnsi="Times New Roman"/>
+          <w:sz w:val="20"/>
+        </w:rPr>
+        <w:t xml:space="preserve">GDP data </w:t>
+      </w:r>
+      <w:hyperlink r:id="rId24" w:history="1">
         <w:r>
           <w:rPr>
             <w:rStyle w:val="Hyperlink"/>
@@ -4421,7 +4412,46 @@
     <w:p>
       <w:pPr>
         <w:ind w:left="142" w:hanging="142"/>
-        <w:jc w:val="both"/>
+        <w:rPr>
+          <w:rFonts w:ascii="Times New Roman" w:hAnsi="Times New Roman"/>
+          <w:sz w:val="20"/>
+        </w:rPr>
+      </w:pPr>
+      <w:r>
+        <w:rPr>
+          <w:rFonts w:ascii="Times New Roman" w:hAnsi="Times New Roman"/>
+          <w:sz w:val="20"/>
+        </w:rPr>
+        <w:t xml:space="preserve">[5] Visual analysis </w:t>
+      </w:r>
+      <w:r>
+        <w:rPr>
+          <w:rFonts w:ascii="Times New Roman" w:hAnsi="Times New Roman"/>
+          <w:sz w:val="20"/>
+        </w:rPr>
+        <w:t xml:space="preserve">Tableau </w:t>
+      </w:r>
+      <w:r>
+        <w:rPr>
+          <w:rFonts w:ascii="Times New Roman" w:hAnsi="Times New Roman"/>
+          <w:sz w:val="20"/>
+        </w:rPr>
+        <w:t xml:space="preserve">dashboard </w:t>
+      </w:r>
+      <w:hyperlink r:id="rId25" w:history="1">
+        <w:r>
+          <w:rPr>
+            <w:rStyle w:val="Hyperlink"/>
+            <w:rFonts w:ascii="Times New Roman" w:hAnsi="Times New Roman"/>
+            <w:sz w:val="20"/>
+          </w:rPr>
+          <w:t>https://public.tableau.com/profile/chiranjeevi.mallavarapu#!/vizhome/IntlDebtViz/IntlDebtDashboard</w:t>
+        </w:r>
+      </w:hyperlink>
+    </w:p>
+    <w:p>
+      <w:pPr>
+        <w:ind w:left="142" w:hanging="142"/>
         <w:rPr>
           <w:rFonts w:ascii="Times New Roman" w:hAnsi="Times New Roman"/>
           <w:sz w:val="20"/>
@@ -4440,9 +4470,19 @@
     </w:p>
     <w:p>
       <w:pPr>
+        <w:ind w:left="142" w:hanging="142"/>
         <w:jc w:val="both"/>
         <w:rPr>
           <w:rFonts w:ascii="Times New Roman" w:hAnsi="Times New Roman"/>
+          <w:sz w:val="20"/>
+        </w:rPr>
+      </w:pPr>
+    </w:p>
+    <w:p>
+      <w:pPr>
+        <w:jc w:val="both"/>
+        <w:rPr>
+          <w:rFonts w:ascii="Times New Roman" w:hAnsi="Times New Roman"/>
           <w:noProof w:val="0"/>
           <w:snapToGrid w:val="0"/>
           <w:sz w:val="20"/>
@@ -4708,22 +4748,9 @@
         <w:rPr>
           <w:rFonts w:ascii="Times New Roman" w:hAnsi="Times New Roman"/>
           <w:noProof w:val="0"/>
-          <w:snapToGrid w:val="0"/>
-          <w:sz w:val="20"/>
-          <w:lang w:eastAsia="th-TH"/>
-        </w:rPr>
-      </w:pPr>
-    </w:p>
-    <w:p>
-      <w:pPr>
-        <w:rPr>
-          <w:rFonts w:ascii="Times New Roman" w:hAnsi="Times New Roman"/>
-          <w:noProof w:val="0"/>
-          <w:sz w:val="20"/>
-        </w:rPr>
-      </w:pPr>
-      <w:bookmarkStart w:id="0" w:name="_GoBack"/>
-      <w:bookmarkEnd w:id="0"/>
+          <w:sz w:val="20"/>
+        </w:rPr>
+      </w:pPr>
     </w:p>
     <w:sectPr>
       <w:type w:val="continuous"/>

</xml_diff>

<commit_message>
Final Team Review Updates
</commit_message>
<xml_diff>
--- a/DBMS 7330 Final term paper.docx
+++ b/DBMS 7330 Final term paper.docx
@@ -441,6 +441,36 @@
         <w:rPr>
           <w:rFonts w:ascii="Times New Roman" w:hAnsi="Times New Roman"/>
           <w:noProof w:val="0"/>
+          <w:color w:val="000000" w:themeColor="text1"/>
+          <w:sz w:val="20"/>
+        </w:rPr>
+      </w:pPr>
+      <w:r>
+        <w:rPr>
+          <w:rFonts w:ascii="Times New Roman" w:hAnsi="Times New Roman"/>
+          <w:noProof w:val="0"/>
+          <w:color w:val="000000" w:themeColor="text1"/>
+          <w:sz w:val="20"/>
+        </w:rPr>
+        <w:t>Developing countries has been growing enormously since the early 1970s. To meet the demand of the exponential growth, developing countries have drastically expanded their debt burdens. With globalization, the impact resulted from inability to pay back no longer limited to the same geographic area. With the international financial system highly interconnected, thus systematic instability caused by a country’s debt crisis will send a ripple effect through the world economy and leads to losses to investor and slow the global economy. An example is the Asian financial crisis in 1997, which started in Thailand as the country had extensively borrowed in U.S. dollars.</w:t>
+      </w:r>
+    </w:p>
+    <w:p>
+      <w:pPr>
+        <w:jc w:val="center"/>
+        <w:rPr>
+          <w:rFonts w:ascii="Times New Roman" w:hAnsi="Times New Roman"/>
+          <w:b/>
+          <w:sz w:val="24"/>
+        </w:rPr>
+      </w:pPr>
+    </w:p>
+    <w:p>
+      <w:pPr>
+        <w:jc w:val="both"/>
+        <w:rPr>
+          <w:rFonts w:ascii="Times New Roman" w:hAnsi="Times New Roman"/>
+          <w:noProof w:val="0"/>
           <w:sz w:val="20"/>
         </w:rPr>
       </w:pPr>
@@ -514,23 +544,31 @@
           <w:noProof w:val="0"/>
           <w:sz w:val="20"/>
         </w:rPr>
-        <w:t xml:space="preserve">The database covers external debt stocks and flows, major economic aggregates and key debt ratios as well as average terms of new commitments, currency composition of long term debt, debt restructuring and schedules debt service projections.  The dataset </w:t>
-      </w:r>
-      <w:r>
-        <w:rPr>
-          <w:rFonts w:ascii="Times New Roman" w:hAnsi="Times New Roman"/>
-          <w:noProof w:val="0"/>
-          <w:sz w:val="20"/>
-        </w:rPr>
-        <w:t>includes</w:t>
-      </w:r>
-      <w:r>
-        <w:rPr>
-          <w:rFonts w:ascii="Times New Roman" w:hAnsi="Times New Roman"/>
-          <w:noProof w:val="0"/>
-          <w:sz w:val="20"/>
-        </w:rPr>
-        <w:t xml:space="preserve"> 5 tables.</w:t>
+        <w:t xml:space="preserve">The database covers external debt stocks and flows, major economic aggregates and key debt ratios as well as average terms of new commitments, currency composition of long term debt, debt restructuring and schedules debt service projections. </w:t>
+      </w:r>
+      <w:r>
+        <w:rPr>
+          <w:rFonts w:ascii="Times New Roman" w:hAnsi="Times New Roman"/>
+          <w:noProof w:val="0"/>
+          <w:sz w:val="20"/>
+        </w:rPr>
+        <w:t xml:space="preserve">Total size of data </w:t>
+      </w:r>
+      <w:r>
+        <w:rPr>
+          <w:rFonts w:ascii="Times New Roman" w:hAnsi="Times New Roman"/>
+          <w:noProof w:val="0"/>
+          <w:sz w:val="20"/>
+        </w:rPr>
+        <w:t>is 155 MB.</w:t>
+      </w:r>
+      <w:r>
+        <w:rPr>
+          <w:rFonts w:ascii="Times New Roman" w:hAnsi="Times New Roman"/>
+          <w:noProof w:val="0"/>
+          <w:sz w:val="20"/>
+        </w:rPr>
+        <w:t xml:space="preserve"> The database server is MYSQL (5.7.19)</w:t>
       </w:r>
       <w:r>
         <w:rPr>
@@ -546,28 +584,321 @@
           <w:noProof w:val="0"/>
           <w:sz w:val="20"/>
         </w:rPr>
-        <w:t xml:space="preserve">Total size of data </w:t>
-      </w:r>
-      <w:r>
-        <w:rPr>
-          <w:rFonts w:ascii="Times New Roman" w:hAnsi="Times New Roman"/>
-          <w:noProof w:val="0"/>
-          <w:sz w:val="20"/>
-        </w:rPr>
-        <w:t>is 155 MB.</w:t>
-      </w:r>
-      <w:r>
-        <w:rPr>
-          <w:rFonts w:ascii="Times New Roman" w:hAnsi="Times New Roman"/>
-          <w:noProof w:val="0"/>
-          <w:sz w:val="20"/>
-        </w:rPr>
-        <w:t xml:space="preserve"> The database server is MYSQL (5.7.19)</w:t>
-      </w:r>
-      <w:r>
-        <w:rPr>
-          <w:rFonts w:ascii="Times New Roman" w:hAnsi="Times New Roman"/>
-          <w:noProof w:val="0"/>
+        <w:t>on IBM</w:t>
+      </w:r>
+      <w:r>
+        <w:rPr>
+          <w:rFonts w:ascii="Times New Roman" w:hAnsi="Times New Roman"/>
+          <w:noProof w:val="0"/>
+          <w:sz w:val="20"/>
+        </w:rPr>
+        <w:t xml:space="preserve"> Bluemix and total memory size is,1GB.</w:t>
+      </w:r>
+    </w:p>
+    <w:p>
+      <w:pPr>
+        <w:jc w:val="both"/>
+        <w:rPr>
+          <w:rFonts w:ascii="Times New Roman" w:hAnsi="Times New Roman"/>
+          <w:noProof w:val="0"/>
+          <w:sz w:val="20"/>
+        </w:rPr>
+      </w:pPr>
+    </w:p>
+    <w:p>
+      <w:pPr>
+        <w:tabs>
+          <w:tab w:val="left" w:pos="284"/>
+        </w:tabs>
+        <w:jc w:val="both"/>
+        <w:rPr>
+          <w:rFonts w:ascii="Times New Roman" w:hAnsi="Times New Roman"/>
+          <w:noProof w:val="0"/>
+          <w:color w:val="000000" w:themeColor="text1"/>
+          <w:sz w:val="20"/>
+        </w:rPr>
+      </w:pPr>
+      <w:r>
+        <w:rPr>
+          <w:rFonts w:ascii="Times New Roman" w:hAnsi="Times New Roman"/>
+          <w:noProof w:val="0"/>
+          <w:color w:val="000000" w:themeColor="text1"/>
+          <w:sz w:val="20"/>
+        </w:rPr>
+        <w:t>The dataset includes 5 tables:</w:t>
+      </w:r>
+    </w:p>
+    <w:p>
+      <w:pPr>
+        <w:tabs>
+          <w:tab w:val="left" w:pos="284"/>
+        </w:tabs>
+        <w:jc w:val="both"/>
+        <w:rPr>
+          <w:rFonts w:ascii="Times New Roman" w:hAnsi="Times New Roman"/>
+          <w:noProof w:val="0"/>
+          <w:color w:val="000000" w:themeColor="text1"/>
+          <w:sz w:val="20"/>
+        </w:rPr>
+      </w:pPr>
+    </w:p>
+    <w:p>
+      <w:pPr>
+        <w:numPr>
+          <w:ilvl w:val="0"/>
+          <w:numId w:val="14"/>
+        </w:numPr>
+        <w:tabs>
+          <w:tab w:val="left" w:pos="284"/>
+        </w:tabs>
+        <w:jc w:val="both"/>
+        <w:rPr>
+          <w:rFonts w:ascii="Times New Roman" w:hAnsi="Times New Roman"/>
+          <w:noProof w:val="0"/>
+          <w:color w:val="000000" w:themeColor="text1"/>
+          <w:sz w:val="20"/>
+        </w:rPr>
+      </w:pPr>
+      <w:proofErr w:type="spellStart"/>
+      <w:r>
+        <w:rPr>
+          <w:rFonts w:ascii="Times New Roman" w:hAnsi="Times New Roman"/>
+          <w:noProof w:val="0"/>
+          <w:color w:val="000000" w:themeColor="text1"/>
+          <w:sz w:val="20"/>
+        </w:rPr>
+        <w:t>country_series_definitions</w:t>
+      </w:r>
+      <w:proofErr w:type="spellEnd"/>
+    </w:p>
+    <w:p>
+      <w:pPr>
+        <w:numPr>
+          <w:ilvl w:val="0"/>
+          <w:numId w:val="14"/>
+        </w:numPr>
+        <w:tabs>
+          <w:tab w:val="left" w:pos="284"/>
+        </w:tabs>
+        <w:jc w:val="both"/>
+        <w:rPr>
+          <w:rFonts w:ascii="Times New Roman" w:hAnsi="Times New Roman"/>
+          <w:noProof w:val="0"/>
+          <w:color w:val="000000" w:themeColor="text1"/>
+          <w:sz w:val="20"/>
+        </w:rPr>
+      </w:pPr>
+      <w:proofErr w:type="spellStart"/>
+      <w:r>
+        <w:rPr>
+          <w:rFonts w:ascii="Times New Roman" w:hAnsi="Times New Roman"/>
+          <w:noProof w:val="0"/>
+          <w:color w:val="000000" w:themeColor="text1"/>
+          <w:sz w:val="20"/>
+        </w:rPr>
+        <w:t>country_summary</w:t>
+      </w:r>
+      <w:proofErr w:type="spellEnd"/>
+    </w:p>
+    <w:p>
+      <w:pPr>
+        <w:numPr>
+          <w:ilvl w:val="0"/>
+          <w:numId w:val="14"/>
+        </w:numPr>
+        <w:tabs>
+          <w:tab w:val="left" w:pos="284"/>
+        </w:tabs>
+        <w:jc w:val="both"/>
+        <w:rPr>
+          <w:rFonts w:ascii="Times New Roman" w:hAnsi="Times New Roman"/>
+          <w:noProof w:val="0"/>
+          <w:color w:val="000000" w:themeColor="text1"/>
+          <w:sz w:val="20"/>
+        </w:rPr>
+      </w:pPr>
+      <w:proofErr w:type="spellStart"/>
+      <w:r>
+        <w:rPr>
+          <w:rFonts w:ascii="Times New Roman" w:hAnsi="Times New Roman"/>
+          <w:noProof w:val="0"/>
+          <w:color w:val="000000" w:themeColor="text1"/>
+          <w:sz w:val="20"/>
+        </w:rPr>
+        <w:t>international_debt</w:t>
+      </w:r>
+      <w:proofErr w:type="spellEnd"/>
+    </w:p>
+    <w:p>
+      <w:pPr>
+        <w:numPr>
+          <w:ilvl w:val="0"/>
+          <w:numId w:val="14"/>
+        </w:numPr>
+        <w:tabs>
+          <w:tab w:val="left" w:pos="284"/>
+        </w:tabs>
+        <w:jc w:val="both"/>
+        <w:rPr>
+          <w:rFonts w:ascii="Times New Roman" w:hAnsi="Times New Roman"/>
+          <w:noProof w:val="0"/>
+          <w:color w:val="000000" w:themeColor="text1"/>
+          <w:sz w:val="20"/>
+        </w:rPr>
+      </w:pPr>
+      <w:proofErr w:type="spellStart"/>
+      <w:r>
+        <w:rPr>
+          <w:rFonts w:ascii="Times New Roman" w:hAnsi="Times New Roman"/>
+          <w:noProof w:val="0"/>
+          <w:color w:val="000000" w:themeColor="text1"/>
+          <w:sz w:val="20"/>
+        </w:rPr>
+        <w:t>series_summary</w:t>
+      </w:r>
+      <w:proofErr w:type="spellEnd"/>
+    </w:p>
+    <w:p>
+      <w:pPr>
+        <w:numPr>
+          <w:ilvl w:val="0"/>
+          <w:numId w:val="14"/>
+        </w:numPr>
+        <w:tabs>
+          <w:tab w:val="left" w:pos="284"/>
+        </w:tabs>
+        <w:jc w:val="both"/>
+        <w:rPr>
+          <w:rFonts w:ascii="Times New Roman" w:hAnsi="Times New Roman"/>
+          <w:b/>
+          <w:noProof w:val="0"/>
+          <w:color w:val="000000" w:themeColor="text1"/>
+          <w:sz w:val="22"/>
+          <w:szCs w:val="22"/>
+        </w:rPr>
+      </w:pPr>
+      <w:proofErr w:type="spellStart"/>
+      <w:r>
+        <w:rPr>
+          <w:rFonts w:ascii="Times New Roman" w:hAnsi="Times New Roman"/>
+          <w:noProof w:val="0"/>
+          <w:color w:val="000000" w:themeColor="text1"/>
+          <w:sz w:val="20"/>
+        </w:rPr>
+        <w:t>series_times</w:t>
+      </w:r>
+      <w:proofErr w:type="spellEnd"/>
+    </w:p>
+    <w:p>
+      <w:pPr>
+        <w:tabs>
+          <w:tab w:val="left" w:pos="284"/>
+        </w:tabs>
+        <w:ind w:left="360"/>
+        <w:jc w:val="both"/>
+        <w:rPr>
+          <w:rFonts w:ascii="Times New Roman" w:hAnsi="Times New Roman"/>
+          <w:color w:val="BF8F00" w:themeColor="accent4" w:themeShade="BF"/>
+          <w:sz w:val="20"/>
+        </w:rPr>
+      </w:pPr>
+    </w:p>
+    <w:p>
+      <w:pPr>
+        <w:jc w:val="both"/>
+        <w:rPr>
+          <w:rFonts w:ascii="Times New Roman" w:hAnsi="Times New Roman"/>
+          <w:b/>
+          <w:color w:val="000000" w:themeColor="text1"/>
+          <w:sz w:val="22"/>
+          <w:szCs w:val="22"/>
+        </w:rPr>
+      </w:pPr>
+      <w:r>
+        <w:rPr>
+          <w:rFonts w:ascii="Times New Roman" w:hAnsi="Times New Roman"/>
+          <w:noProof w:val="0"/>
+          <w:sz w:val="20"/>
+        </w:rPr>
+        <w:t>Detailed</w:t>
+      </w:r>
+      <w:r>
+        <w:rPr>
+          <w:rFonts w:ascii="Times New Roman" w:hAnsi="Times New Roman"/>
+          <w:color w:val="000000" w:themeColor="text1"/>
+          <w:sz w:val="20"/>
+        </w:rPr>
+        <w:t xml:space="preserve"> description of the tables is available at </w:t>
+      </w:r>
+      <w:hyperlink r:id="rId8" w:history="1">
+        <w:r>
+          <w:rPr>
+            <w:rStyle w:val="Hyperlink"/>
+            <w:rFonts w:ascii="Times New Roman" w:hAnsi="Times New Roman"/>
+            <w:noProof w:val="0"/>
+            <w:sz w:val="20"/>
+          </w:rPr>
+          <w:t>https://bigquery.cloud.google.com/dataset/bigquery-public-data:world_</w:t>
+        </w:r>
+        <w:r>
+          <w:rPr>
+            <w:rStyle w:val="Hyperlink"/>
+            <w:rFonts w:ascii="Times New Roman" w:hAnsi="Times New Roman"/>
+            <w:noProof w:val="0"/>
+            <w:sz w:val="20"/>
+          </w:rPr>
+          <w:t>b</w:t>
+        </w:r>
+        <w:r>
+          <w:rPr>
+            <w:rStyle w:val="Hyperlink"/>
+            <w:rFonts w:ascii="Times New Roman" w:hAnsi="Times New Roman"/>
+            <w:noProof w:val="0"/>
+            <w:sz w:val="20"/>
+          </w:rPr>
+          <w:t>ank_intl_debt</w:t>
+        </w:r>
+      </w:hyperlink>
+    </w:p>
+    <w:p>
+      <w:pPr>
+        <w:pStyle w:val="SectionHeading"/>
+      </w:pPr>
+      <w:r>
+        <w:lastRenderedPageBreak/>
+        <w:t xml:space="preserve">2. </w:t>
+      </w:r>
+      <w:r>
+        <w:t>Background</w:t>
+      </w:r>
+    </w:p>
+    <w:p>
+      <w:pPr>
+        <w:tabs>
+          <w:tab w:val="left" w:pos="284"/>
+        </w:tabs>
+        <w:jc w:val="both"/>
+        <w:rPr>
+          <w:rFonts w:ascii="Times New Roman" w:hAnsi="Times New Roman"/>
+          <w:noProof w:val="0"/>
+          <w:color w:val="000000" w:themeColor="text1"/>
+          <w:sz w:val="20"/>
+        </w:rPr>
+      </w:pPr>
+      <w:r>
+        <w:rPr>
+          <w:rFonts w:ascii="Times New Roman" w:hAnsi="Times New Roman"/>
+          <w:noProof w:val="0"/>
+          <w:color w:val="000000" w:themeColor="text1"/>
+          <w:sz w:val="20"/>
+        </w:rPr>
+        <w:t>The major indicator the analysis focusing on is External debt stocks</w:t>
+      </w:r>
+      <w:r>
+        <w:rPr>
+          <w:rFonts w:ascii="Times New Roman" w:hAnsi="Times New Roman"/>
+          <w:noProof w:val="0"/>
+          <w:color w:val="000000" w:themeColor="text1"/>
           <w:sz w:val="20"/>
         </w:rPr>
         <w:t xml:space="preserve"> </w:t>
@@ -576,185 +907,21 @@
         <w:rPr>
           <w:rFonts w:ascii="Times New Roman" w:hAnsi="Times New Roman"/>
           <w:noProof w:val="0"/>
-          <w:sz w:val="20"/>
-        </w:rPr>
-        <w:t>on IBM</w:t>
-      </w:r>
-      <w:r>
-        <w:rPr>
-          <w:rFonts w:ascii="Times New Roman" w:hAnsi="Times New Roman"/>
-          <w:noProof w:val="0"/>
-          <w:sz w:val="20"/>
-        </w:rPr>
-        <w:t xml:space="preserve"> Bluemix and total memory size is,1GB.</w:t>
-      </w:r>
-    </w:p>
-    <w:p>
-      <w:pPr>
-        <w:jc w:val="both"/>
-        <w:rPr>
-          <w:rFonts w:ascii="Times New Roman" w:hAnsi="Times New Roman"/>
-          <w:noProof w:val="0"/>
-          <w:sz w:val="20"/>
-        </w:rPr>
-      </w:pPr>
-    </w:p>
-    <w:p>
-      <w:pPr>
-        <w:pStyle w:val="SectionHeading"/>
-      </w:pPr>
-      <w:r>
-        <w:t xml:space="preserve">2. </w:t>
-      </w:r>
-      <w:r>
-        <w:t>Background</w:t>
-      </w:r>
-    </w:p>
-    <w:p>
-      <w:pPr>
-        <w:jc w:val="both"/>
-        <w:rPr>
-          <w:rFonts w:ascii="Times New Roman" w:hAnsi="Times New Roman"/>
-          <w:noProof w:val="0"/>
-          <w:sz w:val="20"/>
-        </w:rPr>
-      </w:pPr>
-      <w:r>
-        <w:rPr>
-          <w:rFonts w:ascii="Times New Roman" w:hAnsi="Times New Roman"/>
-          <w:noProof w:val="0"/>
-          <w:sz w:val="20"/>
-        </w:rPr>
-        <w:t>Inter</w:t>
-      </w:r>
-      <w:r>
-        <w:rPr>
-          <w:rFonts w:ascii="Times New Roman" w:hAnsi="Times New Roman"/>
-          <w:noProof w:val="0"/>
-          <w:sz w:val="20"/>
-        </w:rPr>
-        <w:t>national debt</w:t>
-      </w:r>
-      <w:r>
-        <w:rPr>
-          <w:rFonts w:ascii="Times New Roman" w:hAnsi="Times New Roman"/>
-          <w:noProof w:val="0"/>
-          <w:sz w:val="20"/>
-        </w:rPr>
-        <w:t xml:space="preserve"> known as total external debt</w:t>
-      </w:r>
-      <w:r>
-        <w:rPr>
-          <w:rFonts w:ascii="Times New Roman" w:hAnsi="Times New Roman"/>
-          <w:noProof w:val="0"/>
-          <w:sz w:val="20"/>
-        </w:rPr>
-        <w:t xml:space="preserve"> is </w:t>
-      </w:r>
-      <w:r>
-        <w:rPr>
-          <w:rFonts w:ascii="Times New Roman" w:hAnsi="Times New Roman"/>
-          <w:noProof w:val="0"/>
-          <w:sz w:val="20"/>
-        </w:rPr>
-        <w:t xml:space="preserve">categorized into </w:t>
-      </w:r>
-      <w:r>
-        <w:rPr>
-          <w:rFonts w:ascii="Times New Roman" w:hAnsi="Times New Roman"/>
-          <w:noProof w:val="0"/>
-          <w:sz w:val="20"/>
-        </w:rPr>
-        <w:t xml:space="preserve">(as per </w:t>
-      </w:r>
-      <w:r>
-        <w:rPr>
-          <w:rFonts w:ascii="Times New Roman" w:hAnsi="Times New Roman"/>
-          <w:noProof w:val="0"/>
-          <w:sz w:val="20"/>
-        </w:rPr>
-        <w:t xml:space="preserve">ref. </w:t>
-      </w:r>
-      <w:r>
-        <w:rPr>
-          <w:rFonts w:ascii="Times New Roman" w:hAnsi="Times New Roman"/>
-          <w:noProof w:val="0"/>
-          <w:sz w:val="20"/>
-        </w:rPr>
-        <w:t>3</w:t>
-      </w:r>
-      <w:r>
-        <w:rPr>
-          <w:rFonts w:ascii="Times New Roman" w:hAnsi="Times New Roman"/>
-          <w:noProof w:val="0"/>
-          <w:sz w:val="20"/>
-        </w:rPr>
-        <w:t>)</w:t>
-      </w:r>
-      <w:r>
-        <w:rPr>
-          <w:rFonts w:ascii="Times New Roman" w:hAnsi="Times New Roman"/>
-          <w:noProof w:val="0"/>
-          <w:sz w:val="20"/>
-        </w:rPr>
-        <w:t xml:space="preserve"> </w:t>
-      </w:r>
-      <w:r>
-        <w:rPr>
-          <w:rFonts w:ascii="Times New Roman" w:hAnsi="Times New Roman"/>
-          <w:noProof w:val="0"/>
-          <w:sz w:val="20"/>
-        </w:rPr>
-        <w:t>s</w:t>
-      </w:r>
-      <w:r>
-        <w:rPr>
-          <w:rFonts w:ascii="Times New Roman" w:hAnsi="Times New Roman"/>
-          <w:noProof w:val="0"/>
-          <w:sz w:val="20"/>
-        </w:rPr>
-        <w:t xml:space="preserve">hort-term debt, long-term debt and </w:t>
-      </w:r>
-      <w:r>
-        <w:rPr>
-          <w:rFonts w:ascii="Times New Roman" w:hAnsi="Times New Roman"/>
-          <w:noProof w:val="0"/>
-          <w:sz w:val="20"/>
-        </w:rPr>
-        <w:t>use of IM</w:t>
-      </w:r>
-      <w:r>
-        <w:rPr>
-          <w:rFonts w:ascii="Times New Roman" w:hAnsi="Times New Roman"/>
-          <w:noProof w:val="0"/>
-          <w:sz w:val="20"/>
-        </w:rPr>
-        <w:t>F credits</w:t>
-      </w:r>
-      <w:r>
-        <w:rPr>
-          <w:rFonts w:ascii="Times New Roman" w:hAnsi="Times New Roman"/>
-          <w:noProof w:val="0"/>
-          <w:sz w:val="20"/>
-        </w:rPr>
-        <w:t xml:space="preserve"> </w:t>
-      </w:r>
-      <w:r>
-        <w:rPr>
-          <w:rFonts w:ascii="Times New Roman" w:hAnsi="Times New Roman"/>
-          <w:noProof w:val="0"/>
-          <w:sz w:val="20"/>
-        </w:rPr>
-        <w:t>(figure 1)</w:t>
-      </w:r>
-      <w:r>
-        <w:rPr>
-          <w:rFonts w:ascii="Times New Roman" w:hAnsi="Times New Roman"/>
-          <w:noProof w:val="0"/>
-          <w:sz w:val="20"/>
-        </w:rPr>
-        <w:t xml:space="preserve">. </w:t>
-      </w:r>
+          <w:color w:val="000000" w:themeColor="text1"/>
+          <w:sz w:val="20"/>
+        </w:rPr>
+        <w:t>defined as debt owed to nonresidents repayable in currency, goods, or services. Total external debt is the sum of public, publicly guaranteed, and private nonguaranteed long-term debt, use of IMF credit, and short-term debt. Short-term debt includes all debt having an original maturity of one year or less and interest in arrears on long-term debt. Data are in current U.S. dollars.</w:t>
+      </w:r>
+    </w:p>
+    <w:p>
+      <w:pPr>
+        <w:jc w:val="both"/>
+        <w:rPr>
+          <w:rFonts w:ascii="Times New Roman" w:hAnsi="Times New Roman"/>
+          <w:noProof w:val="0"/>
+          <w:sz w:val="20"/>
+        </w:rPr>
+      </w:pPr>
     </w:p>
     <w:p>
       <w:pPr>
@@ -799,7 +966,7 @@
                     <pic:cNvPicPr/>
                   </pic:nvPicPr>
                   <pic:blipFill>
-                    <a:blip r:embed="rId8" cstate="print">
+                    <a:blip r:embed="rId9" cstate="print">
                       <a:extLst>
                         <a:ext uri="{28A0092B-C50C-407E-A947-70E740481C1C}">
                           <a14:useLocalDpi xmlns:a14="http://schemas.microsoft.com/office/drawing/2010/main" val="0"/>
@@ -979,16 +1146,7 @@
           <w:noProof w:val="0"/>
           <w:sz w:val="20"/>
         </w:rPr>
-        <w:t xml:space="preserve"> would </w:t>
-      </w:r>
-      <w:r>
-        <w:rPr>
-          <w:rFonts w:ascii="Times New Roman" w:hAnsi="Times New Roman"/>
-          <w:noProof w:val="0"/>
-          <w:sz w:val="20"/>
-        </w:rPr>
-        <w:lastRenderedPageBreak/>
-        <w:t xml:space="preserve">be to include only 2016 data to answer our questions of interest. </w:t>
+        <w:t xml:space="preserve"> would be to include only 2016 data to answer our questions of interest. </w:t>
       </w:r>
     </w:p>
     <w:p>
@@ -1030,7 +1188,7 @@
                     <pic:cNvPicPr/>
                   </pic:nvPicPr>
                   <pic:blipFill>
-                    <a:blip r:embed="rId9" cstate="print">
+                    <a:blip r:embed="rId10" cstate="print">
                       <a:extLst>
                         <a:ext uri="{28A0092B-C50C-407E-A947-70E740481C1C}">
                           <a14:useLocalDpi xmlns:a14="http://schemas.microsoft.com/office/drawing/2010/main" val="0"/>
@@ -1161,7 +1319,7 @@
                     <pic:cNvPicPr/>
                   </pic:nvPicPr>
                   <pic:blipFill>
-                    <a:blip r:embed="rId10" cstate="print">
+                    <a:blip r:embed="rId11" cstate="print">
                       <a:extLst>
                         <a:ext uri="{28A0092B-C50C-407E-A947-70E740481C1C}">
                           <a14:useLocalDpi xmlns:a14="http://schemas.microsoft.com/office/drawing/2010/main" val="0"/>
@@ -1387,69 +1545,6 @@
     </w:p>
     <w:p>
       <w:pPr>
-        <w:jc w:val="both"/>
-        <w:rPr>
-          <w:rFonts w:ascii="Times New Roman" w:hAnsi="Times New Roman"/>
-          <w:sz w:val="20"/>
-        </w:rPr>
-      </w:pPr>
-    </w:p>
-    <w:p>
-      <w:pPr>
-        <w:jc w:val="both"/>
-        <w:rPr>
-          <w:rFonts w:ascii="Times New Roman" w:hAnsi="Times New Roman"/>
-          <w:sz w:val="20"/>
-        </w:rPr>
-      </w:pPr>
-    </w:p>
-    <w:p>
-      <w:pPr>
-        <w:jc w:val="both"/>
-        <w:rPr>
-          <w:rFonts w:ascii="Times New Roman" w:hAnsi="Times New Roman"/>
-          <w:sz w:val="20"/>
-        </w:rPr>
-      </w:pPr>
-    </w:p>
-    <w:p>
-      <w:pPr>
-        <w:jc w:val="both"/>
-        <w:rPr>
-          <w:rFonts w:ascii="Times New Roman" w:hAnsi="Times New Roman"/>
-          <w:sz w:val="20"/>
-        </w:rPr>
-      </w:pPr>
-    </w:p>
-    <w:p>
-      <w:pPr>
-        <w:jc w:val="both"/>
-        <w:rPr>
-          <w:rFonts w:ascii="Times New Roman" w:hAnsi="Times New Roman"/>
-          <w:sz w:val="20"/>
-        </w:rPr>
-      </w:pPr>
-    </w:p>
-    <w:p>
-      <w:pPr>
-        <w:jc w:val="both"/>
-        <w:rPr>
-          <w:rFonts w:ascii="Times New Roman" w:hAnsi="Times New Roman"/>
-          <w:sz w:val="20"/>
-        </w:rPr>
-      </w:pPr>
-    </w:p>
-    <w:p>
-      <w:pPr>
-        <w:jc w:val="both"/>
-        <w:rPr>
-          <w:rFonts w:ascii="Times New Roman" w:hAnsi="Times New Roman"/>
-          <w:sz w:val="20"/>
-        </w:rPr>
-      </w:pPr>
-    </w:p>
-    <w:p>
-      <w:pPr>
         <w:rPr>
           <w:rFonts w:ascii="Times New Roman" w:hAnsi="Times New Roman"/>
           <w:sz w:val="20"/>
@@ -1473,7 +1568,6 @@
           <w:noProof w:val="0"/>
           <w:sz w:val="24"/>
         </w:rPr>
-        <w:lastRenderedPageBreak/>
         <w:t>3. Analysis</w:t>
       </w:r>
     </w:p>
@@ -1726,7 +1820,7 @@
                     <pic:cNvPicPr/>
                   </pic:nvPicPr>
                   <pic:blipFill>
-                    <a:blip r:embed="rId11" cstate="print">
+                    <a:blip r:embed="rId12" cstate="print">
                       <a:extLst>
                         <a:ext uri="{28A0092B-C50C-407E-A947-70E740481C1C}">
                           <a14:useLocalDpi xmlns:a14="http://schemas.microsoft.com/office/drawing/2010/main" val="0"/>
@@ -1784,6 +1878,55 @@
         <w:rPr>
           <w:rFonts w:ascii="Times New Roman" w:hAnsi="Times New Roman"/>
           <w:noProof w:val="0"/>
+          <w:color w:val="BF8F00" w:themeColor="accent4" w:themeShade="BF"/>
+          <w:sz w:val="20"/>
+        </w:rPr>
+      </w:pPr>
+    </w:p>
+    <w:p>
+      <w:pPr>
+        <w:jc w:val="both"/>
+        <w:rPr>
+          <w:rFonts w:ascii="Times New Roman" w:hAnsi="Times New Roman"/>
+          <w:noProof w:val="0"/>
+          <w:color w:val="000000" w:themeColor="text1"/>
+          <w:sz w:val="20"/>
+        </w:rPr>
+      </w:pPr>
+      <w:r>
+        <w:rPr>
+          <w:rFonts w:ascii="Times New Roman" w:hAnsi="Times New Roman"/>
+          <w:noProof w:val="0"/>
+          <w:color w:val="000000" w:themeColor="text1"/>
+          <w:sz w:val="20"/>
+        </w:rPr>
+        <w:t>The findings align with heavy use of credits</w:t>
+      </w:r>
+      <w:r>
+        <w:rPr>
+          <w:rFonts w:ascii="Times New Roman" w:hAnsi="Times New Roman"/>
+          <w:noProof w:val="0"/>
+          <w:color w:val="000000" w:themeColor="text1"/>
+          <w:sz w:val="20"/>
+        </w:rPr>
+        <w:t xml:space="preserve"> (due to</w:t>
+      </w:r>
+      <w:r>
+        <w:rPr>
+          <w:rFonts w:ascii="Times New Roman" w:hAnsi="Times New Roman"/>
+          <w:noProof w:val="0"/>
+          <w:color w:val="000000" w:themeColor="text1"/>
+          <w:sz w:val="20"/>
+        </w:rPr>
+        <w:t xml:space="preserve"> favorable interest rate) to fuel the rapid growth in China recent years.  </w:t>
+      </w:r>
+    </w:p>
+    <w:p>
+      <w:pPr>
+        <w:jc w:val="both"/>
+        <w:rPr>
+          <w:rFonts w:ascii="Times New Roman" w:hAnsi="Times New Roman"/>
+          <w:noProof w:val="0"/>
           <w:sz w:val="20"/>
         </w:rPr>
       </w:pPr>
@@ -2210,6 +2353,7 @@
           <w:sz w:val="20"/>
           <w:lang w:eastAsia="en-US"/>
         </w:rPr>
+        <w:lastRenderedPageBreak/>
         <w:drawing>
           <wp:inline distT="0" distB="0" distL="0" distR="0" wp14:anchorId="177AD013" wp14:editId="5E78902A">
             <wp:extent cx="2731030" cy="1675795"/>
@@ -2226,7 +2370,7 @@
                     <pic:cNvPicPr/>
                   </pic:nvPicPr>
                   <pic:blipFill>
-                    <a:blip r:embed="rId12" cstate="print">
+                    <a:blip r:embed="rId13" cstate="print">
                       <a:extLst>
                         <a:ext uri="{28A0092B-C50C-407E-A947-70E740481C1C}">
                           <a14:useLocalDpi xmlns:a14="http://schemas.microsoft.com/office/drawing/2010/main" val="0"/>
@@ -2418,64 +2562,6 @@
     </w:p>
     <w:p>
       <w:pPr>
-        <w:pBdr>
-          <w:bottom w:val="single" w:sz="6" w:space="1" w:color="auto"/>
-        </w:pBdr>
-        <w:jc w:val="both"/>
-        <w:rPr>
-          <w:rFonts w:ascii="Times New Roman" w:hAnsi="Times New Roman"/>
-          <w:b/>
-          <w:noProof w:val="0"/>
-          <w:sz w:val="22"/>
-        </w:rPr>
-      </w:pPr>
-    </w:p>
-    <w:p>
-      <w:pPr>
-        <w:jc w:val="both"/>
-        <w:rPr>
-          <w:rFonts w:ascii="Times New Roman" w:hAnsi="Times New Roman"/>
-          <w:noProof w:val="0"/>
-          <w:sz w:val="20"/>
-        </w:rPr>
-      </w:pPr>
-      <w:r>
-        <w:rPr>
-          <w:rFonts w:ascii="Times New Roman" w:hAnsi="Times New Roman"/>
-          <w:noProof w:val="0"/>
-          <w:sz w:val="20"/>
-        </w:rPr>
-        <w:t>[1] External debt comprises of long-term debt, short-term debt, use of IMF credit</w:t>
-      </w:r>
-      <w:r>
-        <w:rPr>
-          <w:rFonts w:ascii="Times New Roman" w:hAnsi="Times New Roman"/>
-          <w:noProof w:val="0"/>
-          <w:sz w:val="20"/>
-        </w:rPr>
-        <w:tab/>
-      </w:r>
-    </w:p>
-    <w:p>
-      <w:pPr>
-        <w:jc w:val="both"/>
-        <w:rPr>
-          <w:rFonts w:ascii="Times New Roman" w:hAnsi="Times New Roman"/>
-          <w:noProof w:val="0"/>
-          <w:sz w:val="20"/>
-        </w:rPr>
-      </w:pPr>
-      <w:r>
-        <w:rPr>
-          <w:rFonts w:ascii="Times New Roman" w:hAnsi="Times New Roman"/>
-          <w:noProof w:val="0"/>
-          <w:sz w:val="20"/>
-        </w:rPr>
-        <w:t>[2] The countries in scope for this exercise are only those countries that are developing countries</w:t>
-      </w:r>
-    </w:p>
-    <w:p>
-      <w:pPr>
         <w:jc w:val="both"/>
         <w:rPr>
           <w:rFonts w:ascii="Times New Roman" w:hAnsi="Times New Roman"/>
@@ -2499,7 +2585,6 @@
           <w:sz w:val="20"/>
           <w:lang w:eastAsia="en-US"/>
         </w:rPr>
-        <w:lastRenderedPageBreak/>
         <w:drawing>
           <wp:inline distT="0" distB="0" distL="0" distR="0" wp14:anchorId="158B8040" wp14:editId="0A347D81">
             <wp:extent cx="1417719" cy="1934934"/>
@@ -2516,7 +2601,7 @@
                     <pic:cNvPicPr/>
                   </pic:nvPicPr>
                   <pic:blipFill>
-                    <a:blip r:embed="rId13" cstate="print">
+                    <a:blip r:embed="rId14" cstate="print">
                       <a:extLst>
                         <a:ext uri="{28A0092B-C50C-407E-A947-70E740481C1C}">
                           <a14:useLocalDpi xmlns:a14="http://schemas.microsoft.com/office/drawing/2010/main" val="0"/>
@@ -2571,7 +2656,7 @@
                     <pic:cNvPicPr/>
                   </pic:nvPicPr>
                   <pic:blipFill>
-                    <a:blip r:embed="rId14" cstate="print">
+                    <a:blip r:embed="rId15" cstate="print">
                       <a:extLst>
                         <a:ext uri="{28A0092B-C50C-407E-A947-70E740481C1C}">
                           <a14:useLocalDpi xmlns:a14="http://schemas.microsoft.com/office/drawing/2010/main" val="0"/>
@@ -2832,6 +2917,158 @@
     </w:p>
     <w:p>
       <w:pPr>
+        <w:pBdr>
+          <w:bottom w:val="single" w:sz="6" w:space="1" w:color="auto"/>
+        </w:pBdr>
+        <w:jc w:val="both"/>
+        <w:rPr>
+          <w:rFonts w:ascii="Times New Roman" w:hAnsi="Times New Roman"/>
+          <w:b/>
+          <w:noProof w:val="0"/>
+          <w:sz w:val="22"/>
+        </w:rPr>
+      </w:pPr>
+    </w:p>
+    <w:p>
+      <w:pPr>
+        <w:pBdr>
+          <w:bottom w:val="single" w:sz="6" w:space="1" w:color="auto"/>
+        </w:pBdr>
+        <w:jc w:val="both"/>
+        <w:rPr>
+          <w:rFonts w:ascii="Times New Roman" w:hAnsi="Times New Roman"/>
+          <w:b/>
+          <w:noProof w:val="0"/>
+          <w:sz w:val="22"/>
+        </w:rPr>
+      </w:pPr>
+    </w:p>
+    <w:p>
+      <w:pPr>
+        <w:pBdr>
+          <w:bottom w:val="single" w:sz="6" w:space="1" w:color="auto"/>
+        </w:pBdr>
+        <w:jc w:val="both"/>
+        <w:rPr>
+          <w:rFonts w:ascii="Times New Roman" w:hAnsi="Times New Roman"/>
+          <w:b/>
+          <w:noProof w:val="0"/>
+          <w:sz w:val="22"/>
+        </w:rPr>
+      </w:pPr>
+    </w:p>
+    <w:p>
+      <w:pPr>
+        <w:pBdr>
+          <w:bottom w:val="single" w:sz="6" w:space="1" w:color="auto"/>
+        </w:pBdr>
+        <w:jc w:val="both"/>
+        <w:rPr>
+          <w:rFonts w:ascii="Times New Roman" w:hAnsi="Times New Roman"/>
+          <w:b/>
+          <w:noProof w:val="0"/>
+          <w:sz w:val="22"/>
+        </w:rPr>
+      </w:pPr>
+    </w:p>
+    <w:p>
+      <w:pPr>
+        <w:pBdr>
+          <w:bottom w:val="single" w:sz="6" w:space="1" w:color="auto"/>
+        </w:pBdr>
+        <w:jc w:val="both"/>
+        <w:rPr>
+          <w:rFonts w:ascii="Times New Roman" w:hAnsi="Times New Roman"/>
+          <w:b/>
+          <w:noProof w:val="0"/>
+          <w:sz w:val="22"/>
+        </w:rPr>
+      </w:pPr>
+    </w:p>
+    <w:p>
+      <w:pPr>
+        <w:pBdr>
+          <w:bottom w:val="single" w:sz="6" w:space="1" w:color="auto"/>
+        </w:pBdr>
+        <w:jc w:val="both"/>
+        <w:rPr>
+          <w:rFonts w:ascii="Times New Roman" w:hAnsi="Times New Roman"/>
+          <w:b/>
+          <w:noProof w:val="0"/>
+          <w:sz w:val="22"/>
+        </w:rPr>
+      </w:pPr>
+    </w:p>
+    <w:p>
+      <w:pPr>
+        <w:pBdr>
+          <w:bottom w:val="single" w:sz="6" w:space="1" w:color="auto"/>
+        </w:pBdr>
+        <w:jc w:val="both"/>
+        <w:rPr>
+          <w:rFonts w:ascii="Times New Roman" w:hAnsi="Times New Roman"/>
+          <w:b/>
+          <w:noProof w:val="0"/>
+          <w:sz w:val="22"/>
+        </w:rPr>
+      </w:pPr>
+    </w:p>
+    <w:p>
+      <w:pPr>
+        <w:jc w:val="both"/>
+        <w:rPr>
+          <w:rFonts w:ascii="Times New Roman" w:hAnsi="Times New Roman"/>
+          <w:noProof w:val="0"/>
+          <w:sz w:val="20"/>
+        </w:rPr>
+      </w:pPr>
+      <w:r>
+        <w:rPr>
+          <w:rFonts w:ascii="Times New Roman" w:hAnsi="Times New Roman"/>
+          <w:noProof w:val="0"/>
+          <w:sz w:val="20"/>
+        </w:rPr>
+        <w:t>[1] External debt comprises of long-term debt, short-term debt, use of IMF credit</w:t>
+      </w:r>
+      <w:r>
+        <w:rPr>
+          <w:rFonts w:ascii="Times New Roman" w:hAnsi="Times New Roman"/>
+          <w:noProof w:val="0"/>
+          <w:sz w:val="20"/>
+        </w:rPr>
+        <w:tab/>
+      </w:r>
+    </w:p>
+    <w:p>
+      <w:pPr>
+        <w:jc w:val="both"/>
+        <w:rPr>
+          <w:rFonts w:ascii="Times New Roman" w:hAnsi="Times New Roman"/>
+          <w:noProof w:val="0"/>
+          <w:sz w:val="20"/>
+        </w:rPr>
+      </w:pPr>
+      <w:r>
+        <w:rPr>
+          <w:rFonts w:ascii="Times New Roman" w:hAnsi="Times New Roman"/>
+          <w:noProof w:val="0"/>
+          <w:sz w:val="20"/>
+        </w:rPr>
+        <w:t>[2] The countries in scope for this exercise are only those countries that are developing countries</w:t>
+      </w:r>
+    </w:p>
+    <w:p>
+      <w:pPr>
+        <w:jc w:val="both"/>
+        <w:rPr>
+          <w:rFonts w:ascii="Times New Roman" w:hAnsi="Times New Roman"/>
+          <w:noProof w:val="0"/>
+          <w:sz w:val="20"/>
+        </w:rPr>
+      </w:pPr>
+    </w:p>
+    <w:p>
+      <w:pPr>
         <w:jc w:val="center"/>
         <w:rPr>
           <w:rFonts w:ascii="Times New Roman" w:hAnsi="Times New Roman"/>
@@ -2861,7 +3098,7 @@
                     <pic:cNvPicPr/>
                   </pic:nvPicPr>
                   <pic:blipFill>
-                    <a:blip r:embed="rId15" cstate="print">
+                    <a:blip r:embed="rId16" cstate="print">
                       <a:extLst>
                         <a:ext uri="{28A0092B-C50C-407E-A947-70E740481C1C}">
                           <a14:useLocalDpi xmlns:a14="http://schemas.microsoft.com/office/drawing/2010/main" val="0"/>
@@ -2953,7 +3190,7 @@
                     <pic:cNvPicPr/>
                   </pic:nvPicPr>
                   <pic:blipFill rotWithShape="1">
-                    <a:blip r:embed="rId16" cstate="print">
+                    <a:blip r:embed="rId17" cstate="print">
                       <a:extLst>
                         <a:ext uri="{28A0092B-C50C-407E-A947-70E740481C1C}">
                           <a14:useLocalDpi xmlns:a14="http://schemas.microsoft.com/office/drawing/2010/main" val="0"/>
@@ -3039,7 +3276,6 @@
           <w:noProof w:val="0"/>
           <w:sz w:val="22"/>
         </w:rPr>
-        <w:lastRenderedPageBreak/>
         <w:t>Further we found visual evidence</w:t>
       </w:r>
       <w:r>
@@ -3056,7 +3292,23 @@
           <w:noProof w:val="0"/>
           <w:sz w:val="22"/>
         </w:rPr>
-        <w:t xml:space="preserve"> that all the countries that fall under low income level are actually below the trend line </w:t>
+        <w:t xml:space="preserve"> that all the countries that fall under low income level are </w:t>
+      </w:r>
+      <w:r>
+        <w:rPr>
+          <w:rFonts w:ascii="Times New Roman" w:hAnsi="Times New Roman"/>
+          <w:noProof w:val="0"/>
+          <w:sz w:val="22"/>
+        </w:rPr>
+        <w:t>below</w:t>
+      </w:r>
+      <w:r>
+        <w:rPr>
+          <w:rFonts w:ascii="Times New Roman" w:hAnsi="Times New Roman"/>
+          <w:noProof w:val="0"/>
+          <w:sz w:val="22"/>
+        </w:rPr>
+        <w:t xml:space="preserve"> the trend line </w:t>
       </w:r>
       <w:r>
         <w:rPr>
@@ -3108,7 +3360,7 @@
                     <pic:cNvPicPr/>
                   </pic:nvPicPr>
                   <pic:blipFill rotWithShape="1">
-                    <a:blip r:embed="rId17" cstate="print">
+                    <a:blip r:embed="rId18" cstate="print">
                       <a:extLst>
                         <a:ext uri="{28A0092B-C50C-407E-A947-70E740481C1C}">
                           <a14:useLocalDpi xmlns:a14="http://schemas.microsoft.com/office/drawing/2010/main" val="0"/>
@@ -3219,7 +3471,7 @@
           <w:u w:val="single"/>
         </w:rPr>
       </w:pPr>
-      <w:hyperlink r:id="rId18" w:history="1">
+      <w:hyperlink r:id="rId19" w:history="1">
         <w:r>
           <w:rPr>
             <w:rStyle w:val="Hyperlink"/>
@@ -3297,6 +3549,8 @@
         </w:rPr>
         <w:t>:</w:t>
       </w:r>
+      <w:bookmarkStart w:id="0" w:name="_GoBack"/>
+      <w:bookmarkEnd w:id="0"/>
     </w:p>
     <w:p>
       <w:pPr>
@@ -3317,7 +3571,7 @@
           <w:sz w:val="22"/>
         </w:rPr>
       </w:pPr>
-      <w:hyperlink r:id="rId19" w:history="1">
+      <w:hyperlink r:id="rId20" w:history="1">
         <w:r>
           <w:rPr>
             <w:rStyle w:val="Hyperlink"/>
@@ -3402,7 +3656,7 @@
         </w:rPr>
         <w:t xml:space="preserve">dataset is a public dataset from world bank available at </w:t>
       </w:r>
-      <w:hyperlink r:id="rId20" w:history="1">
+      <w:hyperlink r:id="rId21" w:history="1">
         <w:r>
           <w:rPr>
             <w:rStyle w:val="Hyperlink"/>
@@ -3852,16 +4106,7 @@
           <w:noProof w:val="0"/>
           <w:sz w:val="20"/>
         </w:rPr>
-        <w:t xml:space="preserve"> are relying </w:t>
-      </w:r>
-      <w:r>
-        <w:rPr>
-          <w:rFonts w:ascii="Times New Roman" w:hAnsi="Times New Roman"/>
-          <w:noProof w:val="0"/>
-          <w:sz w:val="20"/>
-        </w:rPr>
-        <w:lastRenderedPageBreak/>
-        <w:t xml:space="preserve">on private firms when they are borrowing. Although China seems to top the list in overall debt, when the data is further analyzed in each bucket </w:t>
+        <w:t xml:space="preserve"> are relying on private firms when they are borrowing. Although China seems to top the list in overall debt, when the data is further analyzed in each bucket </w:t>
       </w:r>
       <w:r>
         <w:rPr>
@@ -4252,7 +4497,7 @@
         </w:rPr>
         <w:t xml:space="preserve"> </w:t>
       </w:r>
-      <w:hyperlink r:id="rId21" w:history="1">
+      <w:hyperlink r:id="rId22" w:history="1">
         <w:r>
           <w:rPr>
             <w:rStyle w:val="Hyperlink"/>
@@ -4284,7 +4529,7 @@
         </w:rPr>
         <w:t xml:space="preserve">Data source </w:t>
       </w:r>
-      <w:hyperlink r:id="rId22" w:history="1">
+      <w:hyperlink r:id="rId23" w:history="1">
         <w:r>
           <w:rPr>
             <w:rStyle w:val="Hyperlink"/>
@@ -4325,7 +4570,7 @@
         </w:rPr>
         <w:t xml:space="preserve">of debt indicators </w:t>
       </w:r>
-      <w:hyperlink r:id="rId23" w:history="1">
+      <w:hyperlink r:id="rId24" w:history="1">
         <w:r>
           <w:rPr>
             <w:rStyle w:val="Hyperlink"/>
@@ -4364,16 +4609,7 @@
           <w:rFonts w:ascii="Times New Roman" w:hAnsi="Times New Roman"/>
           <w:sz w:val="20"/>
         </w:rPr>
-        <w:t>from world b</w:t>
-      </w:r>
-      <w:bookmarkStart w:id="0" w:name="_GoBack"/>
-      <w:bookmarkEnd w:id="0"/>
-      <w:r>
-        <w:rPr>
-          <w:rFonts w:ascii="Times New Roman" w:hAnsi="Times New Roman"/>
-          <w:sz w:val="20"/>
-        </w:rPr>
-        <w:t>ank</w:t>
+        <w:t>from world bank</w:t>
       </w:r>
       <w:r>
         <w:rPr>
@@ -4382,7 +4618,7 @@
         </w:rPr>
         <w:t xml:space="preserve"> </w:t>
       </w:r>
-      <w:hyperlink r:id="rId24" w:history="1">
+      <w:hyperlink r:id="rId25" w:history="1">
         <w:r>
           <w:rPr>
             <w:rStyle w:val="Hyperlink"/>
@@ -4422,30 +4658,14 @@
         </w:rPr>
         <w:t xml:space="preserve">dashboard </w:t>
       </w:r>
-      <w:hyperlink r:id="rId25" w:anchor="!/vizhome/IntlDebtViz/IntlDebtDashboard" w:history="1">
+      <w:hyperlink r:id="rId26" w:anchor="!/vizhome/IntlDebtViz/IntlDebtDashboard" w:history="1">
         <w:r>
           <w:rPr>
             <w:rStyle w:val="Hyperlink"/>
             <w:rFonts w:ascii="Times New Roman" w:hAnsi="Times New Roman"/>
             <w:sz w:val="20"/>
           </w:rPr>
-          <w:t>https://public.tableau.com/profile/chiranjeevi.mallavarapu#!/vizhome/IntlDebtViz/IntlD</w:t>
-        </w:r>
-        <w:r>
-          <w:rPr>
-            <w:rStyle w:val="Hyperlink"/>
-            <w:rFonts w:ascii="Times New Roman" w:hAnsi="Times New Roman"/>
-            <w:sz w:val="20"/>
-          </w:rPr>
-          <w:t>e</w:t>
-        </w:r>
-        <w:r>
-          <w:rPr>
-            <w:rStyle w:val="Hyperlink"/>
-            <w:rFonts w:ascii="Times New Roman" w:hAnsi="Times New Roman"/>
-            <w:sz w:val="20"/>
-          </w:rPr>
-          <w:t>btDashboard</w:t>
+          <w:t>https://public.tableau.com/profile/chiranjeevi.mallavarapu#!/vizhome/IntlDebtViz/IntlDebtDashboard</w:t>
         </w:r>
       </w:hyperlink>
     </w:p>
@@ -4455,291 +4675,6 @@
         <w:rPr>
           <w:rFonts w:ascii="Times New Roman" w:hAnsi="Times New Roman"/>
           <w:sz w:val="20"/>
-        </w:rPr>
-      </w:pPr>
-    </w:p>
-    <w:p>
-      <w:pPr>
-        <w:ind w:left="142" w:hanging="142"/>
-        <w:jc w:val="both"/>
-        <w:rPr>
-          <w:rFonts w:ascii="Times New Roman" w:hAnsi="Times New Roman"/>
-          <w:sz w:val="20"/>
-        </w:rPr>
-      </w:pPr>
-    </w:p>
-    <w:p>
-      <w:pPr>
-        <w:ind w:left="142" w:hanging="142"/>
-        <w:jc w:val="both"/>
-        <w:rPr>
-          <w:rFonts w:ascii="Times New Roman" w:hAnsi="Times New Roman"/>
-          <w:sz w:val="20"/>
-        </w:rPr>
-      </w:pPr>
-    </w:p>
-    <w:p>
-      <w:pPr>
-        <w:jc w:val="both"/>
-        <w:rPr>
-          <w:rFonts w:ascii="Times New Roman" w:hAnsi="Times New Roman"/>
-          <w:noProof w:val="0"/>
-          <w:snapToGrid w:val="0"/>
-          <w:sz w:val="20"/>
-          <w:lang w:eastAsia="th-TH"/>
-        </w:rPr>
-      </w:pPr>
-    </w:p>
-    <w:p>
-      <w:pPr>
-        <w:rPr>
-          <w:rFonts w:ascii="Times New Roman" w:hAnsi="Times New Roman"/>
-          <w:noProof w:val="0"/>
-          <w:snapToGrid w:val="0"/>
-          <w:sz w:val="20"/>
-          <w:lang w:eastAsia="th-TH"/>
-        </w:rPr>
-      </w:pPr>
-    </w:p>
-    <w:p>
-      <w:pPr>
-        <w:rPr>
-          <w:rFonts w:ascii="Times New Roman" w:hAnsi="Times New Roman"/>
-          <w:noProof w:val="0"/>
-          <w:snapToGrid w:val="0"/>
-          <w:sz w:val="20"/>
-          <w:lang w:eastAsia="th-TH"/>
-        </w:rPr>
-      </w:pPr>
-    </w:p>
-    <w:p>
-      <w:pPr>
-        <w:rPr>
-          <w:rFonts w:ascii="Times New Roman" w:hAnsi="Times New Roman"/>
-          <w:noProof w:val="0"/>
-          <w:snapToGrid w:val="0"/>
-          <w:sz w:val="20"/>
-          <w:lang w:eastAsia="th-TH"/>
-        </w:rPr>
-      </w:pPr>
-    </w:p>
-    <w:p>
-      <w:pPr>
-        <w:rPr>
-          <w:rFonts w:ascii="Times New Roman" w:hAnsi="Times New Roman"/>
-          <w:noProof w:val="0"/>
-          <w:snapToGrid w:val="0"/>
-          <w:sz w:val="20"/>
-          <w:lang w:eastAsia="th-TH"/>
-        </w:rPr>
-      </w:pPr>
-    </w:p>
-    <w:p>
-      <w:pPr>
-        <w:rPr>
-          <w:rFonts w:ascii="Times New Roman" w:hAnsi="Times New Roman"/>
-          <w:noProof w:val="0"/>
-          <w:snapToGrid w:val="0"/>
-          <w:sz w:val="20"/>
-          <w:lang w:eastAsia="th-TH"/>
-        </w:rPr>
-      </w:pPr>
-    </w:p>
-    <w:p>
-      <w:pPr>
-        <w:rPr>
-          <w:rFonts w:ascii="Times New Roman" w:hAnsi="Times New Roman"/>
-          <w:noProof w:val="0"/>
-          <w:snapToGrid w:val="0"/>
-          <w:sz w:val="20"/>
-          <w:lang w:eastAsia="th-TH"/>
-        </w:rPr>
-      </w:pPr>
-    </w:p>
-    <w:p>
-      <w:pPr>
-        <w:rPr>
-          <w:rFonts w:ascii="Times New Roman" w:hAnsi="Times New Roman"/>
-          <w:noProof w:val="0"/>
-          <w:snapToGrid w:val="0"/>
-          <w:sz w:val="20"/>
-          <w:lang w:eastAsia="th-TH"/>
-        </w:rPr>
-      </w:pPr>
-    </w:p>
-    <w:p>
-      <w:pPr>
-        <w:rPr>
-          <w:rFonts w:ascii="Times New Roman" w:hAnsi="Times New Roman"/>
-          <w:noProof w:val="0"/>
-          <w:snapToGrid w:val="0"/>
-          <w:sz w:val="20"/>
-          <w:lang w:eastAsia="th-TH"/>
-        </w:rPr>
-      </w:pPr>
-    </w:p>
-    <w:p>
-      <w:pPr>
-        <w:rPr>
-          <w:rFonts w:ascii="Times New Roman" w:hAnsi="Times New Roman"/>
-          <w:noProof w:val="0"/>
-          <w:snapToGrid w:val="0"/>
-          <w:sz w:val="20"/>
-          <w:lang w:eastAsia="th-TH"/>
-        </w:rPr>
-      </w:pPr>
-    </w:p>
-    <w:p>
-      <w:pPr>
-        <w:rPr>
-          <w:rFonts w:ascii="Times New Roman" w:hAnsi="Times New Roman"/>
-          <w:noProof w:val="0"/>
-          <w:snapToGrid w:val="0"/>
-          <w:sz w:val="20"/>
-          <w:lang w:eastAsia="th-TH"/>
-        </w:rPr>
-      </w:pPr>
-    </w:p>
-    <w:p>
-      <w:pPr>
-        <w:rPr>
-          <w:rFonts w:ascii="Times New Roman" w:hAnsi="Times New Roman"/>
-          <w:noProof w:val="0"/>
-          <w:snapToGrid w:val="0"/>
-          <w:sz w:val="20"/>
-          <w:lang w:eastAsia="th-TH"/>
-        </w:rPr>
-      </w:pPr>
-    </w:p>
-    <w:p>
-      <w:pPr>
-        <w:rPr>
-          <w:rFonts w:ascii="Times New Roman" w:hAnsi="Times New Roman"/>
-          <w:noProof w:val="0"/>
-          <w:snapToGrid w:val="0"/>
-          <w:sz w:val="20"/>
-          <w:lang w:eastAsia="th-TH"/>
-        </w:rPr>
-      </w:pPr>
-    </w:p>
-    <w:p>
-      <w:pPr>
-        <w:rPr>
-          <w:rFonts w:ascii="Times New Roman" w:hAnsi="Times New Roman"/>
-          <w:noProof w:val="0"/>
-          <w:snapToGrid w:val="0"/>
-          <w:sz w:val="20"/>
-          <w:lang w:eastAsia="th-TH"/>
-        </w:rPr>
-      </w:pPr>
-    </w:p>
-    <w:p>
-      <w:pPr>
-        <w:rPr>
-          <w:rFonts w:ascii="Times New Roman" w:hAnsi="Times New Roman"/>
-          <w:noProof w:val="0"/>
-          <w:snapToGrid w:val="0"/>
-          <w:sz w:val="20"/>
-          <w:lang w:eastAsia="th-TH"/>
-        </w:rPr>
-      </w:pPr>
-    </w:p>
-    <w:p>
-      <w:pPr>
-        <w:rPr>
-          <w:rFonts w:ascii="Times New Roman" w:hAnsi="Times New Roman"/>
-          <w:noProof w:val="0"/>
-          <w:snapToGrid w:val="0"/>
-          <w:sz w:val="20"/>
-          <w:lang w:eastAsia="th-TH"/>
-        </w:rPr>
-      </w:pPr>
-    </w:p>
-    <w:p>
-      <w:pPr>
-        <w:rPr>
-          <w:rFonts w:ascii="Times New Roman" w:hAnsi="Times New Roman"/>
-          <w:noProof w:val="0"/>
-          <w:snapToGrid w:val="0"/>
-          <w:sz w:val="20"/>
-          <w:lang w:eastAsia="th-TH"/>
-        </w:rPr>
-      </w:pPr>
-    </w:p>
-    <w:p>
-      <w:pPr>
-        <w:rPr>
-          <w:rFonts w:ascii="Times New Roman" w:hAnsi="Times New Roman"/>
-          <w:noProof w:val="0"/>
-          <w:snapToGrid w:val="0"/>
-          <w:sz w:val="20"/>
-          <w:lang w:eastAsia="th-TH"/>
-        </w:rPr>
-      </w:pPr>
-    </w:p>
-    <w:p>
-      <w:pPr>
-        <w:rPr>
-          <w:rFonts w:ascii="Times New Roman" w:hAnsi="Times New Roman"/>
-          <w:noProof w:val="0"/>
-          <w:snapToGrid w:val="0"/>
-          <w:sz w:val="20"/>
-          <w:lang w:eastAsia="th-TH"/>
-        </w:rPr>
-      </w:pPr>
-    </w:p>
-    <w:p>
-      <w:pPr>
-        <w:rPr>
-          <w:rFonts w:ascii="Times New Roman" w:hAnsi="Times New Roman"/>
-          <w:noProof w:val="0"/>
-          <w:snapToGrid w:val="0"/>
-          <w:sz w:val="20"/>
-          <w:lang w:eastAsia="th-TH"/>
-        </w:rPr>
-      </w:pPr>
-    </w:p>
-    <w:p>
-      <w:pPr>
-        <w:rPr>
-          <w:rFonts w:ascii="Times New Roman" w:hAnsi="Times New Roman"/>
-          <w:noProof w:val="0"/>
-          <w:snapToGrid w:val="0"/>
-          <w:sz w:val="20"/>
-          <w:lang w:eastAsia="th-TH"/>
-        </w:rPr>
-      </w:pPr>
-    </w:p>
-    <w:p>
-      <w:pPr>
-        <w:rPr>
-          <w:rFonts w:ascii="Times New Roman" w:hAnsi="Times New Roman"/>
-          <w:noProof w:val="0"/>
-          <w:snapToGrid w:val="0"/>
-          <w:sz w:val="20"/>
-          <w:lang w:eastAsia="th-TH"/>
-        </w:rPr>
-      </w:pPr>
-    </w:p>
-    <w:p>
-      <w:pPr>
-        <w:rPr>
-          <w:rFonts w:ascii="Times New Roman" w:hAnsi="Times New Roman"/>
-          <w:noProof w:val="0"/>
-          <w:snapToGrid w:val="0"/>
-          <w:sz w:val="20"/>
-          <w:lang w:eastAsia="th-TH"/>
-        </w:rPr>
-      </w:pPr>
-    </w:p>
-    <w:p>
-      <w:pPr>
-        <w:rPr>
-          <w:rFonts w:ascii="Times New Roman" w:hAnsi="Times New Roman"/>
-          <w:noProof w:val="0"/>
-          <w:snapToGrid w:val="0"/>
-          <w:sz w:val="20"/>
-          <w:lang w:eastAsia="th-TH"/>
         </w:rPr>
       </w:pPr>
     </w:p>
@@ -5544,6 +5479,119 @@
     </w:lvl>
   </w:abstractNum>
   <w:abstractNum w:abstractNumId="7">
+    <w:nsid w:val="394E1CED"/>
+    <w:multiLevelType w:val="hybridMultilevel"/>
+    <w:tmpl w:val="EB7A4CA6"/>
+    <w:lvl w:ilvl="0" w:tplc="04090001">
+      <w:start w:val="1"/>
+      <w:numFmt w:val="bullet"/>
+      <w:lvlText w:val=""/>
+      <w:lvlJc w:val="left"/>
+      <w:pPr>
+        <w:ind w:left="720" w:hanging="360"/>
+      </w:pPr>
+      <w:rPr>
+        <w:rFonts w:ascii="Symbol" w:hAnsi="Symbol" w:hint="default"/>
+      </w:rPr>
+    </w:lvl>
+    <w:lvl w:ilvl="1" w:tplc="04090003" w:tentative="1">
+      <w:start w:val="1"/>
+      <w:numFmt w:val="bullet"/>
+      <w:lvlText w:val="o"/>
+      <w:lvlJc w:val="left"/>
+      <w:pPr>
+        <w:ind w:left="1440" w:hanging="360"/>
+      </w:pPr>
+      <w:rPr>
+        <w:rFonts w:ascii="Courier New" w:hAnsi="Courier New" w:cs="Courier New" w:hint="default"/>
+      </w:rPr>
+    </w:lvl>
+    <w:lvl w:ilvl="2" w:tplc="04090005" w:tentative="1">
+      <w:start w:val="1"/>
+      <w:numFmt w:val="bullet"/>
+      <w:lvlText w:val=""/>
+      <w:lvlJc w:val="left"/>
+      <w:pPr>
+        <w:ind w:left="2160" w:hanging="360"/>
+      </w:pPr>
+      <w:rPr>
+        <w:rFonts w:ascii="Wingdings" w:hAnsi="Wingdings" w:hint="default"/>
+      </w:rPr>
+    </w:lvl>
+    <w:lvl w:ilvl="3" w:tplc="04090001" w:tentative="1">
+      <w:start w:val="1"/>
+      <w:numFmt w:val="bullet"/>
+      <w:lvlText w:val=""/>
+      <w:lvlJc w:val="left"/>
+      <w:pPr>
+        <w:ind w:left="2880" w:hanging="360"/>
+      </w:pPr>
+      <w:rPr>
+        <w:rFonts w:ascii="Symbol" w:hAnsi="Symbol" w:hint="default"/>
+      </w:rPr>
+    </w:lvl>
+    <w:lvl w:ilvl="4" w:tplc="04090003" w:tentative="1">
+      <w:start w:val="1"/>
+      <w:numFmt w:val="bullet"/>
+      <w:lvlText w:val="o"/>
+      <w:lvlJc w:val="left"/>
+      <w:pPr>
+        <w:ind w:left="3600" w:hanging="360"/>
+      </w:pPr>
+      <w:rPr>
+        <w:rFonts w:ascii="Courier New" w:hAnsi="Courier New" w:cs="Courier New" w:hint="default"/>
+      </w:rPr>
+    </w:lvl>
+    <w:lvl w:ilvl="5" w:tplc="04090005" w:tentative="1">
+      <w:start w:val="1"/>
+      <w:numFmt w:val="bullet"/>
+      <w:lvlText w:val=""/>
+      <w:lvlJc w:val="left"/>
+      <w:pPr>
+        <w:ind w:left="4320" w:hanging="360"/>
+      </w:pPr>
+      <w:rPr>
+        <w:rFonts w:ascii="Wingdings" w:hAnsi="Wingdings" w:hint="default"/>
+      </w:rPr>
+    </w:lvl>
+    <w:lvl w:ilvl="6" w:tplc="04090001" w:tentative="1">
+      <w:start w:val="1"/>
+      <w:numFmt w:val="bullet"/>
+      <w:lvlText w:val=""/>
+      <w:lvlJc w:val="left"/>
+      <w:pPr>
+        <w:ind w:left="5040" w:hanging="360"/>
+      </w:pPr>
+      <w:rPr>
+        <w:rFonts w:ascii="Symbol" w:hAnsi="Symbol" w:hint="default"/>
+      </w:rPr>
+    </w:lvl>
+    <w:lvl w:ilvl="7" w:tplc="04090003" w:tentative="1">
+      <w:start w:val="1"/>
+      <w:numFmt w:val="bullet"/>
+      <w:lvlText w:val="o"/>
+      <w:lvlJc w:val="left"/>
+      <w:pPr>
+        <w:ind w:left="5760" w:hanging="360"/>
+      </w:pPr>
+      <w:rPr>
+        <w:rFonts w:ascii="Courier New" w:hAnsi="Courier New" w:cs="Courier New" w:hint="default"/>
+      </w:rPr>
+    </w:lvl>
+    <w:lvl w:ilvl="8" w:tplc="04090005" w:tentative="1">
+      <w:start w:val="1"/>
+      <w:numFmt w:val="bullet"/>
+      <w:lvlText w:val=""/>
+      <w:lvlJc w:val="left"/>
+      <w:pPr>
+        <w:ind w:left="6480" w:hanging="360"/>
+      </w:pPr>
+      <w:rPr>
+        <w:rFonts w:ascii="Wingdings" w:hAnsi="Wingdings" w:hint="default"/>
+      </w:rPr>
+    </w:lvl>
+  </w:abstractNum>
+  <w:abstractNum w:abstractNumId="8">
     <w:nsid w:val="3AC0244B"/>
     <w:multiLevelType w:val="hybridMultilevel"/>
     <w:tmpl w:val="5C72F822"/>
@@ -5633,7 +5681,7 @@
       </w:pPr>
     </w:lvl>
   </w:abstractNum>
-  <w:abstractNum w:abstractNumId="8">
+  <w:abstractNum w:abstractNumId="9">
     <w:nsid w:val="49866558"/>
     <w:multiLevelType w:val="hybridMultilevel"/>
     <w:tmpl w:val="5A748280"/>
@@ -5723,7 +5771,7 @@
       </w:pPr>
     </w:lvl>
   </w:abstractNum>
-  <w:abstractNum w:abstractNumId="9">
+  <w:abstractNum w:abstractNumId="10">
     <w:nsid w:val="5C5D1E82"/>
     <w:multiLevelType w:val="singleLevel"/>
     <w:tmpl w:val="041E000F"/>
@@ -5744,7 +5792,7 @@
       </w:rPr>
     </w:lvl>
   </w:abstractNum>
-  <w:abstractNum w:abstractNumId="10">
+  <w:abstractNum w:abstractNumId="11">
     <w:nsid w:val="619970C7"/>
     <w:multiLevelType w:val="singleLevel"/>
     <w:tmpl w:val="041E000F"/>
@@ -5761,7 +5809,7 @@
       </w:pPr>
     </w:lvl>
   </w:abstractNum>
-  <w:abstractNum w:abstractNumId="11">
+  <w:abstractNum w:abstractNumId="12">
     <w:nsid w:val="7A876923"/>
     <w:multiLevelType w:val="singleLevel"/>
     <w:tmpl w:val="041E000F"/>
@@ -5781,7 +5829,7 @@
       </w:rPr>
     </w:lvl>
   </w:abstractNum>
-  <w:abstractNum w:abstractNumId="12">
+  <w:abstractNum w:abstractNumId="13">
     <w:nsid w:val="7C563A39"/>
     <w:multiLevelType w:val="hybridMultilevel"/>
     <w:tmpl w:val="16D09EEE"/>
@@ -5880,13 +5928,13 @@
     <w:abstractNumId w:val="3"/>
   </w:num>
   <w:num w:numId="4">
+    <w:abstractNumId w:val="11"/>
+  </w:num>
+  <w:num w:numId="5">
     <w:abstractNumId w:val="10"/>
   </w:num>
-  <w:num w:numId="5">
-    <w:abstractNumId w:val="9"/>
-  </w:num>
   <w:num w:numId="6">
-    <w:abstractNumId w:val="11"/>
+    <w:abstractNumId w:val="12"/>
   </w:num>
   <w:num w:numId="7">
     <w:abstractNumId w:val="4"/>
@@ -5895,19 +5943,22 @@
     <w:abstractNumId w:val="1"/>
   </w:num>
   <w:num w:numId="9">
-    <w:abstractNumId w:val="7"/>
+    <w:abstractNumId w:val="8"/>
   </w:num>
   <w:num w:numId="10">
-    <w:abstractNumId w:val="8"/>
+    <w:abstractNumId w:val="9"/>
   </w:num>
   <w:num w:numId="11">
-    <w:abstractNumId w:val="12"/>
+    <w:abstractNumId w:val="13"/>
   </w:num>
   <w:num w:numId="12">
     <w:abstractNumId w:val="5"/>
   </w:num>
   <w:num w:numId="13">
     <w:abstractNumId w:val="0"/>
+  </w:num>
+  <w:num w:numId="14">
+    <w:abstractNumId w:val="7"/>
   </w:num>
 </w:numbering>
 </file>

</xml_diff>